<commit_message>
CCM7.docx Updated Connector redefinition | Power Read Update
</commit_message>
<xml_diff>
--- a/CCM7.docx
+++ b/CCM7.docx
@@ -1,6 +1,6 @@
 
 <file path=word/document.xml><?xml version="1.0" encoding="utf-8"?>
-<w:document xmlns:wpc="http://schemas.microsoft.com/office/word/2010/wordprocessingCanvas" xmlns:cx="http://schemas.microsoft.com/office/drawing/2014/chartex" xmlns:cx1="http://schemas.microsoft.com/office/drawing/2015/9/8/chartex" xmlns:cx2="http://schemas.microsoft.com/office/drawing/2015/10/21/chartex" xmlns:cx3="http://schemas.microsoft.com/office/drawing/2016/5/9/chartex" xmlns:cx4="http://schemas.microsoft.com/office/drawing/2016/5/10/chartex" xmlns:cx5="http://schemas.microsoft.com/office/drawing/2016/5/11/chartex" xmlns:cx6="http://schemas.microsoft.com/office/drawing/2016/5/12/chartex" xmlns:cx7="http://schemas.microsoft.com/office/drawing/2016/5/13/chartex" xmlns:cx8="http://schemas.microsoft.com/office/drawing/2016/5/14/chartex" xmlns:mc="http://schemas.openxmlformats.org/markup-compatibility/2006" xmlns:aink="http://schemas.microsoft.com/office/drawing/2016/ink" xmlns:am3d="http://schemas.microsoft.com/office/drawing/2017/model3d" xmlns:o="urn:schemas-microsoft-com:office:office" xmlns:oel="http://schemas.microsoft.com/office/2019/extlst" xmlns:r="http://schemas.openxmlformats.org/officeDocument/2006/relationships" xmlns:m="http://schemas.openxmlformats.org/officeDocument/2006/math" xmlns:v="urn:schemas-microsoft-com:vml" xmlns:wp14="http://schemas.microsoft.com/office/word/2010/wordprocessingDrawing" xmlns:wp="http://schemas.openxmlformats.org/drawingml/2006/wordprocessingDrawing" xmlns:w10="urn:schemas-microsoft-com:office:word" xmlns:w="http://schemas.openxmlformats.org/wordprocessingml/2006/main" xmlns:w14="http://schemas.microsoft.com/office/word/2010/wordml" xmlns:w15="http://schemas.microsoft.com/office/word/2012/wordml" xmlns:w16cex="http://schemas.microsoft.com/office/word/2018/wordml/cex" xmlns:w16cid="http://schemas.microsoft.com/office/word/2016/wordml/cid" xmlns:w16="http://schemas.microsoft.com/office/word/2018/wordml" xmlns:w16du="http://schemas.microsoft.com/office/word/2023/wordml/word16du" xmlns:w16sdtdh="http://schemas.microsoft.com/office/word/2020/wordml/sdtdatahash" xmlns:w16se="http://schemas.microsoft.com/office/word/2015/wordml/symex" xmlns:wpg="http://schemas.microsoft.com/office/word/2010/wordprocessingGroup" xmlns:wpi="http://schemas.microsoft.com/office/word/2010/wordprocessingInk" xmlns:wne="http://schemas.microsoft.com/office/word/2006/wordml" xmlns:wps="http://schemas.microsoft.com/office/word/2010/wordprocessingShape" mc:Ignorable="w14 w15 w16se w16cid w16 w16cex w16sdtdh w16du wp14">
+<w:document xmlns:wpc="http://schemas.microsoft.com/office/word/2010/wordprocessingCanvas" xmlns:cx="http://schemas.microsoft.com/office/drawing/2014/chartex" xmlns:cx1="http://schemas.microsoft.com/office/drawing/2015/9/8/chartex" xmlns:cx2="http://schemas.microsoft.com/office/drawing/2015/10/21/chartex" xmlns:cx3="http://schemas.microsoft.com/office/drawing/2016/5/9/chartex" xmlns:cx4="http://schemas.microsoft.com/office/drawing/2016/5/10/chartex" xmlns:cx5="http://schemas.microsoft.com/office/drawing/2016/5/11/chartex" xmlns:cx6="http://schemas.microsoft.com/office/drawing/2016/5/12/chartex" xmlns:cx7="http://schemas.microsoft.com/office/drawing/2016/5/13/chartex" xmlns:cx8="http://schemas.microsoft.com/office/drawing/2016/5/14/chartex" xmlns:mc="http://schemas.openxmlformats.org/markup-compatibility/2006" xmlns:aink="http://schemas.microsoft.com/office/drawing/2016/ink" xmlns:am3d="http://schemas.microsoft.com/office/drawing/2017/model3d" xmlns:o="urn:schemas-microsoft-com:office:office" xmlns:oel="http://schemas.microsoft.com/office/2019/extlst" xmlns:r="http://schemas.openxmlformats.org/officeDocument/2006/relationships" xmlns:m="http://schemas.openxmlformats.org/officeDocument/2006/math" xmlns:v="urn:schemas-microsoft-com:vml" xmlns:wp14="http://schemas.microsoft.com/office/word/2010/wordprocessingDrawing" xmlns:wp="http://schemas.openxmlformats.org/drawingml/2006/wordprocessingDrawing" xmlns:w10="urn:schemas-microsoft-com:office:word" xmlns:w="http://schemas.openxmlformats.org/wordprocessingml/2006/main" xmlns:w14="http://schemas.microsoft.com/office/word/2010/wordml" xmlns:w15="http://schemas.microsoft.com/office/word/2012/wordml" xmlns:w16cex="http://schemas.microsoft.com/office/word/2018/wordml/cex" xmlns:w16cid="http://schemas.microsoft.com/office/word/2016/wordml/cid" xmlns:w16="http://schemas.microsoft.com/office/word/2018/wordml" xmlns:w16du="http://schemas.microsoft.com/office/word/2023/wordml/word16du" xmlns:w16sdtdh="http://schemas.microsoft.com/office/word/2020/wordml/sdtdatahash" xmlns:w16sdtfl="http://schemas.microsoft.com/office/word/2024/wordml/sdtformatlock" xmlns:w16se="http://schemas.microsoft.com/office/word/2015/wordml/symex" xmlns:wpg="http://schemas.microsoft.com/office/word/2010/wordprocessingGroup" xmlns:wpi="http://schemas.microsoft.com/office/word/2010/wordprocessingInk" xmlns:wne="http://schemas.microsoft.com/office/word/2006/wordml" xmlns:wps="http://schemas.microsoft.com/office/word/2010/wordprocessingShape" mc:Ignorable="w14 w15 w16se w16cid w16 w16cex w16sdtdh w16sdtfl w16du wp14">
   <w:body>
     <w:p>
       <w:pPr>
@@ -22,6 +22,16 @@
           <w:szCs w:val="56"/>
         </w:rPr>
         <w:t>CC</w:t>
+      </w:r>
+      <w:r>
+        <w:rPr>
+          <w:rFonts w:ascii="Arial" w:hAnsi="Arial" w:cs="Arial"/>
+          <w:b/>
+          <w:bCs/>
+          <w:sz w:val="56"/>
+          <w:szCs w:val="56"/>
+        </w:rPr>
+        <w:t>M7</w:t>
       </w:r>
     </w:p>
     <w:p>
@@ -5789,37 +5799,24 @@
             <w:pPr>
               <w:rPr>
                 <w:rFonts w:ascii="Arial" w:hAnsi="Arial" w:cs="Arial"/>
-                <w:sz w:val="20"/>
-                <w:szCs w:val="20"/>
-              </w:rPr>
-            </w:pPr>
-            <w:r>
-              <w:rPr>
-                <w:rFonts w:ascii="Arial" w:hAnsi="Arial" w:cs="Arial"/>
-                <w:sz w:val="20"/>
-                <w:szCs w:val="20"/>
-              </w:rPr>
-              <w:t>TRX</w:t>
-            </w:r>
-            <w:r>
-              <w:rPr>
-                <w:rFonts w:ascii="Arial" w:hAnsi="Arial" w:cs="Arial"/>
-                <w:sz w:val="20"/>
-                <w:szCs w:val="20"/>
-              </w:rPr>
-              <w:t>1</w:t>
-            </w:r>
-            <w:r>
-              <w:rPr>
-                <w:rFonts w:ascii="Arial" w:hAnsi="Arial" w:cs="Arial"/>
-                <w:sz w:val="20"/>
-                <w:szCs w:val="20"/>
-              </w:rPr>
-              <w:t>_</w:t>
-            </w:r>
-            <w:r>
-              <w:rPr>
-                <w:rFonts w:ascii="Arial" w:hAnsi="Arial" w:cs="Arial"/>
+                <w:strike/>
+                <w:sz w:val="20"/>
+                <w:szCs w:val="20"/>
+              </w:rPr>
+            </w:pPr>
+            <w:r>
+              <w:rPr>
+                <w:rFonts w:ascii="Arial" w:hAnsi="Arial" w:cs="Arial"/>
+                <w:strike/>
+                <w:sz w:val="20"/>
+                <w:szCs w:val="20"/>
+              </w:rPr>
+              <w:t>TRX1_</w:t>
+            </w:r>
+            <w:r>
+              <w:rPr>
+                <w:rFonts w:ascii="Arial" w:hAnsi="Arial" w:cs="Arial"/>
+                <w:strike/>
                 <w:sz w:val="20"/>
                 <w:szCs w:val="20"/>
               </w:rPr>
@@ -5837,22 +5834,16 @@
             <w:r>
               <w:rPr>
                 <w:rFonts w:ascii="Arial" w:hAnsi="Arial" w:cs="Arial"/>
-                <w:sz w:val="20"/>
-                <w:szCs w:val="20"/>
-              </w:rPr>
-              <w:t>TRX</w:t>
-            </w:r>
-            <w:r>
-              <w:rPr>
-                <w:rFonts w:ascii="Arial" w:hAnsi="Arial" w:cs="Arial"/>
-                <w:sz w:val="20"/>
-                <w:szCs w:val="20"/>
-              </w:rPr>
-              <w:t>1_</w:t>
-            </w:r>
-            <w:r>
-              <w:rPr>
-                <w:rFonts w:ascii="Arial" w:hAnsi="Arial" w:cs="Arial"/>
+                <w:strike/>
+                <w:sz w:val="20"/>
+                <w:szCs w:val="20"/>
+              </w:rPr>
+              <w:t>TRX1_</w:t>
+            </w:r>
+            <w:r>
+              <w:rPr>
+                <w:rFonts w:ascii="Arial" w:hAnsi="Arial" w:cs="Arial"/>
+                <w:strike/>
                 <w:sz w:val="20"/>
                 <w:szCs w:val="20"/>
               </w:rPr>
@@ -5918,13 +5909,15 @@
             <w:pPr>
               <w:rPr>
                 <w:rFonts w:ascii="Arial" w:hAnsi="Arial" w:cs="Arial"/>
-                <w:sz w:val="20"/>
-                <w:szCs w:val="20"/>
-              </w:rPr>
-            </w:pPr>
-            <w:r>
-              <w:rPr>
-                <w:rFonts w:ascii="Arial" w:hAnsi="Arial" w:cs="Arial"/>
+                <w:strike/>
+                <w:sz w:val="20"/>
+                <w:szCs w:val="20"/>
+              </w:rPr>
+            </w:pPr>
+            <w:r>
+              <w:rPr>
+                <w:rFonts w:ascii="Arial" w:hAnsi="Arial" w:cs="Arial"/>
+                <w:strike/>
                 <w:sz w:val="20"/>
                 <w:szCs w:val="20"/>
               </w:rPr>
@@ -5933,6 +5926,7 @@
             <w:r>
               <w:rPr>
                 <w:rFonts w:ascii="Arial" w:hAnsi="Arial" w:cs="Arial"/>
+                <w:strike/>
                 <w:sz w:val="20"/>
                 <w:szCs w:val="20"/>
               </w:rPr>
@@ -5950,6 +5944,7 @@
             <w:r>
               <w:rPr>
                 <w:rFonts w:ascii="Arial" w:hAnsi="Arial" w:cs="Arial"/>
+                <w:strike/>
                 <w:sz w:val="20"/>
                 <w:szCs w:val="20"/>
               </w:rPr>
@@ -5958,6 +5953,7 @@
             <w:r>
               <w:rPr>
                 <w:rFonts w:ascii="Arial" w:hAnsi="Arial" w:cs="Arial"/>
+                <w:strike/>
                 <w:sz w:val="20"/>
                 <w:szCs w:val="20"/>
               </w:rPr>
@@ -6053,14 +6049,6 @@
               </w:rPr>
               <w:t>ADC1</w:t>
             </w:r>
-            <w:r>
-              <w:rPr>
-                <w:rFonts w:ascii="Arial" w:hAnsi="Arial" w:cs="Arial"/>
-                <w:sz w:val="20"/>
-                <w:szCs w:val="20"/>
-              </w:rPr>
-              <w:t>_VS</w:t>
-            </w:r>
           </w:p>
         </w:tc>
         <w:tc>
@@ -6171,7 +6159,7 @@
                 <w:sz w:val="20"/>
                 <w:szCs w:val="20"/>
               </w:rPr>
-              <w:t>ADC2_AS</w:t>
+              <w:t>ADC2</w:t>
             </w:r>
           </w:p>
         </w:tc>
@@ -8238,6 +8226,7 @@
         <w:tc>
           <w:tcPr>
             <w:tcW w:w="583" w:type="dxa"/>
+            <w:shd w:val="clear" w:color="auto" w:fill="92D050"/>
           </w:tcPr>
           <w:p>
             <w:pPr>
@@ -8313,7 +8302,7 @@
                 <w:sz w:val="20"/>
                 <w:szCs w:val="20"/>
               </w:rPr>
-              <w:t>5V – TX – RX – GND – GND</w:t>
+              <w:t>5V – TX – RX – GND</w:t>
             </w:r>
           </w:p>
         </w:tc>
@@ -8344,6 +8333,7 @@
         <w:tc>
           <w:tcPr>
             <w:tcW w:w="583" w:type="dxa"/>
+            <w:shd w:val="clear" w:color="auto" w:fill="92D050"/>
           </w:tcPr>
           <w:p>
             <w:pPr>
@@ -8435,7 +8425,7 @@
                 <w:sz w:val="20"/>
                 <w:szCs w:val="20"/>
               </w:rPr>
-              <w:t xml:space="preserve">X – CTS – RTS </w:t>
+              <w:t xml:space="preserve">X </w:t>
             </w:r>
             <w:r>
               <w:rPr>
@@ -8981,6 +8971,7 @@
             <w:pPr>
               <w:rPr>
                 <w:rFonts w:ascii="Arial" w:hAnsi="Arial" w:cs="Arial"/>
+                <w:strike/>
                 <w:color w:val="0D0D0D" w:themeColor="text1" w:themeTint="F2"/>
                 <w:sz w:val="20"/>
                 <w:szCs w:val="20"/>
@@ -8989,6 +8980,7 @@
             <w:r>
               <w:rPr>
                 <w:rFonts w:ascii="Arial" w:hAnsi="Arial" w:cs="Arial"/>
+                <w:strike/>
                 <w:color w:val="0D0D0D" w:themeColor="text1" w:themeTint="F2"/>
                 <w:sz w:val="20"/>
                 <w:szCs w:val="20"/>
@@ -8998,6 +8990,7 @@
             <w:r>
               <w:rPr>
                 <w:rFonts w:ascii="Arial" w:hAnsi="Arial" w:cs="Arial"/>
+                <w:strike/>
                 <w:color w:val="0D0D0D" w:themeColor="text1" w:themeTint="F2"/>
                 <w:sz w:val="20"/>
                 <w:szCs w:val="20"/>
@@ -9014,6 +9007,7 @@
             <w:pPr>
               <w:rPr>
                 <w:rFonts w:ascii="Arial" w:hAnsi="Arial" w:cs="Arial"/>
+                <w:strike/>
                 <w:color w:val="0D0D0D" w:themeColor="text1" w:themeTint="F2"/>
                 <w:sz w:val="20"/>
                 <w:szCs w:val="20"/>
@@ -9022,6 +9016,7 @@
             <w:r>
               <w:rPr>
                 <w:rFonts w:ascii="Arial" w:hAnsi="Arial" w:cs="Arial"/>
+                <w:strike/>
                 <w:color w:val="0D0D0D" w:themeColor="text1" w:themeTint="F2"/>
                 <w:sz w:val="20"/>
                 <w:szCs w:val="20"/>
@@ -9031,6 +9026,7 @@
             <w:r>
               <w:rPr>
                 <w:rFonts w:ascii="Arial" w:hAnsi="Arial" w:cs="Arial"/>
+                <w:strike/>
                 <w:color w:val="0D0D0D" w:themeColor="text1" w:themeTint="F2"/>
                 <w:sz w:val="20"/>
                 <w:szCs w:val="20"/>
@@ -9040,6 +9036,7 @@
             <w:r>
               <w:rPr>
                 <w:rFonts w:ascii="Arial" w:hAnsi="Arial" w:cs="Arial"/>
+                <w:strike/>
                 <w:color w:val="0D0D0D" w:themeColor="text1" w:themeTint="F2"/>
                 <w:sz w:val="20"/>
                 <w:szCs w:val="20"/>
@@ -9056,6 +9053,7 @@
             <w:pPr>
               <w:rPr>
                 <w:rFonts w:ascii="Arial" w:hAnsi="Arial" w:cs="Arial"/>
+                <w:strike/>
                 <w:color w:val="0D0D0D" w:themeColor="text1" w:themeTint="F2"/>
                 <w:sz w:val="20"/>
                 <w:szCs w:val="20"/>
@@ -9064,6 +9062,7 @@
             <w:r>
               <w:rPr>
                 <w:rFonts w:ascii="Arial" w:hAnsi="Arial" w:cs="Arial"/>
+                <w:strike/>
                 <w:color w:val="0D0D0D" w:themeColor="text1" w:themeTint="F2"/>
                 <w:sz w:val="20"/>
                 <w:szCs w:val="20"/>
@@ -9080,6 +9079,7 @@
             <w:pPr>
               <w:rPr>
                 <w:rFonts w:ascii="Arial" w:hAnsi="Arial" w:cs="Arial"/>
+                <w:strike/>
                 <w:color w:val="0D0D0D" w:themeColor="text1" w:themeTint="F2"/>
                 <w:sz w:val="20"/>
                 <w:szCs w:val="20"/>
@@ -9088,6 +9088,7 @@
             <w:r>
               <w:rPr>
                 <w:rFonts w:ascii="Arial" w:hAnsi="Arial" w:cs="Arial"/>
+                <w:strike/>
                 <w:color w:val="0D0D0D" w:themeColor="text1" w:themeTint="F2"/>
                 <w:sz w:val="20"/>
                 <w:szCs w:val="20"/>
@@ -9097,6 +9098,7 @@
             <w:r>
               <w:rPr>
                 <w:rFonts w:ascii="Arial" w:hAnsi="Arial" w:cs="Arial"/>
+                <w:strike/>
                 <w:color w:val="0D0D0D" w:themeColor="text1" w:themeTint="F2"/>
                 <w:sz w:val="20"/>
                 <w:szCs w:val="20"/>
@@ -9832,6 +9834,7 @@
         <w:tc>
           <w:tcPr>
             <w:tcW w:w="583" w:type="dxa"/>
+            <w:shd w:val="clear" w:color="auto" w:fill="92D050"/>
           </w:tcPr>
           <w:p>
             <w:pPr>
@@ -9899,7 +9902,55 @@
                 <w:sz w:val="20"/>
                 <w:szCs w:val="20"/>
               </w:rPr>
-              <w:t xml:space="preserve">5V – 5V – VS – AS – GND – GND </w:t>
+              <w:t>V</w:t>
+            </w:r>
+            <w:r>
+              <w:rPr>
+                <w:rFonts w:ascii="Arial" w:hAnsi="Arial" w:cs="Arial"/>
+                <w:sz w:val="20"/>
+                <w:szCs w:val="20"/>
+              </w:rPr>
+              <w:t>IN</w:t>
+            </w:r>
+            <w:r>
+              <w:rPr>
+                <w:rFonts w:ascii="Arial" w:hAnsi="Arial" w:cs="Arial"/>
+                <w:sz w:val="20"/>
+                <w:szCs w:val="20"/>
+              </w:rPr>
+              <w:t xml:space="preserve"> – </w:t>
+            </w:r>
+            <w:r>
+              <w:rPr>
+                <w:rFonts w:ascii="Arial" w:hAnsi="Arial" w:cs="Arial"/>
+                <w:sz w:val="20"/>
+                <w:szCs w:val="20"/>
+              </w:rPr>
+              <w:t>SDA</w:t>
+            </w:r>
+            <w:r>
+              <w:rPr>
+                <w:rFonts w:ascii="Arial" w:hAnsi="Arial" w:cs="Arial"/>
+                <w:sz w:val="20"/>
+                <w:szCs w:val="20"/>
+              </w:rPr>
+              <w:t xml:space="preserve"> – </w:t>
+            </w:r>
+            <w:r>
+              <w:rPr>
+                <w:rFonts w:ascii="Arial" w:hAnsi="Arial" w:cs="Arial"/>
+                <w:sz w:val="20"/>
+                <w:szCs w:val="20"/>
+              </w:rPr>
+              <w:t xml:space="preserve">SCL </w:t>
+            </w:r>
+            <w:r>
+              <w:rPr>
+                <w:rFonts w:ascii="Arial" w:hAnsi="Arial" w:cs="Arial"/>
+                <w:sz w:val="20"/>
+                <w:szCs w:val="20"/>
+              </w:rPr>
+              <w:t>– GND</w:t>
             </w:r>
           </w:p>
         </w:tc>
@@ -9921,7 +9972,7 @@
                 <w:sz w:val="20"/>
                 <w:szCs w:val="20"/>
               </w:rPr>
-              <w:t>POWER</w:t>
+              <w:t>I2C1</w:t>
             </w:r>
           </w:p>
         </w:tc>
@@ -9949,7 +10000,7 @@
 </file>
 
 <file path=word/endnotes.xml><?xml version="1.0" encoding="utf-8"?>
-<w:endnotes xmlns:wpc="http://schemas.microsoft.com/office/word/2010/wordprocessingCanvas" xmlns:cx="http://schemas.microsoft.com/office/drawing/2014/chartex" xmlns:cx1="http://schemas.microsoft.com/office/drawing/2015/9/8/chartex" xmlns:cx2="http://schemas.microsoft.com/office/drawing/2015/10/21/chartex" xmlns:cx3="http://schemas.microsoft.com/office/drawing/2016/5/9/chartex" xmlns:cx4="http://schemas.microsoft.com/office/drawing/2016/5/10/chartex" xmlns:cx5="http://schemas.microsoft.com/office/drawing/2016/5/11/chartex" xmlns:cx6="http://schemas.microsoft.com/office/drawing/2016/5/12/chartex" xmlns:cx7="http://schemas.microsoft.com/office/drawing/2016/5/13/chartex" xmlns:cx8="http://schemas.microsoft.com/office/drawing/2016/5/14/chartex" xmlns:mc="http://schemas.openxmlformats.org/markup-compatibility/2006" xmlns:aink="http://schemas.microsoft.com/office/drawing/2016/ink" xmlns:am3d="http://schemas.microsoft.com/office/drawing/2017/model3d" xmlns:o="urn:schemas-microsoft-com:office:office" xmlns:oel="http://schemas.microsoft.com/office/2019/extlst" xmlns:r="http://schemas.openxmlformats.org/officeDocument/2006/relationships" xmlns:m="http://schemas.openxmlformats.org/officeDocument/2006/math" xmlns:v="urn:schemas-microsoft-com:vml" xmlns:wp14="http://schemas.microsoft.com/office/word/2010/wordprocessingDrawing" xmlns:wp="http://schemas.openxmlformats.org/drawingml/2006/wordprocessingDrawing" xmlns:w10="urn:schemas-microsoft-com:office:word" xmlns:w="http://schemas.openxmlformats.org/wordprocessingml/2006/main" xmlns:w14="http://schemas.microsoft.com/office/word/2010/wordml" xmlns:w15="http://schemas.microsoft.com/office/word/2012/wordml" xmlns:w16cex="http://schemas.microsoft.com/office/word/2018/wordml/cex" xmlns:w16cid="http://schemas.microsoft.com/office/word/2016/wordml/cid" xmlns:w16="http://schemas.microsoft.com/office/word/2018/wordml" xmlns:w16du="http://schemas.microsoft.com/office/word/2023/wordml/word16du" xmlns:w16sdtdh="http://schemas.microsoft.com/office/word/2020/wordml/sdtdatahash" xmlns:w16se="http://schemas.microsoft.com/office/word/2015/wordml/symex" xmlns:wpg="http://schemas.microsoft.com/office/word/2010/wordprocessingGroup" xmlns:wpi="http://schemas.microsoft.com/office/word/2010/wordprocessingInk" xmlns:wne="http://schemas.microsoft.com/office/word/2006/wordml" xmlns:wps="http://schemas.microsoft.com/office/word/2010/wordprocessingShape" mc:Ignorable="w14 w15 w16se w16cid w16 w16cex w16sdtdh w16du wp14">
+<w:endnotes xmlns:wpc="http://schemas.microsoft.com/office/word/2010/wordprocessingCanvas" xmlns:cx="http://schemas.microsoft.com/office/drawing/2014/chartex" xmlns:cx1="http://schemas.microsoft.com/office/drawing/2015/9/8/chartex" xmlns:cx2="http://schemas.microsoft.com/office/drawing/2015/10/21/chartex" xmlns:cx3="http://schemas.microsoft.com/office/drawing/2016/5/9/chartex" xmlns:cx4="http://schemas.microsoft.com/office/drawing/2016/5/10/chartex" xmlns:cx5="http://schemas.microsoft.com/office/drawing/2016/5/11/chartex" xmlns:cx6="http://schemas.microsoft.com/office/drawing/2016/5/12/chartex" xmlns:cx7="http://schemas.microsoft.com/office/drawing/2016/5/13/chartex" xmlns:cx8="http://schemas.microsoft.com/office/drawing/2016/5/14/chartex" xmlns:mc="http://schemas.openxmlformats.org/markup-compatibility/2006" xmlns:aink="http://schemas.microsoft.com/office/drawing/2016/ink" xmlns:am3d="http://schemas.microsoft.com/office/drawing/2017/model3d" xmlns:o="urn:schemas-microsoft-com:office:office" xmlns:oel="http://schemas.microsoft.com/office/2019/extlst" xmlns:r="http://schemas.openxmlformats.org/officeDocument/2006/relationships" xmlns:m="http://schemas.openxmlformats.org/officeDocument/2006/math" xmlns:v="urn:schemas-microsoft-com:vml" xmlns:wp14="http://schemas.microsoft.com/office/word/2010/wordprocessingDrawing" xmlns:wp="http://schemas.openxmlformats.org/drawingml/2006/wordprocessingDrawing" xmlns:w10="urn:schemas-microsoft-com:office:word" xmlns:w="http://schemas.openxmlformats.org/wordprocessingml/2006/main" xmlns:w14="http://schemas.microsoft.com/office/word/2010/wordml" xmlns:w15="http://schemas.microsoft.com/office/word/2012/wordml" xmlns:w16cex="http://schemas.microsoft.com/office/word/2018/wordml/cex" xmlns:w16cid="http://schemas.microsoft.com/office/word/2016/wordml/cid" xmlns:w16="http://schemas.microsoft.com/office/word/2018/wordml" xmlns:w16du="http://schemas.microsoft.com/office/word/2023/wordml/word16du" xmlns:w16sdtdh="http://schemas.microsoft.com/office/word/2020/wordml/sdtdatahash" xmlns:w16sdtfl="http://schemas.microsoft.com/office/word/2024/wordml/sdtformatlock" xmlns:w16se="http://schemas.microsoft.com/office/word/2015/wordml/symex" xmlns:wpg="http://schemas.microsoft.com/office/word/2010/wordprocessingGroup" xmlns:wpi="http://schemas.microsoft.com/office/word/2010/wordprocessingInk" xmlns:wne="http://schemas.microsoft.com/office/word/2006/wordml" xmlns:wps="http://schemas.microsoft.com/office/word/2010/wordprocessingShape" mc:Ignorable="w14 w15 w16se w16cid w16 w16cex w16sdtdh w16sdtfl w16du wp14">
   <w:endnote w:type="separator" w:id="-1">
     <w:p>
       <w:pPr>
@@ -9974,7 +10025,7 @@
 </file>
 
 <file path=word/footnotes.xml><?xml version="1.0" encoding="utf-8"?>
-<w:footnotes xmlns:wpc="http://schemas.microsoft.com/office/word/2010/wordprocessingCanvas" xmlns:cx="http://schemas.microsoft.com/office/drawing/2014/chartex" xmlns:cx1="http://schemas.microsoft.com/office/drawing/2015/9/8/chartex" xmlns:cx2="http://schemas.microsoft.com/office/drawing/2015/10/21/chartex" xmlns:cx3="http://schemas.microsoft.com/office/drawing/2016/5/9/chartex" xmlns:cx4="http://schemas.microsoft.com/office/drawing/2016/5/10/chartex" xmlns:cx5="http://schemas.microsoft.com/office/drawing/2016/5/11/chartex" xmlns:cx6="http://schemas.microsoft.com/office/drawing/2016/5/12/chartex" xmlns:cx7="http://schemas.microsoft.com/office/drawing/2016/5/13/chartex" xmlns:cx8="http://schemas.microsoft.com/office/drawing/2016/5/14/chartex" xmlns:mc="http://schemas.openxmlformats.org/markup-compatibility/2006" xmlns:aink="http://schemas.microsoft.com/office/drawing/2016/ink" xmlns:am3d="http://schemas.microsoft.com/office/drawing/2017/model3d" xmlns:o="urn:schemas-microsoft-com:office:office" xmlns:oel="http://schemas.microsoft.com/office/2019/extlst" xmlns:r="http://schemas.openxmlformats.org/officeDocument/2006/relationships" xmlns:m="http://schemas.openxmlformats.org/officeDocument/2006/math" xmlns:v="urn:schemas-microsoft-com:vml" xmlns:wp14="http://schemas.microsoft.com/office/word/2010/wordprocessingDrawing" xmlns:wp="http://schemas.openxmlformats.org/drawingml/2006/wordprocessingDrawing" xmlns:w10="urn:schemas-microsoft-com:office:word" xmlns:w="http://schemas.openxmlformats.org/wordprocessingml/2006/main" xmlns:w14="http://schemas.microsoft.com/office/word/2010/wordml" xmlns:w15="http://schemas.microsoft.com/office/word/2012/wordml" xmlns:w16cex="http://schemas.microsoft.com/office/word/2018/wordml/cex" xmlns:w16cid="http://schemas.microsoft.com/office/word/2016/wordml/cid" xmlns:w16="http://schemas.microsoft.com/office/word/2018/wordml" xmlns:w16du="http://schemas.microsoft.com/office/word/2023/wordml/word16du" xmlns:w16sdtdh="http://schemas.microsoft.com/office/word/2020/wordml/sdtdatahash" xmlns:w16se="http://schemas.microsoft.com/office/word/2015/wordml/symex" xmlns:wpg="http://schemas.microsoft.com/office/word/2010/wordprocessingGroup" xmlns:wpi="http://schemas.microsoft.com/office/word/2010/wordprocessingInk" xmlns:wne="http://schemas.microsoft.com/office/word/2006/wordml" xmlns:wps="http://schemas.microsoft.com/office/word/2010/wordprocessingShape" mc:Ignorable="w14 w15 w16se w16cid w16 w16cex w16sdtdh w16du wp14">
+<w:footnotes xmlns:wpc="http://schemas.microsoft.com/office/word/2010/wordprocessingCanvas" xmlns:cx="http://schemas.microsoft.com/office/drawing/2014/chartex" xmlns:cx1="http://schemas.microsoft.com/office/drawing/2015/9/8/chartex" xmlns:cx2="http://schemas.microsoft.com/office/drawing/2015/10/21/chartex" xmlns:cx3="http://schemas.microsoft.com/office/drawing/2016/5/9/chartex" xmlns:cx4="http://schemas.microsoft.com/office/drawing/2016/5/10/chartex" xmlns:cx5="http://schemas.microsoft.com/office/drawing/2016/5/11/chartex" xmlns:cx6="http://schemas.microsoft.com/office/drawing/2016/5/12/chartex" xmlns:cx7="http://schemas.microsoft.com/office/drawing/2016/5/13/chartex" xmlns:cx8="http://schemas.microsoft.com/office/drawing/2016/5/14/chartex" xmlns:mc="http://schemas.openxmlformats.org/markup-compatibility/2006" xmlns:aink="http://schemas.microsoft.com/office/drawing/2016/ink" xmlns:am3d="http://schemas.microsoft.com/office/drawing/2017/model3d" xmlns:o="urn:schemas-microsoft-com:office:office" xmlns:oel="http://schemas.microsoft.com/office/2019/extlst" xmlns:r="http://schemas.openxmlformats.org/officeDocument/2006/relationships" xmlns:m="http://schemas.openxmlformats.org/officeDocument/2006/math" xmlns:v="urn:schemas-microsoft-com:vml" xmlns:wp14="http://schemas.microsoft.com/office/word/2010/wordprocessingDrawing" xmlns:wp="http://schemas.openxmlformats.org/drawingml/2006/wordprocessingDrawing" xmlns:w10="urn:schemas-microsoft-com:office:word" xmlns:w="http://schemas.openxmlformats.org/wordprocessingml/2006/main" xmlns:w14="http://schemas.microsoft.com/office/word/2010/wordml" xmlns:w15="http://schemas.microsoft.com/office/word/2012/wordml" xmlns:w16cex="http://schemas.microsoft.com/office/word/2018/wordml/cex" xmlns:w16cid="http://schemas.microsoft.com/office/word/2016/wordml/cid" xmlns:w16="http://schemas.microsoft.com/office/word/2018/wordml" xmlns:w16du="http://schemas.microsoft.com/office/word/2023/wordml/word16du" xmlns:w16sdtdh="http://schemas.microsoft.com/office/word/2020/wordml/sdtdatahash" xmlns:w16sdtfl="http://schemas.microsoft.com/office/word/2024/wordml/sdtformatlock" xmlns:w16se="http://schemas.microsoft.com/office/word/2015/wordml/symex" xmlns:wpg="http://schemas.microsoft.com/office/word/2010/wordprocessingGroup" xmlns:wpi="http://schemas.microsoft.com/office/word/2010/wordprocessingInk" xmlns:wne="http://schemas.microsoft.com/office/word/2006/wordml" xmlns:wps="http://schemas.microsoft.com/office/word/2010/wordprocessingShape" mc:Ignorable="w14 w15 w16se w16cid w16 w16cex w16sdtdh w16sdtfl w16du wp14">
   <w:footnote w:type="separator" w:id="-1">
     <w:p>
       <w:pPr>
@@ -9999,7 +10050,7 @@
 </file>
 
 <file path=word/numbering.xml><?xml version="1.0" encoding="utf-8"?>
-<w:numbering xmlns:wpc="http://schemas.microsoft.com/office/word/2010/wordprocessingCanvas" xmlns:cx="http://schemas.microsoft.com/office/drawing/2014/chartex" xmlns:cx1="http://schemas.microsoft.com/office/drawing/2015/9/8/chartex" xmlns:cx2="http://schemas.microsoft.com/office/drawing/2015/10/21/chartex" xmlns:cx3="http://schemas.microsoft.com/office/drawing/2016/5/9/chartex" xmlns:cx4="http://schemas.microsoft.com/office/drawing/2016/5/10/chartex" xmlns:cx5="http://schemas.microsoft.com/office/drawing/2016/5/11/chartex" xmlns:cx6="http://schemas.microsoft.com/office/drawing/2016/5/12/chartex" xmlns:cx7="http://schemas.microsoft.com/office/drawing/2016/5/13/chartex" xmlns:cx8="http://schemas.microsoft.com/office/drawing/2016/5/14/chartex" xmlns:mc="http://schemas.openxmlformats.org/markup-compatibility/2006" xmlns:aink="http://schemas.microsoft.com/office/drawing/2016/ink" xmlns:am3d="http://schemas.microsoft.com/office/drawing/2017/model3d" xmlns:o="urn:schemas-microsoft-com:office:office" xmlns:oel="http://schemas.microsoft.com/office/2019/extlst" xmlns:r="http://schemas.openxmlformats.org/officeDocument/2006/relationships" xmlns:m="http://schemas.openxmlformats.org/officeDocument/2006/math" xmlns:v="urn:schemas-microsoft-com:vml" xmlns:wp14="http://schemas.microsoft.com/office/word/2010/wordprocessingDrawing" xmlns:wp="http://schemas.openxmlformats.org/drawingml/2006/wordprocessingDrawing" xmlns:w10="urn:schemas-microsoft-com:office:word" xmlns:w="http://schemas.openxmlformats.org/wordprocessingml/2006/main" xmlns:w14="http://schemas.microsoft.com/office/word/2010/wordml" xmlns:w15="http://schemas.microsoft.com/office/word/2012/wordml" xmlns:w16cex="http://schemas.microsoft.com/office/word/2018/wordml/cex" xmlns:w16cid="http://schemas.microsoft.com/office/word/2016/wordml/cid" xmlns:w16="http://schemas.microsoft.com/office/word/2018/wordml" xmlns:w16du="http://schemas.microsoft.com/office/word/2023/wordml/word16du" xmlns:w16sdtdh="http://schemas.microsoft.com/office/word/2020/wordml/sdtdatahash" xmlns:w16se="http://schemas.microsoft.com/office/word/2015/wordml/symex" xmlns:wpg="http://schemas.microsoft.com/office/word/2010/wordprocessingGroup" xmlns:wpi="http://schemas.microsoft.com/office/word/2010/wordprocessingInk" xmlns:wne="http://schemas.microsoft.com/office/word/2006/wordml" xmlns:wps="http://schemas.microsoft.com/office/word/2010/wordprocessingShape" mc:Ignorable="w14 w15 w16se w16cid w16 w16cex w16sdtdh w16du wp14">
+<w:numbering xmlns:wpc="http://schemas.microsoft.com/office/word/2010/wordprocessingCanvas" xmlns:cx="http://schemas.microsoft.com/office/drawing/2014/chartex" xmlns:cx1="http://schemas.microsoft.com/office/drawing/2015/9/8/chartex" xmlns:cx2="http://schemas.microsoft.com/office/drawing/2015/10/21/chartex" xmlns:cx3="http://schemas.microsoft.com/office/drawing/2016/5/9/chartex" xmlns:cx4="http://schemas.microsoft.com/office/drawing/2016/5/10/chartex" xmlns:cx5="http://schemas.microsoft.com/office/drawing/2016/5/11/chartex" xmlns:cx6="http://schemas.microsoft.com/office/drawing/2016/5/12/chartex" xmlns:cx7="http://schemas.microsoft.com/office/drawing/2016/5/13/chartex" xmlns:cx8="http://schemas.microsoft.com/office/drawing/2016/5/14/chartex" xmlns:mc="http://schemas.openxmlformats.org/markup-compatibility/2006" xmlns:aink="http://schemas.microsoft.com/office/drawing/2016/ink" xmlns:am3d="http://schemas.microsoft.com/office/drawing/2017/model3d" xmlns:o="urn:schemas-microsoft-com:office:office" xmlns:oel="http://schemas.microsoft.com/office/2019/extlst" xmlns:r="http://schemas.openxmlformats.org/officeDocument/2006/relationships" xmlns:m="http://schemas.openxmlformats.org/officeDocument/2006/math" xmlns:v="urn:schemas-microsoft-com:vml" xmlns:wp14="http://schemas.microsoft.com/office/word/2010/wordprocessingDrawing" xmlns:wp="http://schemas.openxmlformats.org/drawingml/2006/wordprocessingDrawing" xmlns:w10="urn:schemas-microsoft-com:office:word" xmlns:w="http://schemas.openxmlformats.org/wordprocessingml/2006/main" xmlns:w14="http://schemas.microsoft.com/office/word/2010/wordml" xmlns:w15="http://schemas.microsoft.com/office/word/2012/wordml" xmlns:w16cex="http://schemas.microsoft.com/office/word/2018/wordml/cex" xmlns:w16cid="http://schemas.microsoft.com/office/word/2016/wordml/cid" xmlns:w16="http://schemas.microsoft.com/office/word/2018/wordml" xmlns:w16du="http://schemas.microsoft.com/office/word/2023/wordml/word16du" xmlns:w16sdtdh="http://schemas.microsoft.com/office/word/2020/wordml/sdtdatahash" xmlns:w16sdtfl="http://schemas.microsoft.com/office/word/2024/wordml/sdtformatlock" xmlns:w16se="http://schemas.microsoft.com/office/word/2015/wordml/symex" xmlns:wpg="http://schemas.microsoft.com/office/word/2010/wordprocessingGroup" xmlns:wpi="http://schemas.microsoft.com/office/word/2010/wordprocessingInk" xmlns:wne="http://schemas.microsoft.com/office/word/2006/wordml" xmlns:wps="http://schemas.microsoft.com/office/word/2010/wordprocessingShape" mc:Ignorable="w14 w15 w16se w16cid w16 w16cex w16sdtdh w16sdtfl w16du wp14">
   <w:abstractNum w:abstractNumId="0" w15:restartNumberingAfterBreak="0">
     <w:nsid w:val="139D277C"/>
     <w:multiLevelType w:val="hybridMultilevel"/>
@@ -10809,7 +10860,7 @@
 </file>
 
 <file path=word/styles.xml><?xml version="1.0" encoding="utf-8"?>
-<w:styles xmlns:mc="http://schemas.openxmlformats.org/markup-compatibility/2006" xmlns:r="http://schemas.openxmlformats.org/officeDocument/2006/relationships" xmlns:w="http://schemas.openxmlformats.org/wordprocessingml/2006/main" xmlns:w14="http://schemas.microsoft.com/office/word/2010/wordml" xmlns:w15="http://schemas.microsoft.com/office/word/2012/wordml" xmlns:w16cex="http://schemas.microsoft.com/office/word/2018/wordml/cex" xmlns:w16cid="http://schemas.microsoft.com/office/word/2016/wordml/cid" xmlns:w16="http://schemas.microsoft.com/office/word/2018/wordml" xmlns:w16du="http://schemas.microsoft.com/office/word/2023/wordml/word16du" xmlns:w16sdtdh="http://schemas.microsoft.com/office/word/2020/wordml/sdtdatahash" xmlns:w16se="http://schemas.microsoft.com/office/word/2015/wordml/symex" mc:Ignorable="w14 w15 w16se w16cid w16 w16cex w16sdtdh w16du">
+<w:styles xmlns:mc="http://schemas.openxmlformats.org/markup-compatibility/2006" xmlns:r="http://schemas.openxmlformats.org/officeDocument/2006/relationships" xmlns:w="http://schemas.openxmlformats.org/wordprocessingml/2006/main" xmlns:w14="http://schemas.microsoft.com/office/word/2010/wordml" xmlns:w15="http://schemas.microsoft.com/office/word/2012/wordml" xmlns:w16cex="http://schemas.microsoft.com/office/word/2018/wordml/cex" xmlns:w16cid="http://schemas.microsoft.com/office/word/2016/wordml/cid" xmlns:w16="http://schemas.microsoft.com/office/word/2018/wordml" xmlns:w16du="http://schemas.microsoft.com/office/word/2023/wordml/word16du" xmlns:w16sdtdh="http://schemas.microsoft.com/office/word/2020/wordml/sdtdatahash" xmlns:w16sdtfl="http://schemas.microsoft.com/office/word/2024/wordml/sdtformatlock" xmlns:w16se="http://schemas.microsoft.com/office/word/2015/wordml/symex" mc:Ignorable="w14 w15 w16se w16cid w16 w16cex w16sdtdh w16sdtfl w16du">
   <w:docDefaults>
     <w:rPrDefault>
       <w:rPr>

</xml_diff>

<commit_message>
Changes updated @ CCM7.docx
</commit_message>
<xml_diff>
--- a/CCM7.docx
+++ b/CCM7.docx
@@ -1,6 +1,6 @@
 
 <file path=word/document.xml><?xml version="1.0" encoding="utf-8"?>
-<w:document xmlns:wpc="http://schemas.microsoft.com/office/word/2010/wordprocessingCanvas" xmlns:cx="http://schemas.microsoft.com/office/drawing/2014/chartex" xmlns:cx1="http://schemas.microsoft.com/office/drawing/2015/9/8/chartex" xmlns:cx2="http://schemas.microsoft.com/office/drawing/2015/10/21/chartex" xmlns:cx3="http://schemas.microsoft.com/office/drawing/2016/5/9/chartex" xmlns:cx4="http://schemas.microsoft.com/office/drawing/2016/5/10/chartex" xmlns:cx5="http://schemas.microsoft.com/office/drawing/2016/5/11/chartex" xmlns:cx6="http://schemas.microsoft.com/office/drawing/2016/5/12/chartex" xmlns:cx7="http://schemas.microsoft.com/office/drawing/2016/5/13/chartex" xmlns:cx8="http://schemas.microsoft.com/office/drawing/2016/5/14/chartex" xmlns:mc="http://schemas.openxmlformats.org/markup-compatibility/2006" xmlns:aink="http://schemas.microsoft.com/office/drawing/2016/ink" xmlns:am3d="http://schemas.microsoft.com/office/drawing/2017/model3d" xmlns:o="urn:schemas-microsoft-com:office:office" xmlns:oel="http://schemas.microsoft.com/office/2019/extlst" xmlns:r="http://schemas.openxmlformats.org/officeDocument/2006/relationships" xmlns:m="http://schemas.openxmlformats.org/officeDocument/2006/math" xmlns:v="urn:schemas-microsoft-com:vml" xmlns:wp14="http://schemas.microsoft.com/office/word/2010/wordprocessingDrawing" xmlns:wp="http://schemas.openxmlformats.org/drawingml/2006/wordprocessingDrawing" xmlns:w10="urn:schemas-microsoft-com:office:word" xmlns:w="http://schemas.openxmlformats.org/wordprocessingml/2006/main" xmlns:w14="http://schemas.microsoft.com/office/word/2010/wordml" xmlns:w15="http://schemas.microsoft.com/office/word/2012/wordml" xmlns:w16cex="http://schemas.microsoft.com/office/word/2018/wordml/cex" xmlns:w16cid="http://schemas.microsoft.com/office/word/2016/wordml/cid" xmlns:w16="http://schemas.microsoft.com/office/word/2018/wordml" xmlns:w16du="http://schemas.microsoft.com/office/word/2023/wordml/word16du" xmlns:w16sdtdh="http://schemas.microsoft.com/office/word/2020/wordml/sdtdatahash" xmlns:w16sdtfl="http://schemas.microsoft.com/office/word/2024/wordml/sdtformatlock" xmlns:w16se="http://schemas.microsoft.com/office/word/2015/wordml/symex" xmlns:wpg="http://schemas.microsoft.com/office/word/2010/wordprocessingGroup" xmlns:wpi="http://schemas.microsoft.com/office/word/2010/wordprocessingInk" xmlns:wne="http://schemas.microsoft.com/office/word/2006/wordml" xmlns:wps="http://schemas.microsoft.com/office/word/2010/wordprocessingShape" mc:Ignorable="w14 w15 w16se w16cid w16 w16cex w16sdtdh w16sdtfl w16du wp14">
+<w:document xmlns:wpc="http://schemas.microsoft.com/office/word/2010/wordprocessingCanvas" xmlns:mc="http://schemas.openxmlformats.org/markup-compatibility/2006" xmlns:o="urn:schemas-microsoft-com:office:office" xmlns:r="http://schemas.openxmlformats.org/officeDocument/2006/relationships" xmlns:m="http://schemas.openxmlformats.org/officeDocument/2006/math" xmlns:v="urn:schemas-microsoft-com:vml" xmlns:wp14="http://schemas.microsoft.com/office/word/2010/wordprocessingDrawing" xmlns:wp="http://schemas.openxmlformats.org/drawingml/2006/wordprocessingDrawing" xmlns:w10="urn:schemas-microsoft-com:office:word" xmlns:w="http://schemas.openxmlformats.org/wordprocessingml/2006/main" xmlns:w14="http://schemas.microsoft.com/office/word/2010/wordml" xmlns:w15="http://schemas.microsoft.com/office/word/2012/wordml" xmlns:wpg="http://schemas.microsoft.com/office/word/2010/wordprocessingGroup" xmlns:wpi="http://schemas.microsoft.com/office/word/2010/wordprocessingInk" xmlns:wne="http://schemas.microsoft.com/office/word/2006/wordml" xmlns:wps="http://schemas.microsoft.com/office/word/2010/wordprocessingShape" mc:Ignorable="w14 w15 wp14">
   <w:body>
     <w:p>
       <w:pPr>
@@ -5795,61 +5795,6 @@
               <w:t>X</w:t>
             </w:r>
           </w:p>
-          <w:p>
-            <w:pPr>
-              <w:rPr>
-                <w:rFonts w:ascii="Arial" w:hAnsi="Arial" w:cs="Arial"/>
-                <w:strike/>
-                <w:sz w:val="20"/>
-                <w:szCs w:val="20"/>
-              </w:rPr>
-            </w:pPr>
-            <w:r>
-              <w:rPr>
-                <w:rFonts w:ascii="Arial" w:hAnsi="Arial" w:cs="Arial"/>
-                <w:strike/>
-                <w:sz w:val="20"/>
-                <w:szCs w:val="20"/>
-              </w:rPr>
-              <w:t>TRX1_</w:t>
-            </w:r>
-            <w:r>
-              <w:rPr>
-                <w:rFonts w:ascii="Arial" w:hAnsi="Arial" w:cs="Arial"/>
-                <w:strike/>
-                <w:sz w:val="20"/>
-                <w:szCs w:val="20"/>
-              </w:rPr>
-              <w:t>CTS</w:t>
-            </w:r>
-          </w:p>
-          <w:p>
-            <w:pPr>
-              <w:rPr>
-                <w:rFonts w:ascii="Arial" w:hAnsi="Arial" w:cs="Arial"/>
-                <w:sz w:val="20"/>
-                <w:szCs w:val="20"/>
-              </w:rPr>
-            </w:pPr>
-            <w:r>
-              <w:rPr>
-                <w:rFonts w:ascii="Arial" w:hAnsi="Arial" w:cs="Arial"/>
-                <w:strike/>
-                <w:sz w:val="20"/>
-                <w:szCs w:val="20"/>
-              </w:rPr>
-              <w:t>TRX1_</w:t>
-            </w:r>
-            <w:r>
-              <w:rPr>
-                <w:rFonts w:ascii="Arial" w:hAnsi="Arial" w:cs="Arial"/>
-                <w:strike/>
-                <w:sz w:val="20"/>
-                <w:szCs w:val="20"/>
-              </w:rPr>
-              <w:t>RTS</w:t>
-            </w:r>
-          </w:p>
         </w:tc>
         <w:tc>
           <w:tcPr>
@@ -5903,61 +5848,6 @@
                 <w:szCs w:val="20"/>
               </w:rPr>
               <w:t>D9</w:t>
-            </w:r>
-          </w:p>
-          <w:p>
-            <w:pPr>
-              <w:rPr>
-                <w:rFonts w:ascii="Arial" w:hAnsi="Arial" w:cs="Arial"/>
-                <w:strike/>
-                <w:sz w:val="20"/>
-                <w:szCs w:val="20"/>
-              </w:rPr>
-            </w:pPr>
-            <w:r>
-              <w:rPr>
-                <w:rFonts w:ascii="Arial" w:hAnsi="Arial" w:cs="Arial"/>
-                <w:strike/>
-                <w:sz w:val="20"/>
-                <w:szCs w:val="20"/>
-              </w:rPr>
-              <w:t>P</w:t>
-            </w:r>
-            <w:r>
-              <w:rPr>
-                <w:rFonts w:ascii="Arial" w:hAnsi="Arial" w:cs="Arial"/>
-                <w:strike/>
-                <w:sz w:val="20"/>
-                <w:szCs w:val="20"/>
-              </w:rPr>
-              <w:t>B15</w:t>
-            </w:r>
-          </w:p>
-          <w:p>
-            <w:pPr>
-              <w:rPr>
-                <w:rFonts w:ascii="Arial" w:hAnsi="Arial" w:cs="Arial"/>
-                <w:sz w:val="20"/>
-                <w:szCs w:val="20"/>
-              </w:rPr>
-            </w:pPr>
-            <w:r>
-              <w:rPr>
-                <w:rFonts w:ascii="Arial" w:hAnsi="Arial" w:cs="Arial"/>
-                <w:strike/>
-                <w:sz w:val="20"/>
-                <w:szCs w:val="20"/>
-              </w:rPr>
-              <w:t>P</w:t>
-            </w:r>
-            <w:r>
-              <w:rPr>
-                <w:rFonts w:ascii="Arial" w:hAnsi="Arial" w:cs="Arial"/>
-                <w:strike/>
-                <w:sz w:val="20"/>
-                <w:szCs w:val="20"/>
-              </w:rPr>
-              <w:t>B14</w:t>
             </w:r>
           </w:p>
         </w:tc>
@@ -5997,6 +5887,7 @@
                 <w:szCs w:val="20"/>
               </w:rPr>
             </w:pPr>
+            <w:bookmarkStart w:id="2" w:name="_GoBack" w:colFirst="1" w:colLast="3"/>
             <w:r>
               <w:rPr>
                 <w:rFonts w:ascii="Arial" w:hAnsi="Arial" w:cs="Arial"/>
@@ -6208,6 +6099,7 @@
           </w:p>
         </w:tc>
       </w:tr>
+      <w:bookmarkEnd w:id="2"/>
       <w:tr>
         <w:tc>
           <w:tcPr>
@@ -8226,7 +8118,7 @@
         <w:tc>
           <w:tcPr>
             <w:tcW w:w="583" w:type="dxa"/>
-            <w:shd w:val="clear" w:color="auto" w:fill="92D050"/>
+            <w:shd w:val="clear" w:color="auto" w:fill="auto"/>
           </w:tcPr>
           <w:p>
             <w:pPr>
@@ -8333,7 +8225,7 @@
         <w:tc>
           <w:tcPr>
             <w:tcW w:w="583" w:type="dxa"/>
-            <w:shd w:val="clear" w:color="auto" w:fill="92D050"/>
+            <w:shd w:val="clear" w:color="auto" w:fill="auto"/>
           </w:tcPr>
           <w:p>
             <w:pPr>
@@ -8959,156 +8851,29 @@
           </w:p>
         </w:tc>
       </w:tr>
-      <w:tr>
-        <w:trPr>
-          <w:trHeight w:val="63"/>
-        </w:trPr>
-        <w:tc>
-          <w:tcPr>
-            <w:tcW w:w="583" w:type="dxa"/>
-          </w:tcPr>
-          <w:p>
-            <w:pPr>
-              <w:rPr>
-                <w:rFonts w:ascii="Arial" w:hAnsi="Arial" w:cs="Arial"/>
-                <w:strike/>
-                <w:color w:val="0D0D0D" w:themeColor="text1" w:themeTint="F2"/>
-                <w:sz w:val="20"/>
-                <w:szCs w:val="20"/>
-              </w:rPr>
-            </w:pPr>
-            <w:r>
-              <w:rPr>
-                <w:rFonts w:ascii="Arial" w:hAnsi="Arial" w:cs="Arial"/>
-                <w:strike/>
-                <w:color w:val="0D0D0D" w:themeColor="text1" w:themeTint="F2"/>
-                <w:sz w:val="20"/>
-                <w:szCs w:val="20"/>
-              </w:rPr>
-              <w:t>U</w:t>
-            </w:r>
-            <w:r>
-              <w:rPr>
-                <w:rFonts w:ascii="Arial" w:hAnsi="Arial" w:cs="Arial"/>
-                <w:strike/>
-                <w:color w:val="0D0D0D" w:themeColor="text1" w:themeTint="F2"/>
-                <w:sz w:val="20"/>
-                <w:szCs w:val="20"/>
-              </w:rPr>
-              <w:t>9</w:t>
-            </w:r>
-          </w:p>
-        </w:tc>
-        <w:tc>
-          <w:tcPr>
-            <w:tcW w:w="2247" w:type="dxa"/>
-          </w:tcPr>
-          <w:p>
-            <w:pPr>
-              <w:rPr>
-                <w:rFonts w:ascii="Arial" w:hAnsi="Arial" w:cs="Arial"/>
-                <w:strike/>
-                <w:color w:val="0D0D0D" w:themeColor="text1" w:themeTint="F2"/>
-                <w:sz w:val="20"/>
-                <w:szCs w:val="20"/>
-              </w:rPr>
-            </w:pPr>
-            <w:r>
-              <w:rPr>
-                <w:rFonts w:ascii="Arial" w:hAnsi="Arial" w:cs="Arial"/>
-                <w:strike/>
-                <w:color w:val="0D0D0D" w:themeColor="text1" w:themeTint="F2"/>
-                <w:sz w:val="20"/>
-                <w:szCs w:val="20"/>
-              </w:rPr>
-              <w:t>CAN</w:t>
-            </w:r>
-            <w:r>
-              <w:rPr>
-                <w:rFonts w:ascii="Arial" w:hAnsi="Arial" w:cs="Arial"/>
-                <w:strike/>
-                <w:color w:val="0D0D0D" w:themeColor="text1" w:themeTint="F2"/>
-                <w:sz w:val="20"/>
-                <w:szCs w:val="20"/>
-              </w:rPr>
-              <w:t>2</w:t>
-            </w:r>
-            <w:r>
-              <w:rPr>
-                <w:rFonts w:ascii="Arial" w:hAnsi="Arial" w:cs="Arial"/>
-                <w:strike/>
-                <w:color w:val="0D0D0D" w:themeColor="text1" w:themeTint="F2"/>
-                <w:sz w:val="20"/>
-                <w:szCs w:val="20"/>
-              </w:rPr>
-              <w:t xml:space="preserve"> Connector</w:t>
-            </w:r>
-          </w:p>
-        </w:tc>
-        <w:tc>
-          <w:tcPr>
-            <w:tcW w:w="4824" w:type="dxa"/>
-          </w:tcPr>
-          <w:p>
-            <w:pPr>
-              <w:rPr>
-                <w:rFonts w:ascii="Arial" w:hAnsi="Arial" w:cs="Arial"/>
-                <w:strike/>
-                <w:color w:val="0D0D0D" w:themeColor="text1" w:themeTint="F2"/>
-                <w:sz w:val="20"/>
-                <w:szCs w:val="20"/>
-              </w:rPr>
-            </w:pPr>
-            <w:r>
-              <w:rPr>
-                <w:rFonts w:ascii="Arial" w:hAnsi="Arial" w:cs="Arial"/>
-                <w:strike/>
-                <w:color w:val="0D0D0D" w:themeColor="text1" w:themeTint="F2"/>
-                <w:sz w:val="20"/>
-                <w:szCs w:val="20"/>
-              </w:rPr>
-              <w:t>5V – CAN_H - CAN_L - GND</w:t>
-            </w:r>
-          </w:p>
-        </w:tc>
-        <w:tc>
-          <w:tcPr>
-            <w:tcW w:w="1408" w:type="dxa"/>
-          </w:tcPr>
-          <w:p>
-            <w:pPr>
-              <w:rPr>
-                <w:rFonts w:ascii="Arial" w:hAnsi="Arial" w:cs="Arial"/>
-                <w:strike/>
-                <w:color w:val="0D0D0D" w:themeColor="text1" w:themeTint="F2"/>
-                <w:sz w:val="20"/>
-                <w:szCs w:val="20"/>
-              </w:rPr>
-            </w:pPr>
-            <w:r>
-              <w:rPr>
-                <w:rFonts w:ascii="Arial" w:hAnsi="Arial" w:cs="Arial"/>
-                <w:strike/>
-                <w:color w:val="0D0D0D" w:themeColor="text1" w:themeTint="F2"/>
-                <w:sz w:val="20"/>
-                <w:szCs w:val="20"/>
-              </w:rPr>
-              <w:t>CAN</w:t>
-            </w:r>
-            <w:r>
-              <w:rPr>
-                <w:rFonts w:ascii="Arial" w:hAnsi="Arial" w:cs="Arial"/>
-                <w:strike/>
-                <w:color w:val="0D0D0D" w:themeColor="text1" w:themeTint="F2"/>
-                <w:sz w:val="20"/>
-                <w:szCs w:val="20"/>
-              </w:rPr>
-              <w:t>2</w:t>
-            </w:r>
-          </w:p>
-        </w:tc>
-      </w:tr>
     </w:tbl>
+    <w:p>
+      <w:pPr>
+        <w:rPr>
+          <w:rFonts w:ascii="Arial" w:hAnsi="Arial" w:cs="Arial"/>
+          <w:b/>
+          <w:bCs/>
+          <w:sz w:val="20"/>
+          <w:szCs w:val="20"/>
+        </w:rPr>
+      </w:pPr>
+    </w:p>
+    <w:p>
+      <w:pPr>
+        <w:rPr>
+          <w:rFonts w:ascii="Arial" w:hAnsi="Arial" w:cs="Arial"/>
+          <w:b/>
+          <w:bCs/>
+          <w:sz w:val="20"/>
+          <w:szCs w:val="20"/>
+        </w:rPr>
+      </w:pPr>
+    </w:p>
     <w:p>
       <w:pPr>
         <w:rPr>
@@ -9162,7 +8927,15 @@
                 <w:szCs w:val="20"/>
               </w:rPr>
               <w:lastRenderedPageBreak/>
-              <w:t>U10</w:t>
+              <w:t>U</w:t>
+            </w:r>
+            <w:r>
+              <w:rPr>
+                <w:rFonts w:ascii="Arial" w:hAnsi="Arial" w:cs="Arial"/>
+                <w:sz w:val="20"/>
+                <w:szCs w:val="20"/>
+              </w:rPr>
+              <w:t>9</w:t>
             </w:r>
           </w:p>
           <w:p>
@@ -9732,7 +9505,15 @@
                 <w:sz w:val="20"/>
                 <w:szCs w:val="20"/>
               </w:rPr>
-              <w:t>U11</w:t>
+              <w:t>U1</w:t>
+            </w:r>
+            <w:r>
+              <w:rPr>
+                <w:rFonts w:ascii="Arial" w:hAnsi="Arial" w:cs="Arial"/>
+                <w:sz w:val="20"/>
+                <w:szCs w:val="20"/>
+              </w:rPr>
+              <w:t>0</w:t>
             </w:r>
           </w:p>
         </w:tc>
@@ -9834,7 +9615,7 @@
         <w:tc>
           <w:tcPr>
             <w:tcW w:w="583" w:type="dxa"/>
-            <w:shd w:val="clear" w:color="auto" w:fill="92D050"/>
+            <w:shd w:val="clear" w:color="auto" w:fill="auto"/>
           </w:tcPr>
           <w:p>
             <w:pPr>
@@ -9858,7 +9639,7 @@
                 <w:sz w:val="20"/>
                 <w:szCs w:val="20"/>
               </w:rPr>
-              <w:t>2</w:t>
+              <w:t>1</w:t>
             </w:r>
           </w:p>
         </w:tc>
@@ -10000,7 +9781,7 @@
 </file>
 
 <file path=word/endnotes.xml><?xml version="1.0" encoding="utf-8"?>
-<w:endnotes xmlns:wpc="http://schemas.microsoft.com/office/word/2010/wordprocessingCanvas" xmlns:cx="http://schemas.microsoft.com/office/drawing/2014/chartex" xmlns:cx1="http://schemas.microsoft.com/office/drawing/2015/9/8/chartex" xmlns:cx2="http://schemas.microsoft.com/office/drawing/2015/10/21/chartex" xmlns:cx3="http://schemas.microsoft.com/office/drawing/2016/5/9/chartex" xmlns:cx4="http://schemas.microsoft.com/office/drawing/2016/5/10/chartex" xmlns:cx5="http://schemas.microsoft.com/office/drawing/2016/5/11/chartex" xmlns:cx6="http://schemas.microsoft.com/office/drawing/2016/5/12/chartex" xmlns:cx7="http://schemas.microsoft.com/office/drawing/2016/5/13/chartex" xmlns:cx8="http://schemas.microsoft.com/office/drawing/2016/5/14/chartex" xmlns:mc="http://schemas.openxmlformats.org/markup-compatibility/2006" xmlns:aink="http://schemas.microsoft.com/office/drawing/2016/ink" xmlns:am3d="http://schemas.microsoft.com/office/drawing/2017/model3d" xmlns:o="urn:schemas-microsoft-com:office:office" xmlns:oel="http://schemas.microsoft.com/office/2019/extlst" xmlns:r="http://schemas.openxmlformats.org/officeDocument/2006/relationships" xmlns:m="http://schemas.openxmlformats.org/officeDocument/2006/math" xmlns:v="urn:schemas-microsoft-com:vml" xmlns:wp14="http://schemas.microsoft.com/office/word/2010/wordprocessingDrawing" xmlns:wp="http://schemas.openxmlformats.org/drawingml/2006/wordprocessingDrawing" xmlns:w10="urn:schemas-microsoft-com:office:word" xmlns:w="http://schemas.openxmlformats.org/wordprocessingml/2006/main" xmlns:w14="http://schemas.microsoft.com/office/word/2010/wordml" xmlns:w15="http://schemas.microsoft.com/office/word/2012/wordml" xmlns:w16cex="http://schemas.microsoft.com/office/word/2018/wordml/cex" xmlns:w16cid="http://schemas.microsoft.com/office/word/2016/wordml/cid" xmlns:w16="http://schemas.microsoft.com/office/word/2018/wordml" xmlns:w16du="http://schemas.microsoft.com/office/word/2023/wordml/word16du" xmlns:w16sdtdh="http://schemas.microsoft.com/office/word/2020/wordml/sdtdatahash" xmlns:w16sdtfl="http://schemas.microsoft.com/office/word/2024/wordml/sdtformatlock" xmlns:w16se="http://schemas.microsoft.com/office/word/2015/wordml/symex" xmlns:wpg="http://schemas.microsoft.com/office/word/2010/wordprocessingGroup" xmlns:wpi="http://schemas.microsoft.com/office/word/2010/wordprocessingInk" xmlns:wne="http://schemas.microsoft.com/office/word/2006/wordml" xmlns:wps="http://schemas.microsoft.com/office/word/2010/wordprocessingShape" mc:Ignorable="w14 w15 w16se w16cid w16 w16cex w16sdtdh w16sdtfl w16du wp14">
+<w:endnotes xmlns:wpc="http://schemas.microsoft.com/office/word/2010/wordprocessingCanvas" xmlns:mc="http://schemas.openxmlformats.org/markup-compatibility/2006" xmlns:o="urn:schemas-microsoft-com:office:office" xmlns:r="http://schemas.openxmlformats.org/officeDocument/2006/relationships" xmlns:m="http://schemas.openxmlformats.org/officeDocument/2006/math" xmlns:v="urn:schemas-microsoft-com:vml" xmlns:wp14="http://schemas.microsoft.com/office/word/2010/wordprocessingDrawing" xmlns:wp="http://schemas.openxmlformats.org/drawingml/2006/wordprocessingDrawing" xmlns:w10="urn:schemas-microsoft-com:office:word" xmlns:w="http://schemas.openxmlformats.org/wordprocessingml/2006/main" xmlns:w14="http://schemas.microsoft.com/office/word/2010/wordml" xmlns:w15="http://schemas.microsoft.com/office/word/2012/wordml" xmlns:wpg="http://schemas.microsoft.com/office/word/2010/wordprocessingGroup" xmlns:wpi="http://schemas.microsoft.com/office/word/2010/wordprocessingInk" xmlns:wne="http://schemas.microsoft.com/office/word/2006/wordml" xmlns:wps="http://schemas.microsoft.com/office/word/2010/wordprocessingShape" mc:Ignorable="w14 w15 wp14">
   <w:endnote w:type="separator" w:id="-1">
     <w:p>
       <w:pPr>
@@ -10025,7 +9806,7 @@
 </file>
 
 <file path=word/footnotes.xml><?xml version="1.0" encoding="utf-8"?>
-<w:footnotes xmlns:wpc="http://schemas.microsoft.com/office/word/2010/wordprocessingCanvas" xmlns:cx="http://schemas.microsoft.com/office/drawing/2014/chartex" xmlns:cx1="http://schemas.microsoft.com/office/drawing/2015/9/8/chartex" xmlns:cx2="http://schemas.microsoft.com/office/drawing/2015/10/21/chartex" xmlns:cx3="http://schemas.microsoft.com/office/drawing/2016/5/9/chartex" xmlns:cx4="http://schemas.microsoft.com/office/drawing/2016/5/10/chartex" xmlns:cx5="http://schemas.microsoft.com/office/drawing/2016/5/11/chartex" xmlns:cx6="http://schemas.microsoft.com/office/drawing/2016/5/12/chartex" xmlns:cx7="http://schemas.microsoft.com/office/drawing/2016/5/13/chartex" xmlns:cx8="http://schemas.microsoft.com/office/drawing/2016/5/14/chartex" xmlns:mc="http://schemas.openxmlformats.org/markup-compatibility/2006" xmlns:aink="http://schemas.microsoft.com/office/drawing/2016/ink" xmlns:am3d="http://schemas.microsoft.com/office/drawing/2017/model3d" xmlns:o="urn:schemas-microsoft-com:office:office" xmlns:oel="http://schemas.microsoft.com/office/2019/extlst" xmlns:r="http://schemas.openxmlformats.org/officeDocument/2006/relationships" xmlns:m="http://schemas.openxmlformats.org/officeDocument/2006/math" xmlns:v="urn:schemas-microsoft-com:vml" xmlns:wp14="http://schemas.microsoft.com/office/word/2010/wordprocessingDrawing" xmlns:wp="http://schemas.openxmlformats.org/drawingml/2006/wordprocessingDrawing" xmlns:w10="urn:schemas-microsoft-com:office:word" xmlns:w="http://schemas.openxmlformats.org/wordprocessingml/2006/main" xmlns:w14="http://schemas.microsoft.com/office/word/2010/wordml" xmlns:w15="http://schemas.microsoft.com/office/word/2012/wordml" xmlns:w16cex="http://schemas.microsoft.com/office/word/2018/wordml/cex" xmlns:w16cid="http://schemas.microsoft.com/office/word/2016/wordml/cid" xmlns:w16="http://schemas.microsoft.com/office/word/2018/wordml" xmlns:w16du="http://schemas.microsoft.com/office/word/2023/wordml/word16du" xmlns:w16sdtdh="http://schemas.microsoft.com/office/word/2020/wordml/sdtdatahash" xmlns:w16sdtfl="http://schemas.microsoft.com/office/word/2024/wordml/sdtformatlock" xmlns:w16se="http://schemas.microsoft.com/office/word/2015/wordml/symex" xmlns:wpg="http://schemas.microsoft.com/office/word/2010/wordprocessingGroup" xmlns:wpi="http://schemas.microsoft.com/office/word/2010/wordprocessingInk" xmlns:wne="http://schemas.microsoft.com/office/word/2006/wordml" xmlns:wps="http://schemas.microsoft.com/office/word/2010/wordprocessingShape" mc:Ignorable="w14 w15 w16se w16cid w16 w16cex w16sdtdh w16sdtfl w16du wp14">
+<w:footnotes xmlns:wpc="http://schemas.microsoft.com/office/word/2010/wordprocessingCanvas" xmlns:mc="http://schemas.openxmlformats.org/markup-compatibility/2006" xmlns:o="urn:schemas-microsoft-com:office:office" xmlns:r="http://schemas.openxmlformats.org/officeDocument/2006/relationships" xmlns:m="http://schemas.openxmlformats.org/officeDocument/2006/math" xmlns:v="urn:schemas-microsoft-com:vml" xmlns:wp14="http://schemas.microsoft.com/office/word/2010/wordprocessingDrawing" xmlns:wp="http://schemas.openxmlformats.org/drawingml/2006/wordprocessingDrawing" xmlns:w10="urn:schemas-microsoft-com:office:word" xmlns:w="http://schemas.openxmlformats.org/wordprocessingml/2006/main" xmlns:w14="http://schemas.microsoft.com/office/word/2010/wordml" xmlns:w15="http://schemas.microsoft.com/office/word/2012/wordml" xmlns:wpg="http://schemas.microsoft.com/office/word/2010/wordprocessingGroup" xmlns:wpi="http://schemas.microsoft.com/office/word/2010/wordprocessingInk" xmlns:wne="http://schemas.microsoft.com/office/word/2006/wordml" xmlns:wps="http://schemas.microsoft.com/office/word/2010/wordprocessingShape" mc:Ignorable="w14 w15 wp14">
   <w:footnote w:type="separator" w:id="-1">
     <w:p>
       <w:pPr>
@@ -10050,8 +9831,8 @@
 </file>
 
 <file path=word/numbering.xml><?xml version="1.0" encoding="utf-8"?>
-<w:numbering xmlns:wpc="http://schemas.microsoft.com/office/word/2010/wordprocessingCanvas" xmlns:cx="http://schemas.microsoft.com/office/drawing/2014/chartex" xmlns:cx1="http://schemas.microsoft.com/office/drawing/2015/9/8/chartex" xmlns:cx2="http://schemas.microsoft.com/office/drawing/2015/10/21/chartex" xmlns:cx3="http://schemas.microsoft.com/office/drawing/2016/5/9/chartex" xmlns:cx4="http://schemas.microsoft.com/office/drawing/2016/5/10/chartex" xmlns:cx5="http://schemas.microsoft.com/office/drawing/2016/5/11/chartex" xmlns:cx6="http://schemas.microsoft.com/office/drawing/2016/5/12/chartex" xmlns:cx7="http://schemas.microsoft.com/office/drawing/2016/5/13/chartex" xmlns:cx8="http://schemas.microsoft.com/office/drawing/2016/5/14/chartex" xmlns:mc="http://schemas.openxmlformats.org/markup-compatibility/2006" xmlns:aink="http://schemas.microsoft.com/office/drawing/2016/ink" xmlns:am3d="http://schemas.microsoft.com/office/drawing/2017/model3d" xmlns:o="urn:schemas-microsoft-com:office:office" xmlns:oel="http://schemas.microsoft.com/office/2019/extlst" xmlns:r="http://schemas.openxmlformats.org/officeDocument/2006/relationships" xmlns:m="http://schemas.openxmlformats.org/officeDocument/2006/math" xmlns:v="urn:schemas-microsoft-com:vml" xmlns:wp14="http://schemas.microsoft.com/office/word/2010/wordprocessingDrawing" xmlns:wp="http://schemas.openxmlformats.org/drawingml/2006/wordprocessingDrawing" xmlns:w10="urn:schemas-microsoft-com:office:word" xmlns:w="http://schemas.openxmlformats.org/wordprocessingml/2006/main" xmlns:w14="http://schemas.microsoft.com/office/word/2010/wordml" xmlns:w15="http://schemas.microsoft.com/office/word/2012/wordml" xmlns:w16cex="http://schemas.microsoft.com/office/word/2018/wordml/cex" xmlns:w16cid="http://schemas.microsoft.com/office/word/2016/wordml/cid" xmlns:w16="http://schemas.microsoft.com/office/word/2018/wordml" xmlns:w16du="http://schemas.microsoft.com/office/word/2023/wordml/word16du" xmlns:w16sdtdh="http://schemas.microsoft.com/office/word/2020/wordml/sdtdatahash" xmlns:w16sdtfl="http://schemas.microsoft.com/office/word/2024/wordml/sdtformatlock" xmlns:w16se="http://schemas.microsoft.com/office/word/2015/wordml/symex" xmlns:wpg="http://schemas.microsoft.com/office/word/2010/wordprocessingGroup" xmlns:wpi="http://schemas.microsoft.com/office/word/2010/wordprocessingInk" xmlns:wne="http://schemas.microsoft.com/office/word/2006/wordml" xmlns:wps="http://schemas.microsoft.com/office/word/2010/wordprocessingShape" mc:Ignorable="w14 w15 w16se w16cid w16 w16cex w16sdtdh w16sdtfl w16du wp14">
-  <w:abstractNum w:abstractNumId="0" w15:restartNumberingAfterBreak="0">
+<w:numbering xmlns:wpc="http://schemas.microsoft.com/office/word/2010/wordprocessingCanvas" xmlns:mc="http://schemas.openxmlformats.org/markup-compatibility/2006" xmlns:o="urn:schemas-microsoft-com:office:office" xmlns:r="http://schemas.openxmlformats.org/officeDocument/2006/relationships" xmlns:m="http://schemas.openxmlformats.org/officeDocument/2006/math" xmlns:v="urn:schemas-microsoft-com:vml" xmlns:wp14="http://schemas.microsoft.com/office/word/2010/wordprocessingDrawing" xmlns:wp="http://schemas.openxmlformats.org/drawingml/2006/wordprocessingDrawing" xmlns:w10="urn:schemas-microsoft-com:office:word" xmlns:w="http://schemas.openxmlformats.org/wordprocessingml/2006/main" xmlns:w14="http://schemas.microsoft.com/office/word/2010/wordml" xmlns:w15="http://schemas.microsoft.com/office/word/2012/wordml" xmlns:wpg="http://schemas.microsoft.com/office/word/2010/wordprocessingGroup" xmlns:wpi="http://schemas.microsoft.com/office/word/2010/wordprocessingInk" xmlns:wne="http://schemas.microsoft.com/office/word/2006/wordml" xmlns:wps="http://schemas.microsoft.com/office/word/2010/wordprocessingShape" mc:Ignorable="w14 w15 wp14">
+  <w:abstractNum w:abstractNumId="0">
     <w:nsid w:val="139D277C"/>
     <w:multiLevelType w:val="hybridMultilevel"/>
     <w:tmpl w:val="4D508A42"/>
@@ -10140,7 +9921,7 @@
       </w:pPr>
     </w:lvl>
   </w:abstractNum>
-  <w:abstractNum w:abstractNumId="1" w15:restartNumberingAfterBreak="0">
+  <w:abstractNum w:abstractNumId="1">
     <w:nsid w:val="17460B31"/>
     <w:multiLevelType w:val="hybridMultilevel"/>
     <w:tmpl w:val="6FB8628A"/>
@@ -10229,7 +10010,7 @@
       </w:pPr>
     </w:lvl>
   </w:abstractNum>
-  <w:abstractNum w:abstractNumId="2" w15:restartNumberingAfterBreak="0">
+  <w:abstractNum w:abstractNumId="2">
     <w:nsid w:val="1D382F3F"/>
     <w:multiLevelType w:val="hybridMultilevel"/>
     <w:tmpl w:val="15E0830E"/>
@@ -10318,7 +10099,7 @@
       </w:pPr>
     </w:lvl>
   </w:abstractNum>
-  <w:abstractNum w:abstractNumId="3" w15:restartNumberingAfterBreak="0">
+  <w:abstractNum w:abstractNumId="3">
     <w:nsid w:val="2F1327F3"/>
     <w:multiLevelType w:val="hybridMultilevel"/>
     <w:tmpl w:val="59AED658"/>
@@ -10407,7 +10188,7 @@
       </w:pPr>
     </w:lvl>
   </w:abstractNum>
-  <w:abstractNum w:abstractNumId="4" w15:restartNumberingAfterBreak="0">
+  <w:abstractNum w:abstractNumId="4">
     <w:nsid w:val="46DB0E06"/>
     <w:multiLevelType w:val="hybridMultilevel"/>
     <w:tmpl w:val="2CF409C8"/>
@@ -10519,7 +10300,7 @@
       </w:rPr>
     </w:lvl>
   </w:abstractNum>
-  <w:abstractNum w:abstractNumId="5" w15:restartNumberingAfterBreak="0">
+  <w:abstractNum w:abstractNumId="5">
     <w:nsid w:val="56153001"/>
     <w:multiLevelType w:val="hybridMultilevel"/>
     <w:tmpl w:val="5E52D0FA"/>
@@ -10631,7 +10412,7 @@
       </w:rPr>
     </w:lvl>
   </w:abstractNum>
-  <w:abstractNum w:abstractNumId="6" w15:restartNumberingAfterBreak="0">
+  <w:abstractNum w:abstractNumId="6">
     <w:nsid w:val="5EEC52DD"/>
     <w:multiLevelType w:val="hybridMultilevel"/>
     <w:tmpl w:val="9E90992E"/>
@@ -10720,7 +10501,7 @@
       </w:pPr>
     </w:lvl>
   </w:abstractNum>
-  <w:abstractNum w:abstractNumId="7" w15:restartNumberingAfterBreak="0">
+  <w:abstractNum w:abstractNumId="7">
     <w:nsid w:val="6F585F7B"/>
     <w:multiLevelType w:val="hybridMultilevel"/>
     <w:tmpl w:val="8124B024"/>
@@ -10832,35 +10613,35 @@
       </w:rPr>
     </w:lvl>
   </w:abstractNum>
-  <w:num w:numId="1" w16cid:durableId="1752191931">
+  <w:num w:numId="1">
     <w:abstractNumId w:val="4"/>
   </w:num>
-  <w:num w:numId="2" w16cid:durableId="1612736612">
+  <w:num w:numId="2">
     <w:abstractNumId w:val="5"/>
   </w:num>
-  <w:num w:numId="3" w16cid:durableId="609819773">
+  <w:num w:numId="3">
     <w:abstractNumId w:val="7"/>
   </w:num>
-  <w:num w:numId="4" w16cid:durableId="1216694589">
+  <w:num w:numId="4">
     <w:abstractNumId w:val="1"/>
   </w:num>
-  <w:num w:numId="5" w16cid:durableId="1861430108">
+  <w:num w:numId="5">
     <w:abstractNumId w:val="6"/>
   </w:num>
-  <w:num w:numId="6" w16cid:durableId="1503736383">
+  <w:num w:numId="6">
     <w:abstractNumId w:val="2"/>
   </w:num>
-  <w:num w:numId="7" w16cid:durableId="88892181">
+  <w:num w:numId="7">
     <w:abstractNumId w:val="0"/>
   </w:num>
-  <w:num w:numId="8" w16cid:durableId="1544370648">
+  <w:num w:numId="8">
     <w:abstractNumId w:val="3"/>
   </w:num>
 </w:numbering>
 </file>
 
 <file path=word/styles.xml><?xml version="1.0" encoding="utf-8"?>
-<w:styles xmlns:mc="http://schemas.openxmlformats.org/markup-compatibility/2006" xmlns:r="http://schemas.openxmlformats.org/officeDocument/2006/relationships" xmlns:w="http://schemas.openxmlformats.org/wordprocessingml/2006/main" xmlns:w14="http://schemas.microsoft.com/office/word/2010/wordml" xmlns:w15="http://schemas.microsoft.com/office/word/2012/wordml" xmlns:w16cex="http://schemas.microsoft.com/office/word/2018/wordml/cex" xmlns:w16cid="http://schemas.microsoft.com/office/word/2016/wordml/cid" xmlns:w16="http://schemas.microsoft.com/office/word/2018/wordml" xmlns:w16du="http://schemas.microsoft.com/office/word/2023/wordml/word16du" xmlns:w16sdtdh="http://schemas.microsoft.com/office/word/2020/wordml/sdtdatahash" xmlns:w16sdtfl="http://schemas.microsoft.com/office/word/2024/wordml/sdtformatlock" xmlns:w16se="http://schemas.microsoft.com/office/word/2015/wordml/symex" mc:Ignorable="w14 w15 w16se w16cid w16 w16cex w16sdtdh w16sdtfl w16du">
+<w:styles xmlns:mc="http://schemas.openxmlformats.org/markup-compatibility/2006" xmlns:r="http://schemas.openxmlformats.org/officeDocument/2006/relationships" xmlns:w="http://schemas.openxmlformats.org/wordprocessingml/2006/main" xmlns:w14="http://schemas.microsoft.com/office/word/2010/wordml" xmlns:w15="http://schemas.microsoft.com/office/word/2012/wordml" mc:Ignorable="w14 w15">
   <w:docDefaults>
     <w:rPrDefault>
       <w:rPr>
@@ -10878,7 +10659,7 @@
       </w:pPr>
     </w:pPrDefault>
   </w:docDefaults>
-  <w:latentStyles w:defLockedState="0" w:defUIPriority="99" w:defSemiHidden="0" w:defUnhideWhenUsed="0" w:defQFormat="0" w:count="376">
+  <w:latentStyles w:defLockedState="0" w:defUIPriority="99" w:defSemiHidden="0" w:defUnhideWhenUsed="0" w:defQFormat="0" w:count="371">
     <w:lsdException w:name="Normal" w:uiPriority="0" w:qFormat="1"/>
     <w:lsdException w:name="heading 1" w:uiPriority="9" w:qFormat="1"/>
     <w:lsdException w:name="heading 2" w:semiHidden="1" w:uiPriority="9" w:unhideWhenUsed="1" w:qFormat="1"/>
@@ -11250,11 +11031,6 @@
     <w:lsdException w:name="List Table 5 Dark Accent 6" w:uiPriority="50"/>
     <w:lsdException w:name="List Table 6 Colorful Accent 6" w:uiPriority="51"/>
     <w:lsdException w:name="List Table 7 Colorful Accent 6" w:uiPriority="52"/>
-    <w:lsdException w:name="Mention" w:semiHidden="1" w:unhideWhenUsed="1"/>
-    <w:lsdException w:name="Smart Hyperlink" w:semiHidden="1" w:unhideWhenUsed="1"/>
-    <w:lsdException w:name="Hashtag" w:semiHidden="1" w:unhideWhenUsed="1"/>
-    <w:lsdException w:name="Unresolved Mention" w:semiHidden="1" w:unhideWhenUsed="1"/>
-    <w:lsdException w:name="Smart Link" w:semiHidden="1" w:unhideWhenUsed="1"/>
   </w:latentStyles>
   <w:style w:type="paragraph" w:default="1" w:styleId="Normal">
     <w:name w:val="Normal"/>
@@ -11299,10 +11075,10 @@
       <w:contextualSpacing/>
     </w:pPr>
   </w:style>
-  <w:style w:type="paragraph" w:styleId="stBilgi">
+  <w:style w:type="paragraph" w:styleId="stbilgi">
     <w:name w:val="header"/>
     <w:basedOn w:val="Normal"/>
-    <w:link w:val="stBilgiChar"/>
+    <w:link w:val="stbilgiChar"/>
     <w:uiPriority w:val="99"/>
     <w:unhideWhenUsed/>
     <w:rsid w:val="002D5BE4"/>
@@ -11314,17 +11090,17 @@
       <w:spacing w:after="0" w:line="240" w:lineRule="auto"/>
     </w:pPr>
   </w:style>
-  <w:style w:type="character" w:customStyle="1" w:styleId="stBilgiChar">
-    <w:name w:val="Üst Bilgi Char"/>
+  <w:style w:type="character" w:customStyle="1" w:styleId="stbilgiChar">
+    <w:name w:val="Üstbilgi Char"/>
     <w:basedOn w:val="VarsaylanParagrafYazTipi"/>
-    <w:link w:val="stBilgi"/>
+    <w:link w:val="stbilgi"/>
     <w:uiPriority w:val="99"/>
     <w:rsid w:val="002D5BE4"/>
   </w:style>
-  <w:style w:type="paragraph" w:styleId="AltBilgi">
+  <w:style w:type="paragraph" w:styleId="Altbilgi">
     <w:name w:val="footer"/>
     <w:basedOn w:val="Normal"/>
-    <w:link w:val="AltBilgiChar"/>
+    <w:link w:val="AltbilgiChar"/>
     <w:uiPriority w:val="99"/>
     <w:unhideWhenUsed/>
     <w:rsid w:val="002D5BE4"/>
@@ -11336,10 +11112,10 @@
       <w:spacing w:after="0" w:line="240" w:lineRule="auto"/>
     </w:pPr>
   </w:style>
-  <w:style w:type="character" w:customStyle="1" w:styleId="AltBilgiChar">
-    <w:name w:val="Alt Bilgi Char"/>
+  <w:style w:type="character" w:customStyle="1" w:styleId="AltbilgiChar">
+    <w:name w:val="Altbilgi Char"/>
     <w:basedOn w:val="VarsaylanParagrafYazTipi"/>
-    <w:link w:val="AltBilgi"/>
+    <w:link w:val="Altbilgi"/>
     <w:uiPriority w:val="99"/>
     <w:rsid w:val="002D5BE4"/>
   </w:style>
@@ -11352,6 +11128,7 @@
       <w:spacing w:after="0" w:line="240" w:lineRule="auto"/>
     </w:pPr>
     <w:tblPr>
+      <w:tblInd w:w="0" w:type="dxa"/>
       <w:tblBorders>
         <w:top w:val="single" w:sz="4" w:space="0" w:color="auto"/>
         <w:left w:val="single" w:sz="4" w:space="0" w:color="auto"/>
@@ -11360,6 +11137,12 @@
         <w:insideH w:val="single" w:sz="4" w:space="0" w:color="auto"/>
         <w:insideV w:val="single" w:sz="4" w:space="0" w:color="auto"/>
       </w:tblBorders>
+      <w:tblCellMar>
+        <w:top w:w="0" w:type="dxa"/>
+        <w:left w:w="108" w:type="dxa"/>
+        <w:bottom w:w="0" w:type="dxa"/>
+        <w:right w:w="108" w:type="dxa"/>
+      </w:tblCellMar>
     </w:tblPr>
   </w:style>
   <w:style w:type="table" w:styleId="TabloKlavuzuAk">
@@ -11371,6 +11154,7 @@
       <w:spacing w:after="0" w:line="240" w:lineRule="auto"/>
     </w:pPr>
     <w:tblPr>
+      <w:tblInd w:w="0" w:type="dxa"/>
       <w:tblBorders>
         <w:top w:val="single" w:sz="4" w:space="0" w:color="BFBFBF" w:themeColor="background1" w:themeShade="BF"/>
         <w:left w:val="single" w:sz="4" w:space="0" w:color="BFBFBF" w:themeColor="background1" w:themeShade="BF"/>
@@ -11379,6 +11163,12 @@
         <w:insideH w:val="single" w:sz="4" w:space="0" w:color="BFBFBF" w:themeColor="background1" w:themeShade="BF"/>
         <w:insideV w:val="single" w:sz="4" w:space="0" w:color="BFBFBF" w:themeColor="background1" w:themeShade="BF"/>
       </w:tblBorders>
+      <w:tblCellMar>
+        <w:top w:w="0" w:type="dxa"/>
+        <w:left w:w="108" w:type="dxa"/>
+        <w:bottom w:w="0" w:type="dxa"/>
+        <w:right w:w="108" w:type="dxa"/>
+      </w:tblCellMar>
     </w:tblPr>
   </w:style>
 </w:styles>
@@ -11684,7 +11474,7 @@
 </file>
 
 <file path=customXml/itemProps1.xml><?xml version="1.0" encoding="utf-8"?>
-<ds:datastoreItem xmlns:ds="http://schemas.openxmlformats.org/officeDocument/2006/customXml" ds:itemID="{C07B3601-53B6-4893-89E1-7009D3FDA845}">
+<ds:datastoreItem xmlns:ds="http://schemas.openxmlformats.org/officeDocument/2006/customXml" ds:itemID="{D07BA820-B601-46A4-957C-40807D4B384E}">
   <ds:schemaRefs>
     <ds:schemaRef ds:uri="http://schemas.openxmlformats.org/officeDocument/2006/bibliography"/>
   </ds:schemaRefs>

</xml_diff>

<commit_message>
BMP581 and ICP20100 added
</commit_message>
<xml_diff>
--- a/CCM7.docx
+++ b/CCM7.docx
@@ -58,7 +58,295 @@
           <w:sz w:val="20"/>
           <w:szCs w:val="20"/>
         </w:rPr>
-        <w:t xml:space="preserve">: ARM-Cortex M7-based generalized control computer. The necessary peripheral units for autonomous robotic systems are integrated. It carries </w:t>
+        <w:t>: ARM-</w:t>
+      </w:r>
+      <w:proofErr w:type="spellStart"/>
+      <w:r>
+        <w:rPr>
+          <w:rFonts w:ascii="Arial" w:hAnsi="Arial" w:cs="Arial"/>
+          <w:sz w:val="20"/>
+          <w:szCs w:val="20"/>
+        </w:rPr>
+        <w:t>Cortex</w:t>
+      </w:r>
+      <w:proofErr w:type="spellEnd"/>
+      <w:r>
+        <w:rPr>
+          <w:rFonts w:ascii="Arial" w:hAnsi="Arial" w:cs="Arial"/>
+          <w:sz w:val="20"/>
+          <w:szCs w:val="20"/>
+        </w:rPr>
+        <w:t xml:space="preserve"> M7-based </w:t>
+      </w:r>
+      <w:proofErr w:type="spellStart"/>
+      <w:r>
+        <w:rPr>
+          <w:rFonts w:ascii="Arial" w:hAnsi="Arial" w:cs="Arial"/>
+          <w:sz w:val="20"/>
+          <w:szCs w:val="20"/>
+        </w:rPr>
+        <w:t>generalized</w:t>
+      </w:r>
+      <w:proofErr w:type="spellEnd"/>
+      <w:r>
+        <w:rPr>
+          <w:rFonts w:ascii="Arial" w:hAnsi="Arial" w:cs="Arial"/>
+          <w:sz w:val="20"/>
+          <w:szCs w:val="20"/>
+        </w:rPr>
+        <w:t xml:space="preserve"> </w:t>
+      </w:r>
+      <w:proofErr w:type="spellStart"/>
+      <w:r>
+        <w:rPr>
+          <w:rFonts w:ascii="Arial" w:hAnsi="Arial" w:cs="Arial"/>
+          <w:sz w:val="20"/>
+          <w:szCs w:val="20"/>
+        </w:rPr>
+        <w:t>control</w:t>
+      </w:r>
+      <w:proofErr w:type="spellEnd"/>
+      <w:r>
+        <w:rPr>
+          <w:rFonts w:ascii="Arial" w:hAnsi="Arial" w:cs="Arial"/>
+          <w:sz w:val="20"/>
+          <w:szCs w:val="20"/>
+        </w:rPr>
+        <w:t xml:space="preserve"> </w:t>
+      </w:r>
+      <w:proofErr w:type="spellStart"/>
+      <w:r>
+        <w:rPr>
+          <w:rFonts w:ascii="Arial" w:hAnsi="Arial" w:cs="Arial"/>
+          <w:sz w:val="20"/>
+          <w:szCs w:val="20"/>
+        </w:rPr>
+        <w:t>computer</w:t>
+      </w:r>
+      <w:proofErr w:type="spellEnd"/>
+      <w:r>
+        <w:rPr>
+          <w:rFonts w:ascii="Arial" w:hAnsi="Arial" w:cs="Arial"/>
+          <w:sz w:val="20"/>
+          <w:szCs w:val="20"/>
+        </w:rPr>
+        <w:t xml:space="preserve">. </w:t>
+      </w:r>
+      <w:proofErr w:type="spellStart"/>
+      <w:r>
+        <w:rPr>
+          <w:rFonts w:ascii="Arial" w:hAnsi="Arial" w:cs="Arial"/>
+          <w:sz w:val="20"/>
+          <w:szCs w:val="20"/>
+        </w:rPr>
+        <w:t>The</w:t>
+      </w:r>
+      <w:proofErr w:type="spellEnd"/>
+      <w:r>
+        <w:rPr>
+          <w:rFonts w:ascii="Arial" w:hAnsi="Arial" w:cs="Arial"/>
+          <w:sz w:val="20"/>
+          <w:szCs w:val="20"/>
+        </w:rPr>
+        <w:t xml:space="preserve"> </w:t>
+      </w:r>
+      <w:proofErr w:type="spellStart"/>
+      <w:r>
+        <w:rPr>
+          <w:rFonts w:ascii="Arial" w:hAnsi="Arial" w:cs="Arial"/>
+          <w:sz w:val="20"/>
+          <w:szCs w:val="20"/>
+        </w:rPr>
+        <w:t>necessary</w:t>
+      </w:r>
+      <w:proofErr w:type="spellEnd"/>
+      <w:r>
+        <w:rPr>
+          <w:rFonts w:ascii="Arial" w:hAnsi="Arial" w:cs="Arial"/>
+          <w:sz w:val="20"/>
+          <w:szCs w:val="20"/>
+        </w:rPr>
+        <w:t xml:space="preserve"> </w:t>
+      </w:r>
+      <w:proofErr w:type="spellStart"/>
+      <w:r>
+        <w:rPr>
+          <w:rFonts w:ascii="Arial" w:hAnsi="Arial" w:cs="Arial"/>
+          <w:sz w:val="20"/>
+          <w:szCs w:val="20"/>
+        </w:rPr>
+        <w:t>peripheral</w:t>
+      </w:r>
+      <w:proofErr w:type="spellEnd"/>
+      <w:r>
+        <w:rPr>
+          <w:rFonts w:ascii="Arial" w:hAnsi="Arial" w:cs="Arial"/>
+          <w:sz w:val="20"/>
+          <w:szCs w:val="20"/>
+        </w:rPr>
+        <w:t xml:space="preserve"> </w:t>
+      </w:r>
+      <w:proofErr w:type="spellStart"/>
+      <w:r>
+        <w:rPr>
+          <w:rFonts w:ascii="Arial" w:hAnsi="Arial" w:cs="Arial"/>
+          <w:sz w:val="20"/>
+          <w:szCs w:val="20"/>
+        </w:rPr>
+        <w:t>units</w:t>
+      </w:r>
+      <w:proofErr w:type="spellEnd"/>
+      <w:r>
+        <w:rPr>
+          <w:rFonts w:ascii="Arial" w:hAnsi="Arial" w:cs="Arial"/>
+          <w:sz w:val="20"/>
+          <w:szCs w:val="20"/>
+        </w:rPr>
+        <w:t xml:space="preserve"> </w:t>
+      </w:r>
+      <w:proofErr w:type="spellStart"/>
+      <w:r>
+        <w:rPr>
+          <w:rFonts w:ascii="Arial" w:hAnsi="Arial" w:cs="Arial"/>
+          <w:sz w:val="20"/>
+          <w:szCs w:val="20"/>
+        </w:rPr>
+        <w:t>for</w:t>
+      </w:r>
+      <w:proofErr w:type="spellEnd"/>
+      <w:r>
+        <w:rPr>
+          <w:rFonts w:ascii="Arial" w:hAnsi="Arial" w:cs="Arial"/>
+          <w:sz w:val="20"/>
+          <w:szCs w:val="20"/>
+        </w:rPr>
+        <w:t xml:space="preserve"> </w:t>
+      </w:r>
+      <w:proofErr w:type="spellStart"/>
+      <w:r>
+        <w:rPr>
+          <w:rFonts w:ascii="Arial" w:hAnsi="Arial" w:cs="Arial"/>
+          <w:sz w:val="20"/>
+          <w:szCs w:val="20"/>
+        </w:rPr>
+        <w:t>autonomous</w:t>
+      </w:r>
+      <w:proofErr w:type="spellEnd"/>
+      <w:r>
+        <w:rPr>
+          <w:rFonts w:ascii="Arial" w:hAnsi="Arial" w:cs="Arial"/>
+          <w:sz w:val="20"/>
+          <w:szCs w:val="20"/>
+        </w:rPr>
+        <w:t xml:space="preserve"> </w:t>
+      </w:r>
+      <w:proofErr w:type="spellStart"/>
+      <w:r>
+        <w:rPr>
+          <w:rFonts w:ascii="Arial" w:hAnsi="Arial" w:cs="Arial"/>
+          <w:sz w:val="20"/>
+          <w:szCs w:val="20"/>
+        </w:rPr>
+        <w:t>robotic</w:t>
+      </w:r>
+      <w:proofErr w:type="spellEnd"/>
+      <w:r>
+        <w:rPr>
+          <w:rFonts w:ascii="Arial" w:hAnsi="Arial" w:cs="Arial"/>
+          <w:sz w:val="20"/>
+          <w:szCs w:val="20"/>
+        </w:rPr>
+        <w:t xml:space="preserve"> </w:t>
+      </w:r>
+      <w:proofErr w:type="spellStart"/>
+      <w:r>
+        <w:rPr>
+          <w:rFonts w:ascii="Arial" w:hAnsi="Arial" w:cs="Arial"/>
+          <w:sz w:val="20"/>
+          <w:szCs w:val="20"/>
+        </w:rPr>
+        <w:t>systems</w:t>
+      </w:r>
+      <w:proofErr w:type="spellEnd"/>
+      <w:r>
+        <w:rPr>
+          <w:rFonts w:ascii="Arial" w:hAnsi="Arial" w:cs="Arial"/>
+          <w:sz w:val="20"/>
+          <w:szCs w:val="20"/>
+        </w:rPr>
+        <w:t xml:space="preserve"> </w:t>
+      </w:r>
+      <w:proofErr w:type="spellStart"/>
+      <w:r>
+        <w:rPr>
+          <w:rFonts w:ascii="Arial" w:hAnsi="Arial" w:cs="Arial"/>
+          <w:sz w:val="20"/>
+          <w:szCs w:val="20"/>
+        </w:rPr>
+        <w:t>are</w:t>
+      </w:r>
+      <w:proofErr w:type="spellEnd"/>
+      <w:r>
+        <w:rPr>
+          <w:rFonts w:ascii="Arial" w:hAnsi="Arial" w:cs="Arial"/>
+          <w:sz w:val="20"/>
+          <w:szCs w:val="20"/>
+        </w:rPr>
+        <w:t xml:space="preserve"> </w:t>
+      </w:r>
+      <w:proofErr w:type="spellStart"/>
+      <w:r>
+        <w:rPr>
+          <w:rFonts w:ascii="Arial" w:hAnsi="Arial" w:cs="Arial"/>
+          <w:sz w:val="20"/>
+          <w:szCs w:val="20"/>
+        </w:rPr>
+        <w:t>integrated</w:t>
+      </w:r>
+      <w:proofErr w:type="spellEnd"/>
+      <w:r>
+        <w:rPr>
+          <w:rFonts w:ascii="Arial" w:hAnsi="Arial" w:cs="Arial"/>
+          <w:sz w:val="20"/>
+          <w:szCs w:val="20"/>
+        </w:rPr>
+        <w:t xml:space="preserve">. </w:t>
+      </w:r>
+      <w:proofErr w:type="spellStart"/>
+      <w:r>
+        <w:rPr>
+          <w:rFonts w:ascii="Arial" w:hAnsi="Arial" w:cs="Arial"/>
+          <w:sz w:val="20"/>
+          <w:szCs w:val="20"/>
+        </w:rPr>
+        <w:t>It</w:t>
+      </w:r>
+      <w:proofErr w:type="spellEnd"/>
+      <w:r>
+        <w:rPr>
+          <w:rFonts w:ascii="Arial" w:hAnsi="Arial" w:cs="Arial"/>
+          <w:sz w:val="20"/>
+          <w:szCs w:val="20"/>
+        </w:rPr>
+        <w:t xml:space="preserve"> </w:t>
+      </w:r>
+      <w:proofErr w:type="spellStart"/>
+      <w:r>
+        <w:rPr>
+          <w:rFonts w:ascii="Arial" w:hAnsi="Arial" w:cs="Arial"/>
+          <w:sz w:val="20"/>
+          <w:szCs w:val="20"/>
+        </w:rPr>
+        <w:t>carries</w:t>
+      </w:r>
+      <w:proofErr w:type="spellEnd"/>
+      <w:r>
+        <w:rPr>
+          <w:rFonts w:ascii="Arial" w:hAnsi="Arial" w:cs="Arial"/>
+          <w:sz w:val="20"/>
+          <w:szCs w:val="20"/>
+        </w:rPr>
+        <w:t xml:space="preserve"> </w:t>
       </w:r>
       <w:r>
         <w:rPr>
@@ -90,15 +378,61 @@
           <w:sz w:val="20"/>
           <w:szCs w:val="20"/>
         </w:rPr>
-        <w:t>DOF IMU, 1 3DOF magnetometer</w:t>
+        <w:t xml:space="preserve">DOF IMU, 1 3DOF </w:t>
       </w:r>
+      <w:proofErr w:type="spellStart"/>
       <w:r>
         <w:rPr>
           <w:rFonts w:ascii="Arial" w:hAnsi="Arial" w:cs="Arial"/>
           <w:sz w:val="20"/>
           <w:szCs w:val="20"/>
         </w:rPr>
-        <w:t xml:space="preserve">, 1 barometer, and 1 </w:t>
+        <w:t>magnetometer</w:t>
+      </w:r>
+      <w:proofErr w:type="spellEnd"/>
+      <w:r>
+        <w:rPr>
+          <w:rFonts w:ascii="Arial" w:hAnsi="Arial" w:cs="Arial"/>
+          <w:sz w:val="20"/>
+          <w:szCs w:val="20"/>
+        </w:rPr>
+        <w:t xml:space="preserve">, 1 </w:t>
+      </w:r>
+      <w:proofErr w:type="spellStart"/>
+      <w:r>
+        <w:rPr>
+          <w:rFonts w:ascii="Arial" w:hAnsi="Arial" w:cs="Arial"/>
+          <w:sz w:val="20"/>
+          <w:szCs w:val="20"/>
+        </w:rPr>
+        <w:t>barometer</w:t>
+      </w:r>
+      <w:proofErr w:type="spellEnd"/>
+      <w:r>
+        <w:rPr>
+          <w:rFonts w:ascii="Arial" w:hAnsi="Arial" w:cs="Arial"/>
+          <w:sz w:val="20"/>
+          <w:szCs w:val="20"/>
+        </w:rPr>
+        <w:t xml:space="preserve">, </w:t>
+      </w:r>
+      <w:proofErr w:type="spellStart"/>
+      <w:r>
+        <w:rPr>
+          <w:rFonts w:ascii="Arial" w:hAnsi="Arial" w:cs="Arial"/>
+          <w:sz w:val="20"/>
+          <w:szCs w:val="20"/>
+        </w:rPr>
+        <w:t>and</w:t>
+      </w:r>
+      <w:proofErr w:type="spellEnd"/>
+      <w:r>
+        <w:rPr>
+          <w:rFonts w:ascii="Arial" w:hAnsi="Arial" w:cs="Arial"/>
+          <w:sz w:val="20"/>
+          <w:szCs w:val="20"/>
+        </w:rPr>
+        <w:t xml:space="preserve"> 1 </w:t>
       </w:r>
       <w:r>
         <w:rPr>
@@ -116,13 +450,77 @@
         </w:rPr>
         <w:t xml:space="preserve"> </w:t>
       </w:r>
+      <w:proofErr w:type="spellStart"/>
       <w:r>
         <w:rPr>
           <w:rFonts w:ascii="Arial" w:hAnsi="Arial" w:cs="Arial"/>
           <w:sz w:val="20"/>
           <w:szCs w:val="20"/>
         </w:rPr>
-        <w:t>module. It features 8 PWM outputs,</w:t>
+        <w:t>module</w:t>
+      </w:r>
+      <w:proofErr w:type="spellEnd"/>
+      <w:r>
+        <w:rPr>
+          <w:rFonts w:ascii="Arial" w:hAnsi="Arial" w:cs="Arial"/>
+          <w:sz w:val="20"/>
+          <w:szCs w:val="20"/>
+        </w:rPr>
+        <w:t xml:space="preserve">. </w:t>
+      </w:r>
+      <w:proofErr w:type="spellStart"/>
+      <w:r>
+        <w:rPr>
+          <w:rFonts w:ascii="Arial" w:hAnsi="Arial" w:cs="Arial"/>
+          <w:sz w:val="20"/>
+          <w:szCs w:val="20"/>
+        </w:rPr>
+        <w:t>It</w:t>
+      </w:r>
+      <w:proofErr w:type="spellEnd"/>
+      <w:r>
+        <w:rPr>
+          <w:rFonts w:ascii="Arial" w:hAnsi="Arial" w:cs="Arial"/>
+          <w:sz w:val="20"/>
+          <w:szCs w:val="20"/>
+        </w:rPr>
+        <w:t xml:space="preserve"> </w:t>
+      </w:r>
+      <w:proofErr w:type="spellStart"/>
+      <w:r>
+        <w:rPr>
+          <w:rFonts w:ascii="Arial" w:hAnsi="Arial" w:cs="Arial"/>
+          <w:sz w:val="20"/>
+          <w:szCs w:val="20"/>
+        </w:rPr>
+        <w:t>features</w:t>
+      </w:r>
+      <w:proofErr w:type="spellEnd"/>
+      <w:r>
+        <w:rPr>
+          <w:rFonts w:ascii="Arial" w:hAnsi="Arial" w:cs="Arial"/>
+          <w:sz w:val="20"/>
+          <w:szCs w:val="20"/>
+        </w:rPr>
+        <w:t xml:space="preserve"> 8 PWM </w:t>
+      </w:r>
+      <w:proofErr w:type="spellStart"/>
+      <w:r>
+        <w:rPr>
+          <w:rFonts w:ascii="Arial" w:hAnsi="Arial" w:cs="Arial"/>
+          <w:sz w:val="20"/>
+          <w:szCs w:val="20"/>
+        </w:rPr>
+        <w:t>outputs</w:t>
+      </w:r>
+      <w:proofErr w:type="spellEnd"/>
+      <w:r>
+        <w:rPr>
+          <w:rFonts w:ascii="Arial" w:hAnsi="Arial" w:cs="Arial"/>
+          <w:sz w:val="20"/>
+          <w:szCs w:val="20"/>
+        </w:rPr>
+        <w:t>,</w:t>
       </w:r>
       <w:r>
         <w:rPr>
@@ -132,21 +530,41 @@
         </w:rPr>
         <w:t xml:space="preserve"> </w:t>
       </w:r>
+      <w:proofErr w:type="spellStart"/>
       <w:r>
         <w:rPr>
           <w:rFonts w:ascii="Arial" w:hAnsi="Arial" w:cs="Arial"/>
           <w:sz w:val="20"/>
           <w:szCs w:val="20"/>
         </w:rPr>
-        <w:t xml:space="preserve">usb, </w:t>
+        <w:t>usb</w:t>
       </w:r>
+      <w:proofErr w:type="spellEnd"/>
       <w:r>
         <w:rPr>
           <w:rFonts w:ascii="Arial" w:hAnsi="Arial" w:cs="Arial"/>
           <w:sz w:val="20"/>
           <w:szCs w:val="20"/>
         </w:rPr>
-        <w:t>telemetry,</w:t>
+        <w:t xml:space="preserve">, </w:t>
+      </w:r>
+      <w:proofErr w:type="spellStart"/>
+      <w:r>
+        <w:rPr>
+          <w:rFonts w:ascii="Arial" w:hAnsi="Arial" w:cs="Arial"/>
+          <w:sz w:val="20"/>
+          <w:szCs w:val="20"/>
+        </w:rPr>
+        <w:t>telemetry</w:t>
+      </w:r>
+      <w:proofErr w:type="spellEnd"/>
+      <w:r>
+        <w:rPr>
+          <w:rFonts w:ascii="Arial" w:hAnsi="Arial" w:cs="Arial"/>
+          <w:sz w:val="20"/>
+          <w:szCs w:val="20"/>
+        </w:rPr>
+        <w:t>,</w:t>
       </w:r>
       <w:r>
         <w:rPr>
@@ -156,6 +574,7 @@
         </w:rPr>
         <w:t xml:space="preserve"> </w:t>
       </w:r>
+      <w:proofErr w:type="spellStart"/>
       <w:r>
         <w:rPr>
           <w:rFonts w:ascii="Arial" w:hAnsi="Arial" w:cs="Arial"/>
@@ -164,6 +583,7 @@
         </w:rPr>
         <w:t>gps</w:t>
       </w:r>
+      <w:proofErr w:type="spellEnd"/>
       <w:r>
         <w:rPr>
           <w:rFonts w:ascii="Arial" w:hAnsi="Arial" w:cs="Arial"/>
@@ -172,6 +592,7 @@
         </w:rPr>
         <w:t xml:space="preserve">, </w:t>
       </w:r>
+      <w:proofErr w:type="spellStart"/>
       <w:r>
         <w:rPr>
           <w:rFonts w:ascii="Arial" w:hAnsi="Arial" w:cs="Arial"/>
@@ -186,7 +607,34 @@
           <w:sz w:val="20"/>
           <w:szCs w:val="20"/>
         </w:rPr>
-        <w:t xml:space="preserve">ompass, PPM, and </w:t>
+        <w:t>ompass</w:t>
+      </w:r>
+      <w:proofErr w:type="spellEnd"/>
+      <w:r>
+        <w:rPr>
+          <w:rFonts w:ascii="Arial" w:hAnsi="Arial" w:cs="Arial"/>
+          <w:sz w:val="20"/>
+          <w:szCs w:val="20"/>
+        </w:rPr>
+        <w:t xml:space="preserve">, PPM, </w:t>
+      </w:r>
+      <w:proofErr w:type="spellStart"/>
+      <w:r>
+        <w:rPr>
+          <w:rFonts w:ascii="Arial" w:hAnsi="Arial" w:cs="Arial"/>
+          <w:sz w:val="20"/>
+          <w:szCs w:val="20"/>
+        </w:rPr>
+        <w:t>and</w:t>
+      </w:r>
+      <w:proofErr w:type="spellEnd"/>
+      <w:r>
+        <w:rPr>
+          <w:rFonts w:ascii="Arial" w:hAnsi="Arial" w:cs="Arial"/>
+          <w:sz w:val="20"/>
+          <w:szCs w:val="20"/>
+        </w:rPr>
+        <w:t xml:space="preserve"> </w:t>
       </w:r>
       <w:r>
         <w:rPr>
@@ -202,7 +650,25 @@
           <w:sz w:val="20"/>
           <w:szCs w:val="20"/>
         </w:rPr>
-        <w:t>GPIO pin outputs.</w:t>
+        <w:t xml:space="preserve">GPIO pin </w:t>
+      </w:r>
+      <w:proofErr w:type="spellStart"/>
+      <w:r>
+        <w:rPr>
+          <w:rFonts w:ascii="Arial" w:hAnsi="Arial" w:cs="Arial"/>
+          <w:sz w:val="20"/>
+          <w:szCs w:val="20"/>
+        </w:rPr>
+        <w:t>outputs</w:t>
+      </w:r>
+      <w:proofErr w:type="spellEnd"/>
+      <w:r>
+        <w:rPr>
+          <w:rFonts w:ascii="Arial" w:hAnsi="Arial" w:cs="Arial"/>
+          <w:sz w:val="20"/>
+          <w:szCs w:val="20"/>
+        </w:rPr>
+        <w:t>.</w:t>
       </w:r>
     </w:p>
     <w:p>
@@ -351,16 +817,10 @@
                 <w:sz w:val="20"/>
                 <w:szCs w:val="20"/>
               </w:rPr>
-              <w:t xml:space="preserve"> Hierarchy</w:t>
-            </w:r>
-          </w:p>
-        </w:tc>
-        <w:tc>
-          <w:tcPr>
-            <w:tcW w:w="6170" w:type="dxa"/>
-          </w:tcPr>
-          <w:p>
-            <w:pPr>
+              <w:t xml:space="preserve"> </w:t>
+            </w:r>
+            <w:proofErr w:type="spellStart"/>
+            <w:r>
               <w:rPr>
                 <w:rFonts w:ascii="Arial" w:hAnsi="Arial" w:cs="Arial"/>
                 <w:b/>
@@ -368,8 +828,17 @@
                 <w:sz w:val="20"/>
                 <w:szCs w:val="20"/>
               </w:rPr>
-            </w:pPr>
-            <w:r>
+              <w:t>Hierarchy</w:t>
+            </w:r>
+            <w:proofErr w:type="spellEnd"/>
+          </w:p>
+        </w:tc>
+        <w:tc>
+          <w:tcPr>
+            <w:tcW w:w="6170" w:type="dxa"/>
+          </w:tcPr>
+          <w:p>
+            <w:pPr>
               <w:rPr>
                 <w:rFonts w:ascii="Arial" w:hAnsi="Arial" w:cs="Arial"/>
                 <w:b/>
@@ -377,6 +846,15 @@
                 <w:sz w:val="20"/>
                 <w:szCs w:val="20"/>
               </w:rPr>
+            </w:pPr>
+            <w:r>
+              <w:rPr>
+                <w:rFonts w:ascii="Arial" w:hAnsi="Arial" w:cs="Arial"/>
+                <w:b/>
+                <w:bCs/>
+                <w:sz w:val="20"/>
+                <w:szCs w:val="20"/>
+              </w:rPr>
               <w:t>MCU Name</w:t>
             </w:r>
           </w:p>
@@ -538,13 +1016,23 @@
                 <w:szCs w:val="20"/>
               </w:rPr>
             </w:pPr>
-            <w:r>
-              <w:rPr>
-                <w:rFonts w:ascii="Arial" w:hAnsi="Arial" w:cs="Arial"/>
-                <w:sz w:val="20"/>
-                <w:szCs w:val="20"/>
-              </w:rPr>
-              <w:t>nRF52820</w:t>
+            <w:proofErr w:type="gramStart"/>
+            <w:r>
+              <w:rPr>
+                <w:rFonts w:ascii="Arial" w:hAnsi="Arial" w:cs="Arial"/>
+                <w:sz w:val="20"/>
+                <w:szCs w:val="20"/>
+              </w:rPr>
+              <w:t>nRF</w:t>
+            </w:r>
+            <w:proofErr w:type="gramEnd"/>
+            <w:r>
+              <w:rPr>
+                <w:rFonts w:ascii="Arial" w:hAnsi="Arial" w:cs="Arial"/>
+                <w:sz w:val="20"/>
+                <w:szCs w:val="20"/>
+              </w:rPr>
+              <w:t>52820</w:t>
             </w:r>
           </w:p>
         </w:tc>
@@ -818,8 +1306,36 @@
                 <w:sz w:val="20"/>
                 <w:szCs w:val="20"/>
               </w:rPr>
-              <w:t>z External HSE Oscillator</w:t>
-            </w:r>
+              <w:t xml:space="preserve">z </w:t>
+            </w:r>
+            <w:proofErr w:type="spellStart"/>
+            <w:r>
+              <w:rPr>
+                <w:rFonts w:ascii="Arial" w:hAnsi="Arial" w:cs="Arial"/>
+                <w:sz w:val="20"/>
+                <w:szCs w:val="20"/>
+              </w:rPr>
+              <w:t>External</w:t>
+            </w:r>
+            <w:proofErr w:type="spellEnd"/>
+            <w:r>
+              <w:rPr>
+                <w:rFonts w:ascii="Arial" w:hAnsi="Arial" w:cs="Arial"/>
+                <w:sz w:val="20"/>
+                <w:szCs w:val="20"/>
+              </w:rPr>
+              <w:t xml:space="preserve"> HSE </w:t>
+            </w:r>
+            <w:proofErr w:type="spellStart"/>
+            <w:r>
+              <w:rPr>
+                <w:rFonts w:ascii="Arial" w:hAnsi="Arial" w:cs="Arial"/>
+                <w:sz w:val="20"/>
+                <w:szCs w:val="20"/>
+              </w:rPr>
+              <w:t>Oscillator</w:t>
+            </w:r>
+            <w:proofErr w:type="spellEnd"/>
           </w:p>
         </w:tc>
         <w:tc>
@@ -1004,17 +1520,36 @@
                 <w:sz w:val="20"/>
                 <w:szCs w:val="20"/>
               </w:rPr>
-              <w:t>MHz External HSE</w:t>
-            </w:r>
-          </w:p>
-          <w:p>
-            <w:pPr>
-              <w:rPr>
-                <w:rFonts w:ascii="Arial" w:hAnsi="Arial" w:cs="Arial"/>
-                <w:sz w:val="20"/>
-                <w:szCs w:val="20"/>
-              </w:rPr>
-            </w:pPr>
+              <w:t xml:space="preserve">MHz </w:t>
+            </w:r>
+            <w:proofErr w:type="spellStart"/>
+            <w:r>
+              <w:rPr>
+                <w:rFonts w:ascii="Arial" w:hAnsi="Arial" w:cs="Arial"/>
+                <w:sz w:val="20"/>
+                <w:szCs w:val="20"/>
+              </w:rPr>
+              <w:t>External</w:t>
+            </w:r>
+            <w:proofErr w:type="spellEnd"/>
+            <w:r>
+              <w:rPr>
+                <w:rFonts w:ascii="Arial" w:hAnsi="Arial" w:cs="Arial"/>
+                <w:sz w:val="20"/>
+                <w:szCs w:val="20"/>
+              </w:rPr>
+              <w:t xml:space="preserve"> HSE</w:t>
+            </w:r>
+          </w:p>
+          <w:p>
+            <w:pPr>
+              <w:rPr>
+                <w:rFonts w:ascii="Arial" w:hAnsi="Arial" w:cs="Arial"/>
+                <w:sz w:val="20"/>
+                <w:szCs w:val="20"/>
+              </w:rPr>
+            </w:pPr>
+            <w:proofErr w:type="spellStart"/>
             <w:r>
               <w:rPr>
                 <w:rFonts w:ascii="Arial" w:hAnsi="Arial" w:cs="Arial"/>
@@ -1023,6 +1558,7 @@
               </w:rPr>
               <w:t>Oscillator</w:t>
             </w:r>
+            <w:proofErr w:type="spellEnd"/>
           </w:p>
         </w:tc>
         <w:tc>
@@ -1301,6 +1837,7 @@
                 <w:szCs w:val="20"/>
               </w:rPr>
             </w:pPr>
+            <w:proofErr w:type="spellStart"/>
             <w:r>
               <w:rPr>
                 <w:rFonts w:ascii="Arial" w:hAnsi="Arial" w:cs="Arial"/>
@@ -1311,6 +1848,7 @@
               </w:rPr>
               <w:t>Label</w:t>
             </w:r>
+            <w:proofErr w:type="spellEnd"/>
           </w:p>
         </w:tc>
         <w:tc>
@@ -2984,6 +3522,7 @@
         <w:tc>
           <w:tcPr>
             <w:tcW w:w="2569" w:type="dxa"/>
+            <w:shd w:val="clear" w:color="auto" w:fill="auto"/>
           </w:tcPr>
           <w:p>
             <w:pPr>
@@ -3037,7 +3576,6 @@
           </w:p>
           <w:p>
             <w:pPr>
-              <w:shd w:val="clear" w:color="auto" w:fill="92D050"/>
               <w:rPr>
                 <w:rFonts w:ascii="Arial" w:hAnsi="Arial" w:cs="Arial"/>
                 <w:sz w:val="20"/>
@@ -3071,7 +3609,6 @@
           </w:p>
           <w:p>
             <w:pPr>
-              <w:shd w:val="clear" w:color="auto" w:fill="92D050"/>
               <w:rPr>
                 <w:rFonts w:ascii="Arial" w:hAnsi="Arial" w:cs="Arial"/>
                 <w:sz w:val="20"/>
@@ -3105,7 +3642,6 @@
           </w:p>
           <w:p>
             <w:pPr>
-              <w:shd w:val="clear" w:color="auto" w:fill="92D050"/>
               <w:rPr>
                 <w:rFonts w:ascii="Arial" w:hAnsi="Arial" w:cs="Arial"/>
                 <w:sz w:val="20"/>
@@ -4407,7 +4943,25 @@
                 <w:sz w:val="20"/>
                 <w:szCs w:val="20"/>
               </w:rPr>
-              <w:t xml:space="preserve"> (Slave)</w:t>
+              <w:t xml:space="preserve"> (</w:t>
+            </w:r>
+            <w:proofErr w:type="spellStart"/>
+            <w:r>
+              <w:rPr>
+                <w:rFonts w:ascii="Arial" w:hAnsi="Arial" w:cs="Arial"/>
+                <w:sz w:val="20"/>
+                <w:szCs w:val="20"/>
+              </w:rPr>
+              <w:t>Slave</w:t>
+            </w:r>
+            <w:proofErr w:type="spellEnd"/>
+            <w:r>
+              <w:rPr>
+                <w:rFonts w:ascii="Arial" w:hAnsi="Arial" w:cs="Arial"/>
+                <w:sz w:val="20"/>
+                <w:szCs w:val="20"/>
+              </w:rPr>
+              <w:t>)</w:t>
             </w:r>
           </w:p>
         </w:tc>
@@ -5269,6 +5823,7 @@
                 <w:szCs w:val="20"/>
               </w:rPr>
             </w:pPr>
+            <w:proofErr w:type="spellStart"/>
             <w:r>
               <w:rPr>
                 <w:rFonts w:ascii="Arial" w:hAnsi="Arial" w:cs="Arial"/>
@@ -5279,6 +5834,7 @@
               </w:rPr>
               <w:t>Label</w:t>
             </w:r>
+            <w:proofErr w:type="spellEnd"/>
           </w:p>
         </w:tc>
         <w:tc>
@@ -7338,6 +7894,7 @@
                 <w:szCs w:val="20"/>
               </w:rPr>
             </w:pPr>
+            <w:proofErr w:type="spellStart"/>
             <w:r>
               <w:rPr>
                 <w:rFonts w:ascii="Arial" w:hAnsi="Arial" w:cs="Arial"/>
@@ -7346,16 +7903,10 @@
                 <w:sz w:val="20"/>
                 <w:szCs w:val="20"/>
               </w:rPr>
-              <w:t>Regulator Voltage</w:t>
-            </w:r>
-          </w:p>
-        </w:tc>
-        <w:tc>
-          <w:tcPr>
-            <w:tcW w:w="4820" w:type="dxa"/>
-          </w:tcPr>
-          <w:p>
-            <w:pPr>
+              <w:t>Regulator</w:t>
+            </w:r>
+            <w:proofErr w:type="spellEnd"/>
+            <w:r>
               <w:rPr>
                 <w:rFonts w:ascii="Arial" w:hAnsi="Arial" w:cs="Arial"/>
                 <w:b/>
@@ -7363,7 +7914,9 @@
                 <w:sz w:val="20"/>
                 <w:szCs w:val="20"/>
               </w:rPr>
-            </w:pPr>
+              <w:t xml:space="preserve"> </w:t>
+            </w:r>
+            <w:proofErr w:type="spellStart"/>
             <w:r>
               <w:rPr>
                 <w:rFonts w:ascii="Arial" w:hAnsi="Arial" w:cs="Arial"/>
@@ -7372,13 +7925,14 @@
                 <w:sz w:val="20"/>
                 <w:szCs w:val="20"/>
               </w:rPr>
-              <w:t>Regulator Name</w:t>
-            </w:r>
-          </w:p>
-        </w:tc>
-        <w:tc>
-          <w:tcPr>
-            <w:tcW w:w="1412" w:type="dxa"/>
+              <w:t>Voltage</w:t>
+            </w:r>
+            <w:proofErr w:type="spellEnd"/>
+          </w:p>
+        </w:tc>
+        <w:tc>
+          <w:tcPr>
+            <w:tcW w:w="4820" w:type="dxa"/>
           </w:tcPr>
           <w:p>
             <w:pPr>
@@ -7390,6 +7944,7 @@
                 <w:szCs w:val="20"/>
               </w:rPr>
             </w:pPr>
+            <w:proofErr w:type="spellStart"/>
             <w:r>
               <w:rPr>
                 <w:rFonts w:ascii="Arial" w:hAnsi="Arial" w:cs="Arial"/>
@@ -7398,8 +7953,57 @@
                 <w:sz w:val="20"/>
                 <w:szCs w:val="20"/>
               </w:rPr>
-              <w:t>V out</w:t>
-            </w:r>
+              <w:t>Regulator</w:t>
+            </w:r>
+            <w:proofErr w:type="spellEnd"/>
+            <w:r>
+              <w:rPr>
+                <w:rFonts w:ascii="Arial" w:hAnsi="Arial" w:cs="Arial"/>
+                <w:b/>
+                <w:bCs/>
+                <w:sz w:val="20"/>
+                <w:szCs w:val="20"/>
+              </w:rPr>
+              <w:t xml:space="preserve"> Name</w:t>
+            </w:r>
+          </w:p>
+        </w:tc>
+        <w:tc>
+          <w:tcPr>
+            <w:tcW w:w="1412" w:type="dxa"/>
+          </w:tcPr>
+          <w:p>
+            <w:pPr>
+              <w:rPr>
+                <w:rFonts w:ascii="Arial" w:hAnsi="Arial" w:cs="Arial"/>
+                <w:b/>
+                <w:bCs/>
+                <w:sz w:val="20"/>
+                <w:szCs w:val="20"/>
+              </w:rPr>
+            </w:pPr>
+            <w:r>
+              <w:rPr>
+                <w:rFonts w:ascii="Arial" w:hAnsi="Arial" w:cs="Arial"/>
+                <w:b/>
+                <w:bCs/>
+                <w:sz w:val="20"/>
+                <w:szCs w:val="20"/>
+              </w:rPr>
+              <w:t xml:space="preserve">V </w:t>
+            </w:r>
+            <w:proofErr w:type="spellStart"/>
+            <w:r>
+              <w:rPr>
+                <w:rFonts w:ascii="Arial" w:hAnsi="Arial" w:cs="Arial"/>
+                <w:b/>
+                <w:bCs/>
+                <w:sz w:val="20"/>
+                <w:szCs w:val="20"/>
+              </w:rPr>
+              <w:t>out</w:t>
+            </w:r>
+            <w:proofErr w:type="spellEnd"/>
           </w:p>
         </w:tc>
       </w:tr>
@@ -7823,6 +8427,7 @@
                 <w:szCs w:val="20"/>
               </w:rPr>
             </w:pPr>
+            <w:proofErr w:type="spellStart"/>
             <w:r>
               <w:rPr>
                 <w:rFonts w:ascii="Arial" w:hAnsi="Arial" w:cs="Arial"/>
@@ -7831,16 +8436,10 @@
                 <w:sz w:val="20"/>
                 <w:szCs w:val="20"/>
               </w:rPr>
-              <w:t>Module Name</w:t>
-            </w:r>
-          </w:p>
-        </w:tc>
-        <w:tc>
-          <w:tcPr>
-            <w:tcW w:w="4824" w:type="dxa"/>
-          </w:tcPr>
-          <w:p>
-            <w:pPr>
+              <w:t>Module</w:t>
+            </w:r>
+            <w:proofErr w:type="spellEnd"/>
+            <w:r>
               <w:rPr>
                 <w:rFonts w:ascii="Arial" w:hAnsi="Arial" w:cs="Arial"/>
                 <w:b/>
@@ -7848,8 +8447,16 @@
                 <w:sz w:val="20"/>
                 <w:szCs w:val="20"/>
               </w:rPr>
-            </w:pPr>
-            <w:r>
+              <w:t xml:space="preserve"> Name</w:t>
+            </w:r>
+          </w:p>
+        </w:tc>
+        <w:tc>
+          <w:tcPr>
+            <w:tcW w:w="4824" w:type="dxa"/>
+          </w:tcPr>
+          <w:p>
+            <w:pPr>
               <w:rPr>
                 <w:rFonts w:ascii="Arial" w:hAnsi="Arial" w:cs="Arial"/>
                 <w:b/>
@@ -7857,16 +8464,9 @@
                 <w:sz w:val="20"/>
                 <w:szCs w:val="20"/>
               </w:rPr>
-              <w:t>Pinout</w:t>
-            </w:r>
-          </w:p>
-        </w:tc>
-        <w:tc>
-          <w:tcPr>
-            <w:tcW w:w="1408" w:type="dxa"/>
-          </w:tcPr>
-          <w:p>
-            <w:pPr>
+            </w:pPr>
+            <w:proofErr w:type="spellStart"/>
+            <w:r>
               <w:rPr>
                 <w:rFonts w:ascii="Arial" w:hAnsi="Arial" w:cs="Arial"/>
                 <w:b/>
@@ -7874,8 +8474,17 @@
                 <w:sz w:val="20"/>
                 <w:szCs w:val="20"/>
               </w:rPr>
-            </w:pPr>
-            <w:r>
+              <w:t>Pinout</w:t>
+            </w:r>
+            <w:proofErr w:type="spellEnd"/>
+          </w:p>
+        </w:tc>
+        <w:tc>
+          <w:tcPr>
+            <w:tcW w:w="1408" w:type="dxa"/>
+          </w:tcPr>
+          <w:p>
+            <w:pPr>
               <w:rPr>
                 <w:rFonts w:ascii="Arial" w:hAnsi="Arial" w:cs="Arial"/>
                 <w:b/>
@@ -7883,8 +8492,19 @@
                 <w:sz w:val="20"/>
                 <w:szCs w:val="20"/>
               </w:rPr>
+            </w:pPr>
+            <w:proofErr w:type="spellStart"/>
+            <w:r>
+              <w:rPr>
+                <w:rFonts w:ascii="Arial" w:hAnsi="Arial" w:cs="Arial"/>
+                <w:b/>
+                <w:bCs/>
+                <w:sz w:val="20"/>
+                <w:szCs w:val="20"/>
+              </w:rPr>
               <w:t>Peripheral</w:t>
             </w:r>
+            <w:proofErr w:type="spellEnd"/>
           </w:p>
         </w:tc>
       </w:tr>
@@ -7923,13 +8543,23 @@
                 <w:szCs w:val="20"/>
               </w:rPr>
             </w:pPr>
-            <w:r>
-              <w:rPr>
-                <w:rFonts w:ascii="Arial" w:hAnsi="Arial" w:cs="Arial"/>
-                <w:sz w:val="20"/>
-                <w:szCs w:val="20"/>
-              </w:rPr>
-              <w:t>nRF21540</w:t>
+            <w:proofErr w:type="gramStart"/>
+            <w:r>
+              <w:rPr>
+                <w:rFonts w:ascii="Arial" w:hAnsi="Arial" w:cs="Arial"/>
+                <w:sz w:val="20"/>
+                <w:szCs w:val="20"/>
+              </w:rPr>
+              <w:t>nRF</w:t>
+            </w:r>
+            <w:proofErr w:type="gramEnd"/>
+            <w:r>
+              <w:rPr>
+                <w:rFonts w:ascii="Arial" w:hAnsi="Arial" w:cs="Arial"/>
+                <w:sz w:val="20"/>
+                <w:szCs w:val="20"/>
+              </w:rPr>
+              <w:t>21540</w:t>
             </w:r>
           </w:p>
         </w:tc>
@@ -8053,13 +8683,23 @@
                 <w:szCs w:val="20"/>
               </w:rPr>
             </w:pPr>
-            <w:r>
-              <w:rPr>
-                <w:rFonts w:ascii="Arial" w:hAnsi="Arial" w:cs="Arial"/>
-                <w:sz w:val="20"/>
-                <w:szCs w:val="20"/>
-              </w:rPr>
-              <w:t>nRF52820</w:t>
+            <w:proofErr w:type="gramStart"/>
+            <w:r>
+              <w:rPr>
+                <w:rFonts w:ascii="Arial" w:hAnsi="Arial" w:cs="Arial"/>
+                <w:sz w:val="20"/>
+                <w:szCs w:val="20"/>
+              </w:rPr>
+              <w:t>nRF</w:t>
+            </w:r>
+            <w:proofErr w:type="gramEnd"/>
+            <w:r>
+              <w:rPr>
+                <w:rFonts w:ascii="Arial" w:hAnsi="Arial" w:cs="Arial"/>
+                <w:sz w:val="20"/>
+                <w:szCs w:val="20"/>
+              </w:rPr>
+              <w:t>52820</w:t>
             </w:r>
           </w:p>
         </w:tc>
@@ -8653,7 +9293,7 @@
         <w:tc>
           <w:tcPr>
             <w:tcW w:w="583" w:type="dxa"/>
-            <w:shd w:val="clear" w:color="auto" w:fill="92D050"/>
+            <w:shd w:val="clear" w:color="auto" w:fill="auto"/>
           </w:tcPr>
           <w:p>
             <w:pPr>
@@ -8859,7 +9499,7 @@
         <w:tc>
           <w:tcPr>
             <w:tcW w:w="583" w:type="dxa"/>
-            <w:shd w:val="clear" w:color="auto" w:fill="92D050"/>
+            <w:shd w:val="clear" w:color="auto" w:fill="auto"/>
           </w:tcPr>
           <w:p>
             <w:pPr>
@@ -8876,15 +9516,7 @@
                 <w:sz w:val="20"/>
                 <w:szCs w:val="20"/>
               </w:rPr>
-              <w:t>U</w:t>
-            </w:r>
-            <w:r>
-              <w:rPr>
-                <w:rFonts w:ascii="Arial" w:hAnsi="Arial" w:cs="Arial"/>
-                <w:sz w:val="20"/>
-                <w:szCs w:val="20"/>
-              </w:rPr>
-              <w:t>9</w:t>
+              <w:t>U9</w:t>
             </w:r>
           </w:p>
         </w:tc>
@@ -8962,31 +9594,23 @@
         <w:tc>
           <w:tcPr>
             <w:tcW w:w="583" w:type="dxa"/>
-            <w:shd w:val="clear" w:color="auto" w:fill="92D050"/>
-          </w:tcPr>
-          <w:p>
-            <w:pPr>
-              <w:rPr>
-                <w:rFonts w:ascii="Arial" w:hAnsi="Arial" w:cs="Arial"/>
-                <w:sz w:val="20"/>
-                <w:szCs w:val="20"/>
-              </w:rPr>
-            </w:pPr>
-            <w:r>
-              <w:rPr>
-                <w:rFonts w:ascii="Arial" w:hAnsi="Arial" w:cs="Arial"/>
-                <w:sz w:val="20"/>
-                <w:szCs w:val="20"/>
-              </w:rPr>
-              <w:t>U</w:t>
-            </w:r>
-            <w:r>
-              <w:rPr>
-                <w:rFonts w:ascii="Arial" w:hAnsi="Arial" w:cs="Arial"/>
-                <w:sz w:val="20"/>
-                <w:szCs w:val="20"/>
-              </w:rPr>
-              <w:t>10</w:t>
+            <w:shd w:val="clear" w:color="auto" w:fill="auto"/>
+          </w:tcPr>
+          <w:p>
+            <w:pPr>
+              <w:rPr>
+                <w:rFonts w:ascii="Arial" w:hAnsi="Arial" w:cs="Arial"/>
+                <w:sz w:val="20"/>
+                <w:szCs w:val="20"/>
+              </w:rPr>
+            </w:pPr>
+            <w:r>
+              <w:rPr>
+                <w:rFonts w:ascii="Arial" w:hAnsi="Arial" w:cs="Arial"/>
+                <w:sz w:val="20"/>
+                <w:szCs w:val="20"/>
+              </w:rPr>
+              <w:t>U10</w:t>
             </w:r>
           </w:p>
         </w:tc>
@@ -9770,23 +10394,77 @@
                 <w:sz w:val="20"/>
                 <w:szCs w:val="20"/>
               </w:rPr>
-              <w:t xml:space="preserve"> (Debug Area </w:t>
-            </w:r>
-            <w:r>
-              <w:rPr>
-                <w:rFonts w:ascii="Arial" w:hAnsi="Arial" w:cs="Arial"/>
-                <w:sz w:val="20"/>
-                <w:szCs w:val="20"/>
-              </w:rPr>
-              <w:t>2x5</w:t>
-            </w:r>
-            <w:r>
-              <w:rPr>
-                <w:rFonts w:ascii="Arial" w:hAnsi="Arial" w:cs="Arial"/>
-                <w:sz w:val="20"/>
-                <w:szCs w:val="20"/>
-              </w:rPr>
-              <w:t xml:space="preserve"> : SWD + UART4)</w:t>
+              <w:t xml:space="preserve"> (</w:t>
+            </w:r>
+            <w:proofErr w:type="spellStart"/>
+            <w:r>
+              <w:rPr>
+                <w:rFonts w:ascii="Arial" w:hAnsi="Arial" w:cs="Arial"/>
+                <w:sz w:val="20"/>
+                <w:szCs w:val="20"/>
+              </w:rPr>
+              <w:t>Debug</w:t>
+            </w:r>
+            <w:proofErr w:type="spellEnd"/>
+            <w:r>
+              <w:rPr>
+                <w:rFonts w:ascii="Arial" w:hAnsi="Arial" w:cs="Arial"/>
+                <w:sz w:val="20"/>
+                <w:szCs w:val="20"/>
+              </w:rPr>
+              <w:t xml:space="preserve"> </w:t>
+            </w:r>
+            <w:proofErr w:type="spellStart"/>
+            <w:r>
+              <w:rPr>
+                <w:rFonts w:ascii="Arial" w:hAnsi="Arial" w:cs="Arial"/>
+                <w:sz w:val="20"/>
+                <w:szCs w:val="20"/>
+              </w:rPr>
+              <w:t>Area</w:t>
+            </w:r>
+            <w:proofErr w:type="spellEnd"/>
+            <w:r>
+              <w:rPr>
+                <w:rFonts w:ascii="Arial" w:hAnsi="Arial" w:cs="Arial"/>
+                <w:sz w:val="20"/>
+                <w:szCs w:val="20"/>
+              </w:rPr>
+              <w:t xml:space="preserve"> </w:t>
+            </w:r>
+            <w:r>
+              <w:rPr>
+                <w:rFonts w:ascii="Arial" w:hAnsi="Arial" w:cs="Arial"/>
+                <w:sz w:val="20"/>
+                <w:szCs w:val="20"/>
+              </w:rPr>
+              <w:t>2x</w:t>
+            </w:r>
+            <w:proofErr w:type="gramStart"/>
+            <w:r>
+              <w:rPr>
+                <w:rFonts w:ascii="Arial" w:hAnsi="Arial" w:cs="Arial"/>
+                <w:sz w:val="20"/>
+                <w:szCs w:val="20"/>
+              </w:rPr>
+              <w:t>5</w:t>
+            </w:r>
+            <w:r>
+              <w:rPr>
+                <w:rFonts w:ascii="Arial" w:hAnsi="Arial" w:cs="Arial"/>
+                <w:sz w:val="20"/>
+                <w:szCs w:val="20"/>
+              </w:rPr>
+              <w:t xml:space="preserve"> :</w:t>
+            </w:r>
+            <w:proofErr w:type="gramEnd"/>
+            <w:r>
+              <w:rPr>
+                <w:rFonts w:ascii="Arial" w:hAnsi="Arial" w:cs="Arial"/>
+                <w:sz w:val="20"/>
+                <w:szCs w:val="20"/>
+              </w:rPr>
+              <w:t xml:space="preserve"> SWD + UART4)</w:t>
             </w:r>
           </w:p>
         </w:tc>
@@ -9860,13 +10538,23 @@
                 <w:szCs w:val="20"/>
               </w:rPr>
             </w:pPr>
-            <w:r>
-              <w:rPr>
-                <w:rFonts w:ascii="Arial" w:hAnsi="Arial" w:cs="Arial"/>
-                <w:sz w:val="20"/>
-                <w:szCs w:val="20"/>
-              </w:rPr>
-              <w:t>Power Connector</w:t>
+            <w:proofErr w:type="spellStart"/>
+            <w:r>
+              <w:rPr>
+                <w:rFonts w:ascii="Arial" w:hAnsi="Arial" w:cs="Arial"/>
+                <w:sz w:val="20"/>
+                <w:szCs w:val="20"/>
+              </w:rPr>
+              <w:t>Power</w:t>
+            </w:r>
+            <w:proofErr w:type="spellEnd"/>
+            <w:r>
+              <w:rPr>
+                <w:rFonts w:ascii="Arial" w:hAnsi="Arial" w:cs="Arial"/>
+                <w:sz w:val="20"/>
+                <w:szCs w:val="20"/>
+              </w:rPr>
+              <w:t xml:space="preserve"> Connector</w:t>
             </w:r>
           </w:p>
         </w:tc>

</xml_diff>

<commit_message>
USB Pullup added, oscillator capacitors updated.
</commit_message>
<xml_diff>
--- a/CCM7.docx
+++ b/CCM7.docx
@@ -1,6 +1,6 @@
 
 <file path=word/document.xml><?xml version="1.0" encoding="utf-8"?>
-<w:document xmlns:wpc="http://schemas.microsoft.com/office/word/2010/wordprocessingCanvas" xmlns:cx="http://schemas.microsoft.com/office/drawing/2014/chartex" xmlns:cx1="http://schemas.microsoft.com/office/drawing/2015/9/8/chartex" xmlns:cx2="http://schemas.microsoft.com/office/drawing/2015/10/21/chartex" xmlns:cx3="http://schemas.microsoft.com/office/drawing/2016/5/9/chartex" xmlns:cx4="http://schemas.microsoft.com/office/drawing/2016/5/10/chartex" xmlns:cx5="http://schemas.microsoft.com/office/drawing/2016/5/11/chartex" xmlns:cx6="http://schemas.microsoft.com/office/drawing/2016/5/12/chartex" xmlns:cx7="http://schemas.microsoft.com/office/drawing/2016/5/13/chartex" xmlns:cx8="http://schemas.microsoft.com/office/drawing/2016/5/14/chartex" xmlns:mc="http://schemas.openxmlformats.org/markup-compatibility/2006" xmlns:aink="http://schemas.microsoft.com/office/drawing/2016/ink" xmlns:am3d="http://schemas.microsoft.com/office/drawing/2017/model3d" xmlns:o="urn:schemas-microsoft-com:office:office" xmlns:oel="http://schemas.microsoft.com/office/2019/extlst" xmlns:r="http://schemas.openxmlformats.org/officeDocument/2006/relationships" xmlns:m="http://schemas.openxmlformats.org/officeDocument/2006/math" xmlns:v="urn:schemas-microsoft-com:vml" xmlns:wp14="http://schemas.microsoft.com/office/word/2010/wordprocessingDrawing" xmlns:wp="http://schemas.openxmlformats.org/drawingml/2006/wordprocessingDrawing" xmlns:w10="urn:schemas-microsoft-com:office:word" xmlns:w="http://schemas.openxmlformats.org/wordprocessingml/2006/main" xmlns:w14="http://schemas.microsoft.com/office/word/2010/wordml" xmlns:w15="http://schemas.microsoft.com/office/word/2012/wordml" xmlns:w16cex="http://schemas.microsoft.com/office/word/2018/wordml/cex" xmlns:w16cid="http://schemas.microsoft.com/office/word/2016/wordml/cid" xmlns:w16="http://schemas.microsoft.com/office/word/2018/wordml" xmlns:w16du="http://schemas.microsoft.com/office/word/2023/wordml/word16du" xmlns:w16sdtdh="http://schemas.microsoft.com/office/word/2020/wordml/sdtdatahash" xmlns:w16sdtfl="http://schemas.microsoft.com/office/word/2024/wordml/sdtformatlock" xmlns:w16se="http://schemas.microsoft.com/office/word/2015/wordml/symex" xmlns:wpg="http://schemas.microsoft.com/office/word/2010/wordprocessingGroup" xmlns:wpi="http://schemas.microsoft.com/office/word/2010/wordprocessingInk" xmlns:wne="http://schemas.microsoft.com/office/word/2006/wordml" xmlns:wps="http://schemas.microsoft.com/office/word/2010/wordprocessingShape" mc:Ignorable="w14 w15 w16se w16cid w16 w16cex w16sdtdh w16sdtfl w16du wp14">
+<w:document xmlns:wpc="http://schemas.microsoft.com/office/word/2010/wordprocessingCanvas" xmlns:mc="http://schemas.openxmlformats.org/markup-compatibility/2006" xmlns:o="urn:schemas-microsoft-com:office:office" xmlns:r="http://schemas.openxmlformats.org/officeDocument/2006/relationships" xmlns:m="http://schemas.openxmlformats.org/officeDocument/2006/math" xmlns:v="urn:schemas-microsoft-com:vml" xmlns:wp14="http://schemas.microsoft.com/office/word/2010/wordprocessingDrawing" xmlns:wp="http://schemas.openxmlformats.org/drawingml/2006/wordprocessingDrawing" xmlns:w10="urn:schemas-microsoft-com:office:word" xmlns:w="http://schemas.openxmlformats.org/wordprocessingml/2006/main" xmlns:w14="http://schemas.microsoft.com/office/word/2010/wordml" xmlns:w15="http://schemas.microsoft.com/office/word/2012/wordml" xmlns:wpg="http://schemas.microsoft.com/office/word/2010/wordprocessingGroup" xmlns:wpi="http://schemas.microsoft.com/office/word/2010/wordprocessingInk" xmlns:wne="http://schemas.microsoft.com/office/word/2006/wordml" xmlns:wps="http://schemas.microsoft.com/office/word/2010/wordprocessingShape" mc:Ignorable="w14 w15 wp14">
   <w:body>
     <w:p>
       <w:pPr>
@@ -58,295 +58,7 @@
           <w:sz w:val="20"/>
           <w:szCs w:val="20"/>
         </w:rPr>
-        <w:t>: ARM-</w:t>
-      </w:r>
-      <w:proofErr w:type="spellStart"/>
-      <w:r>
-        <w:rPr>
-          <w:rFonts w:ascii="Arial" w:hAnsi="Arial" w:cs="Arial"/>
-          <w:sz w:val="20"/>
-          <w:szCs w:val="20"/>
-        </w:rPr>
-        <w:t>Cortex</w:t>
-      </w:r>
-      <w:proofErr w:type="spellEnd"/>
-      <w:r>
-        <w:rPr>
-          <w:rFonts w:ascii="Arial" w:hAnsi="Arial" w:cs="Arial"/>
-          <w:sz w:val="20"/>
-          <w:szCs w:val="20"/>
-        </w:rPr>
-        <w:t xml:space="preserve"> M7-based </w:t>
-      </w:r>
-      <w:proofErr w:type="spellStart"/>
-      <w:r>
-        <w:rPr>
-          <w:rFonts w:ascii="Arial" w:hAnsi="Arial" w:cs="Arial"/>
-          <w:sz w:val="20"/>
-          <w:szCs w:val="20"/>
-        </w:rPr>
-        <w:t>generalized</w:t>
-      </w:r>
-      <w:proofErr w:type="spellEnd"/>
-      <w:r>
-        <w:rPr>
-          <w:rFonts w:ascii="Arial" w:hAnsi="Arial" w:cs="Arial"/>
-          <w:sz w:val="20"/>
-          <w:szCs w:val="20"/>
-        </w:rPr>
-        <w:t xml:space="preserve"> </w:t>
-      </w:r>
-      <w:proofErr w:type="spellStart"/>
-      <w:r>
-        <w:rPr>
-          <w:rFonts w:ascii="Arial" w:hAnsi="Arial" w:cs="Arial"/>
-          <w:sz w:val="20"/>
-          <w:szCs w:val="20"/>
-        </w:rPr>
-        <w:t>control</w:t>
-      </w:r>
-      <w:proofErr w:type="spellEnd"/>
-      <w:r>
-        <w:rPr>
-          <w:rFonts w:ascii="Arial" w:hAnsi="Arial" w:cs="Arial"/>
-          <w:sz w:val="20"/>
-          <w:szCs w:val="20"/>
-        </w:rPr>
-        <w:t xml:space="preserve"> </w:t>
-      </w:r>
-      <w:proofErr w:type="spellStart"/>
-      <w:r>
-        <w:rPr>
-          <w:rFonts w:ascii="Arial" w:hAnsi="Arial" w:cs="Arial"/>
-          <w:sz w:val="20"/>
-          <w:szCs w:val="20"/>
-        </w:rPr>
-        <w:t>computer</w:t>
-      </w:r>
-      <w:proofErr w:type="spellEnd"/>
-      <w:r>
-        <w:rPr>
-          <w:rFonts w:ascii="Arial" w:hAnsi="Arial" w:cs="Arial"/>
-          <w:sz w:val="20"/>
-          <w:szCs w:val="20"/>
-        </w:rPr>
-        <w:t xml:space="preserve">. </w:t>
-      </w:r>
-      <w:proofErr w:type="spellStart"/>
-      <w:r>
-        <w:rPr>
-          <w:rFonts w:ascii="Arial" w:hAnsi="Arial" w:cs="Arial"/>
-          <w:sz w:val="20"/>
-          <w:szCs w:val="20"/>
-        </w:rPr>
-        <w:t>The</w:t>
-      </w:r>
-      <w:proofErr w:type="spellEnd"/>
-      <w:r>
-        <w:rPr>
-          <w:rFonts w:ascii="Arial" w:hAnsi="Arial" w:cs="Arial"/>
-          <w:sz w:val="20"/>
-          <w:szCs w:val="20"/>
-        </w:rPr>
-        <w:t xml:space="preserve"> </w:t>
-      </w:r>
-      <w:proofErr w:type="spellStart"/>
-      <w:r>
-        <w:rPr>
-          <w:rFonts w:ascii="Arial" w:hAnsi="Arial" w:cs="Arial"/>
-          <w:sz w:val="20"/>
-          <w:szCs w:val="20"/>
-        </w:rPr>
-        <w:t>necessary</w:t>
-      </w:r>
-      <w:proofErr w:type="spellEnd"/>
-      <w:r>
-        <w:rPr>
-          <w:rFonts w:ascii="Arial" w:hAnsi="Arial" w:cs="Arial"/>
-          <w:sz w:val="20"/>
-          <w:szCs w:val="20"/>
-        </w:rPr>
-        <w:t xml:space="preserve"> </w:t>
-      </w:r>
-      <w:proofErr w:type="spellStart"/>
-      <w:r>
-        <w:rPr>
-          <w:rFonts w:ascii="Arial" w:hAnsi="Arial" w:cs="Arial"/>
-          <w:sz w:val="20"/>
-          <w:szCs w:val="20"/>
-        </w:rPr>
-        <w:t>peripheral</w:t>
-      </w:r>
-      <w:proofErr w:type="spellEnd"/>
-      <w:r>
-        <w:rPr>
-          <w:rFonts w:ascii="Arial" w:hAnsi="Arial" w:cs="Arial"/>
-          <w:sz w:val="20"/>
-          <w:szCs w:val="20"/>
-        </w:rPr>
-        <w:t xml:space="preserve"> </w:t>
-      </w:r>
-      <w:proofErr w:type="spellStart"/>
-      <w:r>
-        <w:rPr>
-          <w:rFonts w:ascii="Arial" w:hAnsi="Arial" w:cs="Arial"/>
-          <w:sz w:val="20"/>
-          <w:szCs w:val="20"/>
-        </w:rPr>
-        <w:t>units</w:t>
-      </w:r>
-      <w:proofErr w:type="spellEnd"/>
-      <w:r>
-        <w:rPr>
-          <w:rFonts w:ascii="Arial" w:hAnsi="Arial" w:cs="Arial"/>
-          <w:sz w:val="20"/>
-          <w:szCs w:val="20"/>
-        </w:rPr>
-        <w:t xml:space="preserve"> </w:t>
-      </w:r>
-      <w:proofErr w:type="spellStart"/>
-      <w:r>
-        <w:rPr>
-          <w:rFonts w:ascii="Arial" w:hAnsi="Arial" w:cs="Arial"/>
-          <w:sz w:val="20"/>
-          <w:szCs w:val="20"/>
-        </w:rPr>
-        <w:t>for</w:t>
-      </w:r>
-      <w:proofErr w:type="spellEnd"/>
-      <w:r>
-        <w:rPr>
-          <w:rFonts w:ascii="Arial" w:hAnsi="Arial" w:cs="Arial"/>
-          <w:sz w:val="20"/>
-          <w:szCs w:val="20"/>
-        </w:rPr>
-        <w:t xml:space="preserve"> </w:t>
-      </w:r>
-      <w:proofErr w:type="spellStart"/>
-      <w:r>
-        <w:rPr>
-          <w:rFonts w:ascii="Arial" w:hAnsi="Arial" w:cs="Arial"/>
-          <w:sz w:val="20"/>
-          <w:szCs w:val="20"/>
-        </w:rPr>
-        <w:t>autonomous</w:t>
-      </w:r>
-      <w:proofErr w:type="spellEnd"/>
-      <w:r>
-        <w:rPr>
-          <w:rFonts w:ascii="Arial" w:hAnsi="Arial" w:cs="Arial"/>
-          <w:sz w:val="20"/>
-          <w:szCs w:val="20"/>
-        </w:rPr>
-        <w:t xml:space="preserve"> </w:t>
-      </w:r>
-      <w:proofErr w:type="spellStart"/>
-      <w:r>
-        <w:rPr>
-          <w:rFonts w:ascii="Arial" w:hAnsi="Arial" w:cs="Arial"/>
-          <w:sz w:val="20"/>
-          <w:szCs w:val="20"/>
-        </w:rPr>
-        <w:t>robotic</w:t>
-      </w:r>
-      <w:proofErr w:type="spellEnd"/>
-      <w:r>
-        <w:rPr>
-          <w:rFonts w:ascii="Arial" w:hAnsi="Arial" w:cs="Arial"/>
-          <w:sz w:val="20"/>
-          <w:szCs w:val="20"/>
-        </w:rPr>
-        <w:t xml:space="preserve"> </w:t>
-      </w:r>
-      <w:proofErr w:type="spellStart"/>
-      <w:r>
-        <w:rPr>
-          <w:rFonts w:ascii="Arial" w:hAnsi="Arial" w:cs="Arial"/>
-          <w:sz w:val="20"/>
-          <w:szCs w:val="20"/>
-        </w:rPr>
-        <w:t>systems</w:t>
-      </w:r>
-      <w:proofErr w:type="spellEnd"/>
-      <w:r>
-        <w:rPr>
-          <w:rFonts w:ascii="Arial" w:hAnsi="Arial" w:cs="Arial"/>
-          <w:sz w:val="20"/>
-          <w:szCs w:val="20"/>
-        </w:rPr>
-        <w:t xml:space="preserve"> </w:t>
-      </w:r>
-      <w:proofErr w:type="spellStart"/>
-      <w:r>
-        <w:rPr>
-          <w:rFonts w:ascii="Arial" w:hAnsi="Arial" w:cs="Arial"/>
-          <w:sz w:val="20"/>
-          <w:szCs w:val="20"/>
-        </w:rPr>
-        <w:t>are</w:t>
-      </w:r>
-      <w:proofErr w:type="spellEnd"/>
-      <w:r>
-        <w:rPr>
-          <w:rFonts w:ascii="Arial" w:hAnsi="Arial" w:cs="Arial"/>
-          <w:sz w:val="20"/>
-          <w:szCs w:val="20"/>
-        </w:rPr>
-        <w:t xml:space="preserve"> </w:t>
-      </w:r>
-      <w:proofErr w:type="spellStart"/>
-      <w:r>
-        <w:rPr>
-          <w:rFonts w:ascii="Arial" w:hAnsi="Arial" w:cs="Arial"/>
-          <w:sz w:val="20"/>
-          <w:szCs w:val="20"/>
-        </w:rPr>
-        <w:t>integrated</w:t>
-      </w:r>
-      <w:proofErr w:type="spellEnd"/>
-      <w:r>
-        <w:rPr>
-          <w:rFonts w:ascii="Arial" w:hAnsi="Arial" w:cs="Arial"/>
-          <w:sz w:val="20"/>
-          <w:szCs w:val="20"/>
-        </w:rPr>
-        <w:t xml:space="preserve">. </w:t>
-      </w:r>
-      <w:proofErr w:type="spellStart"/>
-      <w:r>
-        <w:rPr>
-          <w:rFonts w:ascii="Arial" w:hAnsi="Arial" w:cs="Arial"/>
-          <w:sz w:val="20"/>
-          <w:szCs w:val="20"/>
-        </w:rPr>
-        <w:t>It</w:t>
-      </w:r>
-      <w:proofErr w:type="spellEnd"/>
-      <w:r>
-        <w:rPr>
-          <w:rFonts w:ascii="Arial" w:hAnsi="Arial" w:cs="Arial"/>
-          <w:sz w:val="20"/>
-          <w:szCs w:val="20"/>
-        </w:rPr>
-        <w:t xml:space="preserve"> </w:t>
-      </w:r>
-      <w:proofErr w:type="spellStart"/>
-      <w:r>
-        <w:rPr>
-          <w:rFonts w:ascii="Arial" w:hAnsi="Arial" w:cs="Arial"/>
-          <w:sz w:val="20"/>
-          <w:szCs w:val="20"/>
-        </w:rPr>
-        <w:t>carries</w:t>
-      </w:r>
-      <w:proofErr w:type="spellEnd"/>
-      <w:r>
-        <w:rPr>
-          <w:rFonts w:ascii="Arial" w:hAnsi="Arial" w:cs="Arial"/>
-          <w:sz w:val="20"/>
-          <w:szCs w:val="20"/>
-        </w:rPr>
-        <w:t xml:space="preserve"> </w:t>
+        <w:t xml:space="preserve">: ARM-Cortex M7-based generalized control computer. The necessary peripheral units for autonomous robotic systems are integrated. It carries </w:t>
       </w:r>
       <w:r>
         <w:rPr>
@@ -378,61 +90,15 @@
           <w:sz w:val="20"/>
           <w:szCs w:val="20"/>
         </w:rPr>
-        <w:t xml:space="preserve">DOF IMU, 1 3DOF </w:t>
+        <w:t>DOF IMU, 1 3DOF magnetometer</w:t>
       </w:r>
-      <w:proofErr w:type="spellStart"/>
       <w:r>
         <w:rPr>
           <w:rFonts w:ascii="Arial" w:hAnsi="Arial" w:cs="Arial"/>
           <w:sz w:val="20"/>
           <w:szCs w:val="20"/>
         </w:rPr>
-        <w:t>magnetometer</w:t>
-      </w:r>
-      <w:proofErr w:type="spellEnd"/>
-      <w:r>
-        <w:rPr>
-          <w:rFonts w:ascii="Arial" w:hAnsi="Arial" w:cs="Arial"/>
-          <w:sz w:val="20"/>
-          <w:szCs w:val="20"/>
-        </w:rPr>
-        <w:t xml:space="preserve">, 1 </w:t>
-      </w:r>
-      <w:proofErr w:type="spellStart"/>
-      <w:r>
-        <w:rPr>
-          <w:rFonts w:ascii="Arial" w:hAnsi="Arial" w:cs="Arial"/>
-          <w:sz w:val="20"/>
-          <w:szCs w:val="20"/>
-        </w:rPr>
-        <w:t>barometer</w:t>
-      </w:r>
-      <w:proofErr w:type="spellEnd"/>
-      <w:r>
-        <w:rPr>
-          <w:rFonts w:ascii="Arial" w:hAnsi="Arial" w:cs="Arial"/>
-          <w:sz w:val="20"/>
-          <w:szCs w:val="20"/>
-        </w:rPr>
-        <w:t xml:space="preserve">, </w:t>
-      </w:r>
-      <w:proofErr w:type="spellStart"/>
-      <w:r>
-        <w:rPr>
-          <w:rFonts w:ascii="Arial" w:hAnsi="Arial" w:cs="Arial"/>
-          <w:sz w:val="20"/>
-          <w:szCs w:val="20"/>
-        </w:rPr>
-        <w:t>and</w:t>
-      </w:r>
-      <w:proofErr w:type="spellEnd"/>
-      <w:r>
-        <w:rPr>
-          <w:rFonts w:ascii="Arial" w:hAnsi="Arial" w:cs="Arial"/>
-          <w:sz w:val="20"/>
-          <w:szCs w:val="20"/>
-        </w:rPr>
-        <w:t xml:space="preserve"> 1 </w:t>
+        <w:t xml:space="preserve">, 1 barometer, and 1 </w:t>
       </w:r>
       <w:r>
         <w:rPr>
@@ -450,77 +116,13 @@
         </w:rPr>
         <w:t xml:space="preserve"> </w:t>
       </w:r>
-      <w:proofErr w:type="spellStart"/>
       <w:r>
         <w:rPr>
           <w:rFonts w:ascii="Arial" w:hAnsi="Arial" w:cs="Arial"/>
           <w:sz w:val="20"/>
           <w:szCs w:val="20"/>
         </w:rPr>
-        <w:t>module</w:t>
-      </w:r>
-      <w:proofErr w:type="spellEnd"/>
-      <w:r>
-        <w:rPr>
-          <w:rFonts w:ascii="Arial" w:hAnsi="Arial" w:cs="Arial"/>
-          <w:sz w:val="20"/>
-          <w:szCs w:val="20"/>
-        </w:rPr>
-        <w:t xml:space="preserve">. </w:t>
-      </w:r>
-      <w:proofErr w:type="spellStart"/>
-      <w:r>
-        <w:rPr>
-          <w:rFonts w:ascii="Arial" w:hAnsi="Arial" w:cs="Arial"/>
-          <w:sz w:val="20"/>
-          <w:szCs w:val="20"/>
-        </w:rPr>
-        <w:t>It</w:t>
-      </w:r>
-      <w:proofErr w:type="spellEnd"/>
-      <w:r>
-        <w:rPr>
-          <w:rFonts w:ascii="Arial" w:hAnsi="Arial" w:cs="Arial"/>
-          <w:sz w:val="20"/>
-          <w:szCs w:val="20"/>
-        </w:rPr>
-        <w:t xml:space="preserve"> </w:t>
-      </w:r>
-      <w:proofErr w:type="spellStart"/>
-      <w:r>
-        <w:rPr>
-          <w:rFonts w:ascii="Arial" w:hAnsi="Arial" w:cs="Arial"/>
-          <w:sz w:val="20"/>
-          <w:szCs w:val="20"/>
-        </w:rPr>
-        <w:t>features</w:t>
-      </w:r>
-      <w:proofErr w:type="spellEnd"/>
-      <w:r>
-        <w:rPr>
-          <w:rFonts w:ascii="Arial" w:hAnsi="Arial" w:cs="Arial"/>
-          <w:sz w:val="20"/>
-          <w:szCs w:val="20"/>
-        </w:rPr>
-        <w:t xml:space="preserve"> 8 PWM </w:t>
-      </w:r>
-      <w:proofErr w:type="spellStart"/>
-      <w:r>
-        <w:rPr>
-          <w:rFonts w:ascii="Arial" w:hAnsi="Arial" w:cs="Arial"/>
-          <w:sz w:val="20"/>
-          <w:szCs w:val="20"/>
-        </w:rPr>
-        <w:t>outputs</w:t>
-      </w:r>
-      <w:proofErr w:type="spellEnd"/>
-      <w:r>
-        <w:rPr>
-          <w:rFonts w:ascii="Arial" w:hAnsi="Arial" w:cs="Arial"/>
-          <w:sz w:val="20"/>
-          <w:szCs w:val="20"/>
-        </w:rPr>
-        <w:t>,</w:t>
+        <w:t>module. It features 8 PWM outputs,</w:t>
       </w:r>
       <w:r>
         <w:rPr>
@@ -530,41 +132,21 @@
         </w:rPr>
         <w:t xml:space="preserve"> </w:t>
       </w:r>
-      <w:proofErr w:type="spellStart"/>
       <w:r>
         <w:rPr>
           <w:rFonts w:ascii="Arial" w:hAnsi="Arial" w:cs="Arial"/>
           <w:sz w:val="20"/>
           <w:szCs w:val="20"/>
         </w:rPr>
-        <w:t>usb</w:t>
+        <w:t xml:space="preserve">usb, </w:t>
       </w:r>
-      <w:proofErr w:type="spellEnd"/>
       <w:r>
         <w:rPr>
           <w:rFonts w:ascii="Arial" w:hAnsi="Arial" w:cs="Arial"/>
           <w:sz w:val="20"/>
           <w:szCs w:val="20"/>
         </w:rPr>
-        <w:t xml:space="preserve">, </w:t>
-      </w:r>
-      <w:proofErr w:type="spellStart"/>
-      <w:r>
-        <w:rPr>
-          <w:rFonts w:ascii="Arial" w:hAnsi="Arial" w:cs="Arial"/>
-          <w:sz w:val="20"/>
-          <w:szCs w:val="20"/>
-        </w:rPr>
-        <w:t>telemetry</w:t>
-      </w:r>
-      <w:proofErr w:type="spellEnd"/>
-      <w:r>
-        <w:rPr>
-          <w:rFonts w:ascii="Arial" w:hAnsi="Arial" w:cs="Arial"/>
-          <w:sz w:val="20"/>
-          <w:szCs w:val="20"/>
-        </w:rPr>
-        <w:t>,</w:t>
+        <w:t>telemetry,</w:t>
       </w:r>
       <w:r>
         <w:rPr>
@@ -574,7 +156,6 @@
         </w:rPr>
         <w:t xml:space="preserve"> </w:t>
       </w:r>
-      <w:proofErr w:type="spellStart"/>
       <w:r>
         <w:rPr>
           <w:rFonts w:ascii="Arial" w:hAnsi="Arial" w:cs="Arial"/>
@@ -583,7 +164,6 @@
         </w:rPr>
         <w:t>gps</w:t>
       </w:r>
-      <w:proofErr w:type="spellEnd"/>
       <w:r>
         <w:rPr>
           <w:rFonts w:ascii="Arial" w:hAnsi="Arial" w:cs="Arial"/>
@@ -592,7 +172,6 @@
         </w:rPr>
         <w:t xml:space="preserve">, </w:t>
       </w:r>
-      <w:proofErr w:type="spellStart"/>
       <w:r>
         <w:rPr>
           <w:rFonts w:ascii="Arial" w:hAnsi="Arial" w:cs="Arial"/>
@@ -607,34 +186,7 @@
           <w:sz w:val="20"/>
           <w:szCs w:val="20"/>
         </w:rPr>
-        <w:t>ompass</w:t>
-      </w:r>
-      <w:proofErr w:type="spellEnd"/>
-      <w:r>
-        <w:rPr>
-          <w:rFonts w:ascii="Arial" w:hAnsi="Arial" w:cs="Arial"/>
-          <w:sz w:val="20"/>
-          <w:szCs w:val="20"/>
-        </w:rPr>
-        <w:t xml:space="preserve">, PPM, </w:t>
-      </w:r>
-      <w:proofErr w:type="spellStart"/>
-      <w:r>
-        <w:rPr>
-          <w:rFonts w:ascii="Arial" w:hAnsi="Arial" w:cs="Arial"/>
-          <w:sz w:val="20"/>
-          <w:szCs w:val="20"/>
-        </w:rPr>
-        <w:t>and</w:t>
-      </w:r>
-      <w:proofErr w:type="spellEnd"/>
-      <w:r>
-        <w:rPr>
-          <w:rFonts w:ascii="Arial" w:hAnsi="Arial" w:cs="Arial"/>
-          <w:sz w:val="20"/>
-          <w:szCs w:val="20"/>
-        </w:rPr>
-        <w:t xml:space="preserve"> </w:t>
+        <w:t xml:space="preserve">ompass, PPM, and </w:t>
       </w:r>
       <w:r>
         <w:rPr>
@@ -650,25 +202,7 @@
           <w:sz w:val="20"/>
           <w:szCs w:val="20"/>
         </w:rPr>
-        <w:t xml:space="preserve">GPIO pin </w:t>
-      </w:r>
-      <w:proofErr w:type="spellStart"/>
-      <w:r>
-        <w:rPr>
-          <w:rFonts w:ascii="Arial" w:hAnsi="Arial" w:cs="Arial"/>
-          <w:sz w:val="20"/>
-          <w:szCs w:val="20"/>
-        </w:rPr>
-        <w:t>outputs</w:t>
-      </w:r>
-      <w:proofErr w:type="spellEnd"/>
-      <w:r>
-        <w:rPr>
-          <w:rFonts w:ascii="Arial" w:hAnsi="Arial" w:cs="Arial"/>
-          <w:sz w:val="20"/>
-          <w:szCs w:val="20"/>
-        </w:rPr>
-        <w:t>.</w:t>
+        <w:t>GPIO pin outputs.</w:t>
       </w:r>
     </w:p>
     <w:p>
@@ -817,10 +351,16 @@
                 <w:sz w:val="20"/>
                 <w:szCs w:val="20"/>
               </w:rPr>
-              <w:t xml:space="preserve"> </w:t>
-            </w:r>
-            <w:proofErr w:type="spellStart"/>
-            <w:r>
+              <w:t xml:space="preserve"> Hierarchy</w:t>
+            </w:r>
+          </w:p>
+        </w:tc>
+        <w:tc>
+          <w:tcPr>
+            <w:tcW w:w="6170" w:type="dxa"/>
+          </w:tcPr>
+          <w:p>
+            <w:pPr>
               <w:rPr>
                 <w:rFonts w:ascii="Arial" w:hAnsi="Arial" w:cs="Arial"/>
                 <w:b/>
@@ -828,17 +368,8 @@
                 <w:sz w:val="20"/>
                 <w:szCs w:val="20"/>
               </w:rPr>
-              <w:t>Hierarchy</w:t>
-            </w:r>
-            <w:proofErr w:type="spellEnd"/>
-          </w:p>
-        </w:tc>
-        <w:tc>
-          <w:tcPr>
-            <w:tcW w:w="6170" w:type="dxa"/>
-          </w:tcPr>
-          <w:p>
-            <w:pPr>
+            </w:pPr>
+            <w:r>
               <w:rPr>
                 <w:rFonts w:ascii="Arial" w:hAnsi="Arial" w:cs="Arial"/>
                 <w:b/>
@@ -846,8 +377,18 @@
                 <w:sz w:val="20"/>
                 <w:szCs w:val="20"/>
               </w:rPr>
-            </w:pPr>
-            <w:r>
+              <w:t>MCU Name</w:t>
+            </w:r>
+          </w:p>
+        </w:tc>
+      </w:tr>
+      <w:tr>
+        <w:tc>
+          <w:tcPr>
+            <w:tcW w:w="617" w:type="dxa"/>
+          </w:tcPr>
+          <w:p>
+            <w:pPr>
               <w:rPr>
                 <w:rFonts w:ascii="Arial" w:hAnsi="Arial" w:cs="Arial"/>
                 <w:b/>
@@ -855,7 +396,62 @@
                 <w:sz w:val="20"/>
                 <w:szCs w:val="20"/>
               </w:rPr>
-              <w:t>MCU Name</w:t>
+            </w:pPr>
+            <w:r>
+              <w:rPr>
+                <w:rFonts w:ascii="Arial" w:hAnsi="Arial" w:cs="Arial"/>
+                <w:sz w:val="20"/>
+                <w:szCs w:val="20"/>
+              </w:rPr>
+              <w:t>MA</w:t>
+            </w:r>
+          </w:p>
+        </w:tc>
+        <w:tc>
+          <w:tcPr>
+            <w:tcW w:w="2275" w:type="dxa"/>
+          </w:tcPr>
+          <w:p>
+            <w:pPr>
+              <w:rPr>
+                <w:rFonts w:ascii="Arial" w:hAnsi="Arial" w:cs="Arial"/>
+                <w:b/>
+                <w:bCs/>
+                <w:sz w:val="20"/>
+                <w:szCs w:val="20"/>
+              </w:rPr>
+            </w:pPr>
+            <w:r>
+              <w:rPr>
+                <w:rFonts w:ascii="Arial" w:hAnsi="Arial" w:cs="Arial"/>
+                <w:sz w:val="20"/>
+                <w:szCs w:val="20"/>
+              </w:rPr>
+              <w:t>Main MCU</w:t>
+            </w:r>
+          </w:p>
+        </w:tc>
+        <w:tc>
+          <w:tcPr>
+            <w:tcW w:w="6170" w:type="dxa"/>
+          </w:tcPr>
+          <w:p>
+            <w:pPr>
+              <w:rPr>
+                <w:rFonts w:ascii="Arial" w:hAnsi="Arial" w:cs="Arial"/>
+                <w:b/>
+                <w:bCs/>
+                <w:sz w:val="20"/>
+                <w:szCs w:val="20"/>
+              </w:rPr>
+            </w:pPr>
+            <w:r>
+              <w:rPr>
+                <w:rFonts w:ascii="Arial" w:hAnsi="Arial" w:cs="Arial"/>
+                <w:sz w:val="20"/>
+                <w:szCs w:val="20"/>
+              </w:rPr>
+              <w:t>STM32H743VGT6</w:t>
             </w:r>
           </w:p>
         </w:tc>
@@ -869,19 +465,26 @@
             <w:pPr>
               <w:rPr>
                 <w:rFonts w:ascii="Arial" w:hAnsi="Arial" w:cs="Arial"/>
-                <w:b/>
-                <w:bCs/>
-                <w:sz w:val="20"/>
-                <w:szCs w:val="20"/>
-              </w:rPr>
-            </w:pPr>
-            <w:r>
-              <w:rPr>
-                <w:rFonts w:ascii="Arial" w:hAnsi="Arial" w:cs="Arial"/>
-                <w:sz w:val="20"/>
-                <w:szCs w:val="20"/>
-              </w:rPr>
-              <w:t>MA</w:t>
+                <w:sz w:val="20"/>
+                <w:szCs w:val="20"/>
+              </w:rPr>
+            </w:pPr>
+            <w:bookmarkStart w:id="1" w:name="_Hlk151659349"/>
+            <w:r>
+              <w:rPr>
+                <w:rFonts w:ascii="Arial" w:hAnsi="Arial" w:cs="Arial"/>
+                <w:sz w:val="20"/>
+                <w:szCs w:val="20"/>
+              </w:rPr>
+              <w:t>N</w:t>
+            </w:r>
+            <w:r>
+              <w:rPr>
+                <w:rFonts w:ascii="Arial" w:hAnsi="Arial" w:cs="Arial"/>
+                <w:sz w:val="20"/>
+                <w:szCs w:val="20"/>
+              </w:rPr>
+              <w:t>RF</w:t>
             </w:r>
           </w:p>
         </w:tc>
@@ -893,19 +496,33 @@
             <w:pPr>
               <w:rPr>
                 <w:rFonts w:ascii="Arial" w:hAnsi="Arial" w:cs="Arial"/>
-                <w:b/>
-                <w:bCs/>
-                <w:sz w:val="20"/>
-                <w:szCs w:val="20"/>
-              </w:rPr>
-            </w:pPr>
-            <w:r>
-              <w:rPr>
-                <w:rFonts w:ascii="Arial" w:hAnsi="Arial" w:cs="Arial"/>
-                <w:sz w:val="20"/>
-                <w:szCs w:val="20"/>
-              </w:rPr>
-              <w:t>Main MCU</w:t>
+                <w:sz w:val="20"/>
+                <w:szCs w:val="20"/>
+              </w:rPr>
+            </w:pPr>
+            <w:r>
+              <w:rPr>
+                <w:rFonts w:ascii="Arial" w:hAnsi="Arial" w:cs="Arial"/>
+                <w:sz w:val="20"/>
+                <w:szCs w:val="20"/>
+              </w:rPr>
+              <w:t>N</w:t>
+            </w:r>
+            <w:r>
+              <w:rPr>
+                <w:rFonts w:ascii="Arial" w:hAnsi="Arial" w:cs="Arial"/>
+                <w:sz w:val="20"/>
+                <w:szCs w:val="20"/>
+              </w:rPr>
+              <w:t xml:space="preserve">RF </w:t>
+            </w:r>
+            <w:r>
+              <w:rPr>
+                <w:rFonts w:ascii="Arial" w:hAnsi="Arial" w:cs="Arial"/>
+                <w:sz w:val="20"/>
+                <w:szCs w:val="20"/>
+              </w:rPr>
+              <w:t>MCU</w:t>
             </w:r>
           </w:p>
         </w:tc>
@@ -917,122 +534,17 @@
             <w:pPr>
               <w:rPr>
                 <w:rFonts w:ascii="Arial" w:hAnsi="Arial" w:cs="Arial"/>
-                <w:b/>
-                <w:bCs/>
-                <w:sz w:val="20"/>
-                <w:szCs w:val="20"/>
-              </w:rPr>
-            </w:pPr>
-            <w:r>
-              <w:rPr>
-                <w:rFonts w:ascii="Arial" w:hAnsi="Arial" w:cs="Arial"/>
-                <w:sz w:val="20"/>
-                <w:szCs w:val="20"/>
-              </w:rPr>
-              <w:t>STM32H743VGT6</w:t>
-            </w:r>
-          </w:p>
-        </w:tc>
-      </w:tr>
-      <w:tr>
-        <w:tc>
-          <w:tcPr>
-            <w:tcW w:w="617" w:type="dxa"/>
-          </w:tcPr>
-          <w:p>
-            <w:pPr>
-              <w:rPr>
-                <w:rFonts w:ascii="Arial" w:hAnsi="Arial" w:cs="Arial"/>
-                <w:sz w:val="20"/>
-                <w:szCs w:val="20"/>
-              </w:rPr>
-            </w:pPr>
-            <w:bookmarkStart w:id="1" w:name="_Hlk151659349"/>
-            <w:r>
-              <w:rPr>
-                <w:rFonts w:ascii="Arial" w:hAnsi="Arial" w:cs="Arial"/>
-                <w:sz w:val="20"/>
-                <w:szCs w:val="20"/>
-              </w:rPr>
-              <w:t>N</w:t>
-            </w:r>
-            <w:r>
-              <w:rPr>
-                <w:rFonts w:ascii="Arial" w:hAnsi="Arial" w:cs="Arial"/>
-                <w:sz w:val="20"/>
-                <w:szCs w:val="20"/>
-              </w:rPr>
-              <w:t>RF</w:t>
-            </w:r>
-          </w:p>
-        </w:tc>
-        <w:tc>
-          <w:tcPr>
-            <w:tcW w:w="2275" w:type="dxa"/>
-          </w:tcPr>
-          <w:p>
-            <w:pPr>
-              <w:rPr>
-                <w:rFonts w:ascii="Arial" w:hAnsi="Arial" w:cs="Arial"/>
-                <w:sz w:val="20"/>
-                <w:szCs w:val="20"/>
-              </w:rPr>
-            </w:pPr>
-            <w:r>
-              <w:rPr>
-                <w:rFonts w:ascii="Arial" w:hAnsi="Arial" w:cs="Arial"/>
-                <w:sz w:val="20"/>
-                <w:szCs w:val="20"/>
-              </w:rPr>
-              <w:t>N</w:t>
-            </w:r>
-            <w:r>
-              <w:rPr>
-                <w:rFonts w:ascii="Arial" w:hAnsi="Arial" w:cs="Arial"/>
-                <w:sz w:val="20"/>
-                <w:szCs w:val="20"/>
-              </w:rPr>
-              <w:t xml:space="preserve">RF </w:t>
-            </w:r>
-            <w:r>
-              <w:rPr>
-                <w:rFonts w:ascii="Arial" w:hAnsi="Arial" w:cs="Arial"/>
-                <w:sz w:val="20"/>
-                <w:szCs w:val="20"/>
-              </w:rPr>
-              <w:t>MCU</w:t>
-            </w:r>
-          </w:p>
-        </w:tc>
-        <w:tc>
-          <w:tcPr>
-            <w:tcW w:w="6170" w:type="dxa"/>
-          </w:tcPr>
-          <w:p>
-            <w:pPr>
-              <w:rPr>
-                <w:rFonts w:ascii="Arial" w:hAnsi="Arial" w:cs="Arial"/>
-                <w:sz w:val="20"/>
-                <w:szCs w:val="20"/>
-              </w:rPr>
-            </w:pPr>
-            <w:proofErr w:type="gramStart"/>
-            <w:r>
-              <w:rPr>
-                <w:rFonts w:ascii="Arial" w:hAnsi="Arial" w:cs="Arial"/>
-                <w:sz w:val="20"/>
-                <w:szCs w:val="20"/>
-              </w:rPr>
-              <w:t>nRF</w:t>
-            </w:r>
-            <w:proofErr w:type="gramEnd"/>
-            <w:r>
-              <w:rPr>
-                <w:rFonts w:ascii="Arial" w:hAnsi="Arial" w:cs="Arial"/>
-                <w:sz w:val="20"/>
-                <w:szCs w:val="20"/>
-              </w:rPr>
-              <w:t>52820</w:t>
+                <w:sz w:val="20"/>
+                <w:szCs w:val="20"/>
+              </w:rPr>
+            </w:pPr>
+            <w:r>
+              <w:rPr>
+                <w:rFonts w:ascii="Arial" w:hAnsi="Arial" w:cs="Arial"/>
+                <w:sz w:val="20"/>
+                <w:szCs w:val="20"/>
+              </w:rPr>
+              <w:t>nRF52820</w:t>
             </w:r>
           </w:p>
         </w:tc>
@@ -1306,36 +818,8 @@
                 <w:sz w:val="20"/>
                 <w:szCs w:val="20"/>
               </w:rPr>
-              <w:t xml:space="preserve">z </w:t>
-            </w:r>
-            <w:proofErr w:type="spellStart"/>
-            <w:r>
-              <w:rPr>
-                <w:rFonts w:ascii="Arial" w:hAnsi="Arial" w:cs="Arial"/>
-                <w:sz w:val="20"/>
-                <w:szCs w:val="20"/>
-              </w:rPr>
-              <w:t>External</w:t>
-            </w:r>
-            <w:proofErr w:type="spellEnd"/>
-            <w:r>
-              <w:rPr>
-                <w:rFonts w:ascii="Arial" w:hAnsi="Arial" w:cs="Arial"/>
-                <w:sz w:val="20"/>
-                <w:szCs w:val="20"/>
-              </w:rPr>
-              <w:t xml:space="preserve"> HSE </w:t>
-            </w:r>
-            <w:proofErr w:type="spellStart"/>
-            <w:r>
-              <w:rPr>
-                <w:rFonts w:ascii="Arial" w:hAnsi="Arial" w:cs="Arial"/>
-                <w:sz w:val="20"/>
-                <w:szCs w:val="20"/>
-              </w:rPr>
-              <w:t>Oscillator</w:t>
-            </w:r>
-            <w:proofErr w:type="spellEnd"/>
+              <w:t>z External HSE Oscillator</w:t>
+            </w:r>
           </w:p>
         </w:tc>
         <w:tc>
@@ -1520,36 +1004,17 @@
                 <w:sz w:val="20"/>
                 <w:szCs w:val="20"/>
               </w:rPr>
-              <w:t xml:space="preserve">MHz </w:t>
-            </w:r>
-            <w:proofErr w:type="spellStart"/>
-            <w:r>
-              <w:rPr>
-                <w:rFonts w:ascii="Arial" w:hAnsi="Arial" w:cs="Arial"/>
-                <w:sz w:val="20"/>
-                <w:szCs w:val="20"/>
-              </w:rPr>
-              <w:t>External</w:t>
-            </w:r>
-            <w:proofErr w:type="spellEnd"/>
-            <w:r>
-              <w:rPr>
-                <w:rFonts w:ascii="Arial" w:hAnsi="Arial" w:cs="Arial"/>
-                <w:sz w:val="20"/>
-                <w:szCs w:val="20"/>
-              </w:rPr>
-              <w:t xml:space="preserve"> HSE</w:t>
-            </w:r>
-          </w:p>
-          <w:p>
-            <w:pPr>
-              <w:rPr>
-                <w:rFonts w:ascii="Arial" w:hAnsi="Arial" w:cs="Arial"/>
-                <w:sz w:val="20"/>
-                <w:szCs w:val="20"/>
-              </w:rPr>
-            </w:pPr>
-            <w:proofErr w:type="spellStart"/>
+              <w:t>MHz External HSE</w:t>
+            </w:r>
+          </w:p>
+          <w:p>
+            <w:pPr>
+              <w:rPr>
+                <w:rFonts w:ascii="Arial" w:hAnsi="Arial" w:cs="Arial"/>
+                <w:sz w:val="20"/>
+                <w:szCs w:val="20"/>
+              </w:rPr>
+            </w:pPr>
             <w:r>
               <w:rPr>
                 <w:rFonts w:ascii="Arial" w:hAnsi="Arial" w:cs="Arial"/>
@@ -1558,7 +1023,6 @@
               </w:rPr>
               <w:t>Oscillator</w:t>
             </w:r>
-            <w:proofErr w:type="spellEnd"/>
           </w:p>
         </w:tc>
         <w:tc>
@@ -1837,7 +1301,6 @@
                 <w:szCs w:val="20"/>
               </w:rPr>
             </w:pPr>
-            <w:proofErr w:type="spellStart"/>
             <w:r>
               <w:rPr>
                 <w:rFonts w:ascii="Arial" w:hAnsi="Arial" w:cs="Arial"/>
@@ -1848,7 +1311,6 @@
               </w:rPr>
               <w:t>Label</w:t>
             </w:r>
-            <w:proofErr w:type="spellEnd"/>
           </w:p>
         </w:tc>
         <w:tc>
@@ -4943,25 +4405,7 @@
                 <w:sz w:val="20"/>
                 <w:szCs w:val="20"/>
               </w:rPr>
-              <w:t xml:space="preserve"> (</w:t>
-            </w:r>
-            <w:proofErr w:type="spellStart"/>
-            <w:r>
-              <w:rPr>
-                <w:rFonts w:ascii="Arial" w:hAnsi="Arial" w:cs="Arial"/>
-                <w:sz w:val="20"/>
-                <w:szCs w:val="20"/>
-              </w:rPr>
-              <w:t>Slave</w:t>
-            </w:r>
-            <w:proofErr w:type="spellEnd"/>
-            <w:r>
-              <w:rPr>
-                <w:rFonts w:ascii="Arial" w:hAnsi="Arial" w:cs="Arial"/>
-                <w:sz w:val="20"/>
-                <w:szCs w:val="20"/>
-              </w:rPr>
-              <w:t>)</w:t>
+              <w:t xml:space="preserve"> (Slave)</w:t>
             </w:r>
           </w:p>
         </w:tc>
@@ -5823,7 +5267,6 @@
                 <w:szCs w:val="20"/>
               </w:rPr>
             </w:pPr>
-            <w:proofErr w:type="spellStart"/>
             <w:r>
               <w:rPr>
                 <w:rFonts w:ascii="Arial" w:hAnsi="Arial" w:cs="Arial"/>
@@ -5834,7 +5277,6 @@
               </w:rPr>
               <w:t>Label</w:t>
             </w:r>
-            <w:proofErr w:type="spellEnd"/>
           </w:p>
         </w:tc>
         <w:tc>
@@ -7894,7 +7336,6 @@
                 <w:szCs w:val="20"/>
               </w:rPr>
             </w:pPr>
-            <w:proofErr w:type="spellStart"/>
             <w:r>
               <w:rPr>
                 <w:rFonts w:ascii="Arial" w:hAnsi="Arial" w:cs="Arial"/>
@@ -7903,10 +7344,16 @@
                 <w:sz w:val="20"/>
                 <w:szCs w:val="20"/>
               </w:rPr>
-              <w:t>Regulator</w:t>
-            </w:r>
-            <w:proofErr w:type="spellEnd"/>
-            <w:r>
+              <w:t>Regulator Voltage</w:t>
+            </w:r>
+          </w:p>
+        </w:tc>
+        <w:tc>
+          <w:tcPr>
+            <w:tcW w:w="4820" w:type="dxa"/>
+          </w:tcPr>
+          <w:p>
+            <w:pPr>
               <w:rPr>
                 <w:rFonts w:ascii="Arial" w:hAnsi="Arial" w:cs="Arial"/>
                 <w:b/>
@@ -7914,9 +7361,7 @@
                 <w:sz w:val="20"/>
                 <w:szCs w:val="20"/>
               </w:rPr>
-              <w:t xml:space="preserve"> </w:t>
-            </w:r>
-            <w:proofErr w:type="spellStart"/>
+            </w:pPr>
             <w:r>
               <w:rPr>
                 <w:rFonts w:ascii="Arial" w:hAnsi="Arial" w:cs="Arial"/>
@@ -7925,14 +7370,13 @@
                 <w:sz w:val="20"/>
                 <w:szCs w:val="20"/>
               </w:rPr>
-              <w:t>Voltage</w:t>
-            </w:r>
-            <w:proofErr w:type="spellEnd"/>
-          </w:p>
-        </w:tc>
-        <w:tc>
-          <w:tcPr>
-            <w:tcW w:w="4820" w:type="dxa"/>
+              <w:t>Regulator Name</w:t>
+            </w:r>
+          </w:p>
+        </w:tc>
+        <w:tc>
+          <w:tcPr>
+            <w:tcW w:w="1412" w:type="dxa"/>
           </w:tcPr>
           <w:p>
             <w:pPr>
@@ -7944,7 +7388,6 @@
                 <w:szCs w:val="20"/>
               </w:rPr>
             </w:pPr>
-            <w:proofErr w:type="spellStart"/>
             <w:r>
               <w:rPr>
                 <w:rFonts w:ascii="Arial" w:hAnsi="Arial" w:cs="Arial"/>
@@ -7953,57 +7396,8 @@
                 <w:sz w:val="20"/>
                 <w:szCs w:val="20"/>
               </w:rPr>
-              <w:t>Regulator</w:t>
-            </w:r>
-            <w:proofErr w:type="spellEnd"/>
-            <w:r>
-              <w:rPr>
-                <w:rFonts w:ascii="Arial" w:hAnsi="Arial" w:cs="Arial"/>
-                <w:b/>
-                <w:bCs/>
-                <w:sz w:val="20"/>
-                <w:szCs w:val="20"/>
-              </w:rPr>
-              <w:t xml:space="preserve"> Name</w:t>
-            </w:r>
-          </w:p>
-        </w:tc>
-        <w:tc>
-          <w:tcPr>
-            <w:tcW w:w="1412" w:type="dxa"/>
-          </w:tcPr>
-          <w:p>
-            <w:pPr>
-              <w:rPr>
-                <w:rFonts w:ascii="Arial" w:hAnsi="Arial" w:cs="Arial"/>
-                <w:b/>
-                <w:bCs/>
-                <w:sz w:val="20"/>
-                <w:szCs w:val="20"/>
-              </w:rPr>
-            </w:pPr>
-            <w:r>
-              <w:rPr>
-                <w:rFonts w:ascii="Arial" w:hAnsi="Arial" w:cs="Arial"/>
-                <w:b/>
-                <w:bCs/>
-                <w:sz w:val="20"/>
-                <w:szCs w:val="20"/>
-              </w:rPr>
-              <w:t xml:space="preserve">V </w:t>
-            </w:r>
-            <w:proofErr w:type="spellStart"/>
-            <w:r>
-              <w:rPr>
-                <w:rFonts w:ascii="Arial" w:hAnsi="Arial" w:cs="Arial"/>
-                <w:b/>
-                <w:bCs/>
-                <w:sz w:val="20"/>
-                <w:szCs w:val="20"/>
-              </w:rPr>
-              <w:t>out</w:t>
-            </w:r>
-            <w:proofErr w:type="spellEnd"/>
+              <w:t>V out</w:t>
+            </w:r>
           </w:p>
         </w:tc>
       </w:tr>
@@ -8427,7 +7821,6 @@
                 <w:szCs w:val="20"/>
               </w:rPr>
             </w:pPr>
-            <w:proofErr w:type="spellStart"/>
             <w:r>
               <w:rPr>
                 <w:rFonts w:ascii="Arial" w:hAnsi="Arial" w:cs="Arial"/>
@@ -8436,10 +7829,16 @@
                 <w:sz w:val="20"/>
                 <w:szCs w:val="20"/>
               </w:rPr>
-              <w:t>Module</w:t>
-            </w:r>
-            <w:proofErr w:type="spellEnd"/>
-            <w:r>
+              <w:t>Module Name</w:t>
+            </w:r>
+          </w:p>
+        </w:tc>
+        <w:tc>
+          <w:tcPr>
+            <w:tcW w:w="4824" w:type="dxa"/>
+          </w:tcPr>
+          <w:p>
+            <w:pPr>
               <w:rPr>
                 <w:rFonts w:ascii="Arial" w:hAnsi="Arial" w:cs="Arial"/>
                 <w:b/>
@@ -8447,16 +7846,8 @@
                 <w:sz w:val="20"/>
                 <w:szCs w:val="20"/>
               </w:rPr>
-              <w:t xml:space="preserve"> Name</w:t>
-            </w:r>
-          </w:p>
-        </w:tc>
-        <w:tc>
-          <w:tcPr>
-            <w:tcW w:w="4824" w:type="dxa"/>
-          </w:tcPr>
-          <w:p>
-            <w:pPr>
+            </w:pPr>
+            <w:r>
               <w:rPr>
                 <w:rFonts w:ascii="Arial" w:hAnsi="Arial" w:cs="Arial"/>
                 <w:b/>
@@ -8464,9 +7855,16 @@
                 <w:sz w:val="20"/>
                 <w:szCs w:val="20"/>
               </w:rPr>
-            </w:pPr>
-            <w:proofErr w:type="spellStart"/>
-            <w:r>
+              <w:t>Pinout</w:t>
+            </w:r>
+          </w:p>
+        </w:tc>
+        <w:tc>
+          <w:tcPr>
+            <w:tcW w:w="1408" w:type="dxa"/>
+          </w:tcPr>
+          <w:p>
+            <w:pPr>
               <w:rPr>
                 <w:rFonts w:ascii="Arial" w:hAnsi="Arial" w:cs="Arial"/>
                 <w:b/>
@@ -8474,17 +7872,8 @@
                 <w:sz w:val="20"/>
                 <w:szCs w:val="20"/>
               </w:rPr>
-              <w:t>Pinout</w:t>
-            </w:r>
-            <w:proofErr w:type="spellEnd"/>
-          </w:p>
-        </w:tc>
-        <w:tc>
-          <w:tcPr>
-            <w:tcW w:w="1408" w:type="dxa"/>
-          </w:tcPr>
-          <w:p>
-            <w:pPr>
+            </w:pPr>
+            <w:r>
               <w:rPr>
                 <w:rFonts w:ascii="Arial" w:hAnsi="Arial" w:cs="Arial"/>
                 <w:b/>
@@ -8492,19 +7881,8 @@
                 <w:sz w:val="20"/>
                 <w:szCs w:val="20"/>
               </w:rPr>
-            </w:pPr>
-            <w:proofErr w:type="spellStart"/>
-            <w:r>
-              <w:rPr>
-                <w:rFonts w:ascii="Arial" w:hAnsi="Arial" w:cs="Arial"/>
-                <w:b/>
-                <w:bCs/>
-                <w:sz w:val="20"/>
-                <w:szCs w:val="20"/>
-              </w:rPr>
               <w:t>Peripheral</w:t>
             </w:r>
-            <w:proofErr w:type="spellEnd"/>
           </w:p>
         </w:tc>
       </w:tr>
@@ -8543,23 +7921,13 @@
                 <w:szCs w:val="20"/>
               </w:rPr>
             </w:pPr>
-            <w:proofErr w:type="gramStart"/>
-            <w:r>
-              <w:rPr>
-                <w:rFonts w:ascii="Arial" w:hAnsi="Arial" w:cs="Arial"/>
-                <w:sz w:val="20"/>
-                <w:szCs w:val="20"/>
-              </w:rPr>
-              <w:t>nRF</w:t>
-            </w:r>
-            <w:proofErr w:type="gramEnd"/>
-            <w:r>
-              <w:rPr>
-                <w:rFonts w:ascii="Arial" w:hAnsi="Arial" w:cs="Arial"/>
-                <w:sz w:val="20"/>
-                <w:szCs w:val="20"/>
-              </w:rPr>
-              <w:t>21540</w:t>
+            <w:r>
+              <w:rPr>
+                <w:rFonts w:ascii="Arial" w:hAnsi="Arial" w:cs="Arial"/>
+                <w:sz w:val="20"/>
+                <w:szCs w:val="20"/>
+              </w:rPr>
+              <w:t>nRF21540</w:t>
             </w:r>
           </w:p>
         </w:tc>
@@ -8683,23 +8051,13 @@
                 <w:szCs w:val="20"/>
               </w:rPr>
             </w:pPr>
-            <w:proofErr w:type="gramStart"/>
-            <w:r>
-              <w:rPr>
-                <w:rFonts w:ascii="Arial" w:hAnsi="Arial" w:cs="Arial"/>
-                <w:sz w:val="20"/>
-                <w:szCs w:val="20"/>
-              </w:rPr>
-              <w:t>nRF</w:t>
-            </w:r>
-            <w:proofErr w:type="gramEnd"/>
-            <w:r>
-              <w:rPr>
-                <w:rFonts w:ascii="Arial" w:hAnsi="Arial" w:cs="Arial"/>
-                <w:sz w:val="20"/>
-                <w:szCs w:val="20"/>
-              </w:rPr>
-              <w:t>52820</w:t>
+            <w:r>
+              <w:rPr>
+                <w:rFonts w:ascii="Arial" w:hAnsi="Arial" w:cs="Arial"/>
+                <w:sz w:val="20"/>
+                <w:szCs w:val="20"/>
+              </w:rPr>
+              <w:t>nRF52820</w:t>
             </w:r>
           </w:p>
         </w:tc>
@@ -8745,6 +8103,8 @@
               </w:rPr>
               <w:t>SPI3</w:t>
             </w:r>
+            <w:bookmarkStart w:id="2" w:name="_GoBack"/>
+            <w:bookmarkEnd w:id="2"/>
           </w:p>
         </w:tc>
       </w:tr>
@@ -10394,77 +9754,47 @@
                 <w:sz w:val="20"/>
                 <w:szCs w:val="20"/>
               </w:rPr>
-              <w:t xml:space="preserve"> (</w:t>
-            </w:r>
-            <w:proofErr w:type="spellStart"/>
-            <w:r>
-              <w:rPr>
-                <w:rFonts w:ascii="Arial" w:hAnsi="Arial" w:cs="Arial"/>
-                <w:sz w:val="20"/>
-                <w:szCs w:val="20"/>
-              </w:rPr>
-              <w:t>Debug</w:t>
-            </w:r>
-            <w:proofErr w:type="spellEnd"/>
-            <w:r>
-              <w:rPr>
-                <w:rFonts w:ascii="Arial" w:hAnsi="Arial" w:cs="Arial"/>
-                <w:sz w:val="20"/>
-                <w:szCs w:val="20"/>
-              </w:rPr>
-              <w:t xml:space="preserve"> </w:t>
-            </w:r>
-            <w:proofErr w:type="spellStart"/>
-            <w:r>
-              <w:rPr>
-                <w:rFonts w:ascii="Arial" w:hAnsi="Arial" w:cs="Arial"/>
-                <w:sz w:val="20"/>
-                <w:szCs w:val="20"/>
-              </w:rPr>
-              <w:t>Area</w:t>
-            </w:r>
-            <w:proofErr w:type="spellEnd"/>
-            <w:r>
-              <w:rPr>
-                <w:rFonts w:ascii="Arial" w:hAnsi="Arial" w:cs="Arial"/>
-                <w:sz w:val="20"/>
-                <w:szCs w:val="20"/>
-              </w:rPr>
-              <w:t xml:space="preserve"> </w:t>
-            </w:r>
-            <w:r>
-              <w:rPr>
-                <w:rFonts w:ascii="Arial" w:hAnsi="Arial" w:cs="Arial"/>
-                <w:sz w:val="20"/>
-                <w:szCs w:val="20"/>
-              </w:rPr>
-              <w:t>2x</w:t>
-            </w:r>
-            <w:proofErr w:type="gramStart"/>
-            <w:r>
-              <w:rPr>
-                <w:rFonts w:ascii="Arial" w:hAnsi="Arial" w:cs="Arial"/>
-                <w:sz w:val="20"/>
-                <w:szCs w:val="20"/>
-              </w:rPr>
-              <w:t>5</w:t>
-            </w:r>
-            <w:r>
-              <w:rPr>
-                <w:rFonts w:ascii="Arial" w:hAnsi="Arial" w:cs="Arial"/>
-                <w:sz w:val="20"/>
-                <w:szCs w:val="20"/>
-              </w:rPr>
-              <w:t xml:space="preserve"> :</w:t>
-            </w:r>
-            <w:proofErr w:type="gramEnd"/>
-            <w:r>
-              <w:rPr>
-                <w:rFonts w:ascii="Arial" w:hAnsi="Arial" w:cs="Arial"/>
-                <w:sz w:val="20"/>
-                <w:szCs w:val="20"/>
-              </w:rPr>
-              <w:t xml:space="preserve"> SWD + UART4)</w:t>
+              <w:t xml:space="preserve"> (Debug Area </w:t>
+            </w:r>
+            <w:r>
+              <w:rPr>
+                <w:rFonts w:ascii="Arial" w:hAnsi="Arial" w:cs="Arial"/>
+                <w:sz w:val="20"/>
+                <w:szCs w:val="20"/>
+              </w:rPr>
+              <w:t>2x5</w:t>
+            </w:r>
+            <w:r>
+              <w:rPr>
+                <w:rFonts w:ascii="Arial" w:hAnsi="Arial" w:cs="Arial"/>
+                <w:sz w:val="20"/>
+                <w:szCs w:val="20"/>
+              </w:rPr>
+              <w:t xml:space="preserve"> : SWD + UART</w:t>
+            </w:r>
+            <w:r>
+              <w:rPr>
+                <w:rFonts w:ascii="Arial" w:hAnsi="Arial" w:cs="Arial"/>
+                <w:sz w:val="20"/>
+                <w:szCs w:val="20"/>
+              </w:rPr>
+              <w:t>2</w:t>
+            </w:r>
+            <w:r>
+              <w:rPr>
+                <w:rFonts w:ascii="Arial" w:hAnsi="Arial" w:cs="Arial"/>
+                <w:sz w:val="20"/>
+                <w:szCs w:val="20"/>
+              </w:rPr>
+              <w:t>,UART4</w:t>
+            </w:r>
+            <w:r>
+              <w:rPr>
+                <w:rFonts w:ascii="Arial" w:hAnsi="Arial" w:cs="Arial"/>
+                <w:sz w:val="20"/>
+                <w:szCs w:val="20"/>
+              </w:rPr>
+              <w:t>)</w:t>
             </w:r>
           </w:p>
         </w:tc>
@@ -10538,23 +9868,13 @@
                 <w:szCs w:val="20"/>
               </w:rPr>
             </w:pPr>
-            <w:proofErr w:type="spellStart"/>
-            <w:r>
-              <w:rPr>
-                <w:rFonts w:ascii="Arial" w:hAnsi="Arial" w:cs="Arial"/>
-                <w:sz w:val="20"/>
-                <w:szCs w:val="20"/>
-              </w:rPr>
-              <w:t>Power</w:t>
-            </w:r>
-            <w:proofErr w:type="spellEnd"/>
-            <w:r>
-              <w:rPr>
-                <w:rFonts w:ascii="Arial" w:hAnsi="Arial" w:cs="Arial"/>
-                <w:sz w:val="20"/>
-                <w:szCs w:val="20"/>
-              </w:rPr>
-              <w:t xml:space="preserve"> Connector</w:t>
+            <w:r>
+              <w:rPr>
+                <w:rFonts w:ascii="Arial" w:hAnsi="Arial" w:cs="Arial"/>
+                <w:sz w:val="20"/>
+                <w:szCs w:val="20"/>
+              </w:rPr>
+              <w:t>Power Connector</w:t>
             </w:r>
           </w:p>
         </w:tc>
@@ -10674,7 +9994,7 @@
 </file>
 
 <file path=word/endnotes.xml><?xml version="1.0" encoding="utf-8"?>
-<w:endnotes xmlns:wpc="http://schemas.microsoft.com/office/word/2010/wordprocessingCanvas" xmlns:cx="http://schemas.microsoft.com/office/drawing/2014/chartex" xmlns:cx1="http://schemas.microsoft.com/office/drawing/2015/9/8/chartex" xmlns:cx2="http://schemas.microsoft.com/office/drawing/2015/10/21/chartex" xmlns:cx3="http://schemas.microsoft.com/office/drawing/2016/5/9/chartex" xmlns:cx4="http://schemas.microsoft.com/office/drawing/2016/5/10/chartex" xmlns:cx5="http://schemas.microsoft.com/office/drawing/2016/5/11/chartex" xmlns:cx6="http://schemas.microsoft.com/office/drawing/2016/5/12/chartex" xmlns:cx7="http://schemas.microsoft.com/office/drawing/2016/5/13/chartex" xmlns:cx8="http://schemas.microsoft.com/office/drawing/2016/5/14/chartex" xmlns:mc="http://schemas.openxmlformats.org/markup-compatibility/2006" xmlns:aink="http://schemas.microsoft.com/office/drawing/2016/ink" xmlns:am3d="http://schemas.microsoft.com/office/drawing/2017/model3d" xmlns:o="urn:schemas-microsoft-com:office:office" xmlns:oel="http://schemas.microsoft.com/office/2019/extlst" xmlns:r="http://schemas.openxmlformats.org/officeDocument/2006/relationships" xmlns:m="http://schemas.openxmlformats.org/officeDocument/2006/math" xmlns:v="urn:schemas-microsoft-com:vml" xmlns:wp14="http://schemas.microsoft.com/office/word/2010/wordprocessingDrawing" xmlns:wp="http://schemas.openxmlformats.org/drawingml/2006/wordprocessingDrawing" xmlns:w10="urn:schemas-microsoft-com:office:word" xmlns:w="http://schemas.openxmlformats.org/wordprocessingml/2006/main" xmlns:w14="http://schemas.microsoft.com/office/word/2010/wordml" xmlns:w15="http://schemas.microsoft.com/office/word/2012/wordml" xmlns:w16cex="http://schemas.microsoft.com/office/word/2018/wordml/cex" xmlns:w16cid="http://schemas.microsoft.com/office/word/2016/wordml/cid" xmlns:w16="http://schemas.microsoft.com/office/word/2018/wordml" xmlns:w16du="http://schemas.microsoft.com/office/word/2023/wordml/word16du" xmlns:w16sdtdh="http://schemas.microsoft.com/office/word/2020/wordml/sdtdatahash" xmlns:w16sdtfl="http://schemas.microsoft.com/office/word/2024/wordml/sdtformatlock" xmlns:w16se="http://schemas.microsoft.com/office/word/2015/wordml/symex" xmlns:wpg="http://schemas.microsoft.com/office/word/2010/wordprocessingGroup" xmlns:wpi="http://schemas.microsoft.com/office/word/2010/wordprocessingInk" xmlns:wne="http://schemas.microsoft.com/office/word/2006/wordml" xmlns:wps="http://schemas.microsoft.com/office/word/2010/wordprocessingShape" mc:Ignorable="w14 w15 w16se w16cid w16 w16cex w16sdtdh w16sdtfl w16du wp14">
+<w:endnotes xmlns:wpc="http://schemas.microsoft.com/office/word/2010/wordprocessingCanvas" xmlns:mc="http://schemas.openxmlformats.org/markup-compatibility/2006" xmlns:o="urn:schemas-microsoft-com:office:office" xmlns:r="http://schemas.openxmlformats.org/officeDocument/2006/relationships" xmlns:m="http://schemas.openxmlformats.org/officeDocument/2006/math" xmlns:v="urn:schemas-microsoft-com:vml" xmlns:wp14="http://schemas.microsoft.com/office/word/2010/wordprocessingDrawing" xmlns:wp="http://schemas.openxmlformats.org/drawingml/2006/wordprocessingDrawing" xmlns:w10="urn:schemas-microsoft-com:office:word" xmlns:w="http://schemas.openxmlformats.org/wordprocessingml/2006/main" xmlns:w14="http://schemas.microsoft.com/office/word/2010/wordml" xmlns:w15="http://schemas.microsoft.com/office/word/2012/wordml" xmlns:wpg="http://schemas.microsoft.com/office/word/2010/wordprocessingGroup" xmlns:wpi="http://schemas.microsoft.com/office/word/2010/wordprocessingInk" xmlns:wne="http://schemas.microsoft.com/office/word/2006/wordml" xmlns:wps="http://schemas.microsoft.com/office/word/2010/wordprocessingShape" mc:Ignorable="w14 w15 wp14">
   <w:endnote w:type="separator" w:id="-1">
     <w:p>
       <w:pPr>
@@ -10699,7 +10019,7 @@
 </file>
 
 <file path=word/footnotes.xml><?xml version="1.0" encoding="utf-8"?>
-<w:footnotes xmlns:wpc="http://schemas.microsoft.com/office/word/2010/wordprocessingCanvas" xmlns:cx="http://schemas.microsoft.com/office/drawing/2014/chartex" xmlns:cx1="http://schemas.microsoft.com/office/drawing/2015/9/8/chartex" xmlns:cx2="http://schemas.microsoft.com/office/drawing/2015/10/21/chartex" xmlns:cx3="http://schemas.microsoft.com/office/drawing/2016/5/9/chartex" xmlns:cx4="http://schemas.microsoft.com/office/drawing/2016/5/10/chartex" xmlns:cx5="http://schemas.microsoft.com/office/drawing/2016/5/11/chartex" xmlns:cx6="http://schemas.microsoft.com/office/drawing/2016/5/12/chartex" xmlns:cx7="http://schemas.microsoft.com/office/drawing/2016/5/13/chartex" xmlns:cx8="http://schemas.microsoft.com/office/drawing/2016/5/14/chartex" xmlns:mc="http://schemas.openxmlformats.org/markup-compatibility/2006" xmlns:aink="http://schemas.microsoft.com/office/drawing/2016/ink" xmlns:am3d="http://schemas.microsoft.com/office/drawing/2017/model3d" xmlns:o="urn:schemas-microsoft-com:office:office" xmlns:oel="http://schemas.microsoft.com/office/2019/extlst" xmlns:r="http://schemas.openxmlformats.org/officeDocument/2006/relationships" xmlns:m="http://schemas.openxmlformats.org/officeDocument/2006/math" xmlns:v="urn:schemas-microsoft-com:vml" xmlns:wp14="http://schemas.microsoft.com/office/word/2010/wordprocessingDrawing" xmlns:wp="http://schemas.openxmlformats.org/drawingml/2006/wordprocessingDrawing" xmlns:w10="urn:schemas-microsoft-com:office:word" xmlns:w="http://schemas.openxmlformats.org/wordprocessingml/2006/main" xmlns:w14="http://schemas.microsoft.com/office/word/2010/wordml" xmlns:w15="http://schemas.microsoft.com/office/word/2012/wordml" xmlns:w16cex="http://schemas.microsoft.com/office/word/2018/wordml/cex" xmlns:w16cid="http://schemas.microsoft.com/office/word/2016/wordml/cid" xmlns:w16="http://schemas.microsoft.com/office/word/2018/wordml" xmlns:w16du="http://schemas.microsoft.com/office/word/2023/wordml/word16du" xmlns:w16sdtdh="http://schemas.microsoft.com/office/word/2020/wordml/sdtdatahash" xmlns:w16sdtfl="http://schemas.microsoft.com/office/word/2024/wordml/sdtformatlock" xmlns:w16se="http://schemas.microsoft.com/office/word/2015/wordml/symex" xmlns:wpg="http://schemas.microsoft.com/office/word/2010/wordprocessingGroup" xmlns:wpi="http://schemas.microsoft.com/office/word/2010/wordprocessingInk" xmlns:wne="http://schemas.microsoft.com/office/word/2006/wordml" xmlns:wps="http://schemas.microsoft.com/office/word/2010/wordprocessingShape" mc:Ignorable="w14 w15 w16se w16cid w16 w16cex w16sdtdh w16sdtfl w16du wp14">
+<w:footnotes xmlns:wpc="http://schemas.microsoft.com/office/word/2010/wordprocessingCanvas" xmlns:mc="http://schemas.openxmlformats.org/markup-compatibility/2006" xmlns:o="urn:schemas-microsoft-com:office:office" xmlns:r="http://schemas.openxmlformats.org/officeDocument/2006/relationships" xmlns:m="http://schemas.openxmlformats.org/officeDocument/2006/math" xmlns:v="urn:schemas-microsoft-com:vml" xmlns:wp14="http://schemas.microsoft.com/office/word/2010/wordprocessingDrawing" xmlns:wp="http://schemas.openxmlformats.org/drawingml/2006/wordprocessingDrawing" xmlns:w10="urn:schemas-microsoft-com:office:word" xmlns:w="http://schemas.openxmlformats.org/wordprocessingml/2006/main" xmlns:w14="http://schemas.microsoft.com/office/word/2010/wordml" xmlns:w15="http://schemas.microsoft.com/office/word/2012/wordml" xmlns:wpg="http://schemas.microsoft.com/office/word/2010/wordprocessingGroup" xmlns:wpi="http://schemas.microsoft.com/office/word/2010/wordprocessingInk" xmlns:wne="http://schemas.microsoft.com/office/word/2006/wordml" xmlns:wps="http://schemas.microsoft.com/office/word/2010/wordprocessingShape" mc:Ignorable="w14 w15 wp14">
   <w:footnote w:type="separator" w:id="-1">
     <w:p>
       <w:pPr>
@@ -10724,8 +10044,8 @@
 </file>
 
 <file path=word/numbering.xml><?xml version="1.0" encoding="utf-8"?>
-<w:numbering xmlns:wpc="http://schemas.microsoft.com/office/word/2010/wordprocessingCanvas" xmlns:cx="http://schemas.microsoft.com/office/drawing/2014/chartex" xmlns:cx1="http://schemas.microsoft.com/office/drawing/2015/9/8/chartex" xmlns:cx2="http://schemas.microsoft.com/office/drawing/2015/10/21/chartex" xmlns:cx3="http://schemas.microsoft.com/office/drawing/2016/5/9/chartex" xmlns:cx4="http://schemas.microsoft.com/office/drawing/2016/5/10/chartex" xmlns:cx5="http://schemas.microsoft.com/office/drawing/2016/5/11/chartex" xmlns:cx6="http://schemas.microsoft.com/office/drawing/2016/5/12/chartex" xmlns:cx7="http://schemas.microsoft.com/office/drawing/2016/5/13/chartex" xmlns:cx8="http://schemas.microsoft.com/office/drawing/2016/5/14/chartex" xmlns:mc="http://schemas.openxmlformats.org/markup-compatibility/2006" xmlns:aink="http://schemas.microsoft.com/office/drawing/2016/ink" xmlns:am3d="http://schemas.microsoft.com/office/drawing/2017/model3d" xmlns:o="urn:schemas-microsoft-com:office:office" xmlns:oel="http://schemas.microsoft.com/office/2019/extlst" xmlns:r="http://schemas.openxmlformats.org/officeDocument/2006/relationships" xmlns:m="http://schemas.openxmlformats.org/officeDocument/2006/math" xmlns:v="urn:schemas-microsoft-com:vml" xmlns:wp14="http://schemas.microsoft.com/office/word/2010/wordprocessingDrawing" xmlns:wp="http://schemas.openxmlformats.org/drawingml/2006/wordprocessingDrawing" xmlns:w10="urn:schemas-microsoft-com:office:word" xmlns:w="http://schemas.openxmlformats.org/wordprocessingml/2006/main" xmlns:w14="http://schemas.microsoft.com/office/word/2010/wordml" xmlns:w15="http://schemas.microsoft.com/office/word/2012/wordml" xmlns:w16cex="http://schemas.microsoft.com/office/word/2018/wordml/cex" xmlns:w16cid="http://schemas.microsoft.com/office/word/2016/wordml/cid" xmlns:w16="http://schemas.microsoft.com/office/word/2018/wordml" xmlns:w16du="http://schemas.microsoft.com/office/word/2023/wordml/word16du" xmlns:w16sdtdh="http://schemas.microsoft.com/office/word/2020/wordml/sdtdatahash" xmlns:w16sdtfl="http://schemas.microsoft.com/office/word/2024/wordml/sdtformatlock" xmlns:w16se="http://schemas.microsoft.com/office/word/2015/wordml/symex" xmlns:wpg="http://schemas.microsoft.com/office/word/2010/wordprocessingGroup" xmlns:wpi="http://schemas.microsoft.com/office/word/2010/wordprocessingInk" xmlns:wne="http://schemas.microsoft.com/office/word/2006/wordml" xmlns:wps="http://schemas.microsoft.com/office/word/2010/wordprocessingShape" mc:Ignorable="w14 w15 w16se w16cid w16 w16cex w16sdtdh w16sdtfl w16du wp14">
-  <w:abstractNum w:abstractNumId="0" w15:restartNumberingAfterBreak="0">
+<w:numbering xmlns:wpc="http://schemas.microsoft.com/office/word/2010/wordprocessingCanvas" xmlns:mc="http://schemas.openxmlformats.org/markup-compatibility/2006" xmlns:o="urn:schemas-microsoft-com:office:office" xmlns:r="http://schemas.openxmlformats.org/officeDocument/2006/relationships" xmlns:m="http://schemas.openxmlformats.org/officeDocument/2006/math" xmlns:v="urn:schemas-microsoft-com:vml" xmlns:wp14="http://schemas.microsoft.com/office/word/2010/wordprocessingDrawing" xmlns:wp="http://schemas.openxmlformats.org/drawingml/2006/wordprocessingDrawing" xmlns:w10="urn:schemas-microsoft-com:office:word" xmlns:w="http://schemas.openxmlformats.org/wordprocessingml/2006/main" xmlns:w14="http://schemas.microsoft.com/office/word/2010/wordml" xmlns:w15="http://schemas.microsoft.com/office/word/2012/wordml" xmlns:wpg="http://schemas.microsoft.com/office/word/2010/wordprocessingGroup" xmlns:wpi="http://schemas.microsoft.com/office/word/2010/wordprocessingInk" xmlns:wne="http://schemas.microsoft.com/office/word/2006/wordml" xmlns:wps="http://schemas.microsoft.com/office/word/2010/wordprocessingShape" mc:Ignorable="w14 w15 wp14">
+  <w:abstractNum w:abstractNumId="0">
     <w:nsid w:val="139D277C"/>
     <w:multiLevelType w:val="hybridMultilevel"/>
     <w:tmpl w:val="4D508A42"/>
@@ -10814,7 +10134,7 @@
       </w:pPr>
     </w:lvl>
   </w:abstractNum>
-  <w:abstractNum w:abstractNumId="1" w15:restartNumberingAfterBreak="0">
+  <w:abstractNum w:abstractNumId="1">
     <w:nsid w:val="17460B31"/>
     <w:multiLevelType w:val="hybridMultilevel"/>
     <w:tmpl w:val="6FB8628A"/>
@@ -10903,7 +10223,7 @@
       </w:pPr>
     </w:lvl>
   </w:abstractNum>
-  <w:abstractNum w:abstractNumId="2" w15:restartNumberingAfterBreak="0">
+  <w:abstractNum w:abstractNumId="2">
     <w:nsid w:val="1D382F3F"/>
     <w:multiLevelType w:val="hybridMultilevel"/>
     <w:tmpl w:val="15E0830E"/>
@@ -10992,7 +10312,7 @@
       </w:pPr>
     </w:lvl>
   </w:abstractNum>
-  <w:abstractNum w:abstractNumId="3" w15:restartNumberingAfterBreak="0">
+  <w:abstractNum w:abstractNumId="3">
     <w:nsid w:val="2F1327F3"/>
     <w:multiLevelType w:val="hybridMultilevel"/>
     <w:tmpl w:val="59AED658"/>
@@ -11081,7 +10401,7 @@
       </w:pPr>
     </w:lvl>
   </w:abstractNum>
-  <w:abstractNum w:abstractNumId="4" w15:restartNumberingAfterBreak="0">
+  <w:abstractNum w:abstractNumId="4">
     <w:nsid w:val="46DB0E06"/>
     <w:multiLevelType w:val="hybridMultilevel"/>
     <w:tmpl w:val="2CF409C8"/>
@@ -11193,7 +10513,7 @@
       </w:rPr>
     </w:lvl>
   </w:abstractNum>
-  <w:abstractNum w:abstractNumId="5" w15:restartNumberingAfterBreak="0">
+  <w:abstractNum w:abstractNumId="5">
     <w:nsid w:val="56153001"/>
     <w:multiLevelType w:val="hybridMultilevel"/>
     <w:tmpl w:val="5E52D0FA"/>
@@ -11305,7 +10625,7 @@
       </w:rPr>
     </w:lvl>
   </w:abstractNum>
-  <w:abstractNum w:abstractNumId="6" w15:restartNumberingAfterBreak="0">
+  <w:abstractNum w:abstractNumId="6">
     <w:nsid w:val="5EEC52DD"/>
     <w:multiLevelType w:val="hybridMultilevel"/>
     <w:tmpl w:val="9E90992E"/>
@@ -11394,7 +10714,7 @@
       </w:pPr>
     </w:lvl>
   </w:abstractNum>
-  <w:abstractNum w:abstractNumId="7" w15:restartNumberingAfterBreak="0">
+  <w:abstractNum w:abstractNumId="7">
     <w:nsid w:val="6F585F7B"/>
     <w:multiLevelType w:val="hybridMultilevel"/>
     <w:tmpl w:val="8124B024"/>
@@ -11506,35 +10826,35 @@
       </w:rPr>
     </w:lvl>
   </w:abstractNum>
-  <w:num w:numId="1" w16cid:durableId="1784184521">
+  <w:num w:numId="1">
     <w:abstractNumId w:val="4"/>
   </w:num>
-  <w:num w:numId="2" w16cid:durableId="1455058408">
+  <w:num w:numId="2">
     <w:abstractNumId w:val="5"/>
   </w:num>
-  <w:num w:numId="3" w16cid:durableId="1394741646">
+  <w:num w:numId="3">
     <w:abstractNumId w:val="7"/>
   </w:num>
-  <w:num w:numId="4" w16cid:durableId="1994487878">
+  <w:num w:numId="4">
     <w:abstractNumId w:val="1"/>
   </w:num>
-  <w:num w:numId="5" w16cid:durableId="88627390">
+  <w:num w:numId="5">
     <w:abstractNumId w:val="6"/>
   </w:num>
-  <w:num w:numId="6" w16cid:durableId="473059894">
+  <w:num w:numId="6">
     <w:abstractNumId w:val="2"/>
   </w:num>
-  <w:num w:numId="7" w16cid:durableId="2132746112">
+  <w:num w:numId="7">
     <w:abstractNumId w:val="0"/>
   </w:num>
-  <w:num w:numId="8" w16cid:durableId="1195848211">
+  <w:num w:numId="8">
     <w:abstractNumId w:val="3"/>
   </w:num>
 </w:numbering>
 </file>
 
 <file path=word/styles.xml><?xml version="1.0" encoding="utf-8"?>
-<w:styles xmlns:mc="http://schemas.openxmlformats.org/markup-compatibility/2006" xmlns:r="http://schemas.openxmlformats.org/officeDocument/2006/relationships" xmlns:w="http://schemas.openxmlformats.org/wordprocessingml/2006/main" xmlns:w14="http://schemas.microsoft.com/office/word/2010/wordml" xmlns:w15="http://schemas.microsoft.com/office/word/2012/wordml" xmlns:w16cex="http://schemas.microsoft.com/office/word/2018/wordml/cex" xmlns:w16cid="http://schemas.microsoft.com/office/word/2016/wordml/cid" xmlns:w16="http://schemas.microsoft.com/office/word/2018/wordml" xmlns:w16du="http://schemas.microsoft.com/office/word/2023/wordml/word16du" xmlns:w16sdtdh="http://schemas.microsoft.com/office/word/2020/wordml/sdtdatahash" xmlns:w16sdtfl="http://schemas.microsoft.com/office/word/2024/wordml/sdtformatlock" xmlns:w16se="http://schemas.microsoft.com/office/word/2015/wordml/symex" mc:Ignorable="w14 w15 w16se w16cid w16 w16cex w16sdtdh w16sdtfl w16du">
+<w:styles xmlns:mc="http://schemas.openxmlformats.org/markup-compatibility/2006" xmlns:r="http://schemas.openxmlformats.org/officeDocument/2006/relationships" xmlns:w="http://schemas.openxmlformats.org/wordprocessingml/2006/main" xmlns:w14="http://schemas.microsoft.com/office/word/2010/wordml" xmlns:w15="http://schemas.microsoft.com/office/word/2012/wordml" mc:Ignorable="w14 w15">
   <w:docDefaults>
     <w:rPrDefault>
       <w:rPr>
@@ -11552,7 +10872,7 @@
       </w:pPr>
     </w:pPrDefault>
   </w:docDefaults>
-  <w:latentStyles w:defLockedState="0" w:defUIPriority="99" w:defSemiHidden="0" w:defUnhideWhenUsed="0" w:defQFormat="0" w:count="376">
+  <w:latentStyles w:defLockedState="0" w:defUIPriority="99" w:defSemiHidden="0" w:defUnhideWhenUsed="0" w:defQFormat="0" w:count="371">
     <w:lsdException w:name="Normal" w:uiPriority="0" w:qFormat="1"/>
     <w:lsdException w:name="heading 1" w:uiPriority="9" w:qFormat="1"/>
     <w:lsdException w:name="heading 2" w:semiHidden="1" w:uiPriority="9" w:unhideWhenUsed="1" w:qFormat="1"/>
@@ -11924,11 +11244,6 @@
     <w:lsdException w:name="List Table 5 Dark Accent 6" w:uiPriority="50"/>
     <w:lsdException w:name="List Table 6 Colorful Accent 6" w:uiPriority="51"/>
     <w:lsdException w:name="List Table 7 Colorful Accent 6" w:uiPriority="52"/>
-    <w:lsdException w:name="Mention" w:semiHidden="1" w:unhideWhenUsed="1"/>
-    <w:lsdException w:name="Smart Hyperlink" w:semiHidden="1" w:unhideWhenUsed="1"/>
-    <w:lsdException w:name="Hashtag" w:semiHidden="1" w:unhideWhenUsed="1"/>
-    <w:lsdException w:name="Unresolved Mention" w:semiHidden="1" w:unhideWhenUsed="1"/>
-    <w:lsdException w:name="Smart Link" w:semiHidden="1" w:unhideWhenUsed="1"/>
   </w:latentStyles>
   <w:style w:type="paragraph" w:default="1" w:styleId="Normal">
     <w:name w:val="Normal"/>
@@ -11973,10 +11288,10 @@
       <w:contextualSpacing/>
     </w:pPr>
   </w:style>
-  <w:style w:type="paragraph" w:styleId="stBilgi">
+  <w:style w:type="paragraph" w:styleId="stbilgi">
     <w:name w:val="header"/>
     <w:basedOn w:val="Normal"/>
-    <w:link w:val="stBilgiChar"/>
+    <w:link w:val="stbilgiChar"/>
     <w:uiPriority w:val="99"/>
     <w:unhideWhenUsed/>
     <w:rsid w:val="002D5BE4"/>
@@ -11988,17 +11303,17 @@
       <w:spacing w:after="0" w:line="240" w:lineRule="auto"/>
     </w:pPr>
   </w:style>
-  <w:style w:type="character" w:customStyle="1" w:styleId="stBilgiChar">
-    <w:name w:val="Üst Bilgi Char"/>
+  <w:style w:type="character" w:customStyle="1" w:styleId="stbilgiChar">
+    <w:name w:val="Üstbilgi Char"/>
     <w:basedOn w:val="VarsaylanParagrafYazTipi"/>
-    <w:link w:val="stBilgi"/>
+    <w:link w:val="stbilgi"/>
     <w:uiPriority w:val="99"/>
     <w:rsid w:val="002D5BE4"/>
   </w:style>
-  <w:style w:type="paragraph" w:styleId="AltBilgi">
+  <w:style w:type="paragraph" w:styleId="Altbilgi">
     <w:name w:val="footer"/>
     <w:basedOn w:val="Normal"/>
-    <w:link w:val="AltBilgiChar"/>
+    <w:link w:val="AltbilgiChar"/>
     <w:uiPriority w:val="99"/>
     <w:unhideWhenUsed/>
     <w:rsid w:val="002D5BE4"/>
@@ -12010,10 +11325,10 @@
       <w:spacing w:after="0" w:line="240" w:lineRule="auto"/>
     </w:pPr>
   </w:style>
-  <w:style w:type="character" w:customStyle="1" w:styleId="AltBilgiChar">
-    <w:name w:val="Alt Bilgi Char"/>
+  <w:style w:type="character" w:customStyle="1" w:styleId="AltbilgiChar">
+    <w:name w:val="Altbilgi Char"/>
     <w:basedOn w:val="VarsaylanParagrafYazTipi"/>
-    <w:link w:val="AltBilgi"/>
+    <w:link w:val="Altbilgi"/>
     <w:uiPriority w:val="99"/>
     <w:rsid w:val="002D5BE4"/>
   </w:style>
@@ -12026,6 +11341,7 @@
       <w:spacing w:after="0" w:line="240" w:lineRule="auto"/>
     </w:pPr>
     <w:tblPr>
+      <w:tblInd w:w="0" w:type="dxa"/>
       <w:tblBorders>
         <w:top w:val="single" w:sz="4" w:space="0" w:color="auto"/>
         <w:left w:val="single" w:sz="4" w:space="0" w:color="auto"/>
@@ -12034,6 +11350,12 @@
         <w:insideH w:val="single" w:sz="4" w:space="0" w:color="auto"/>
         <w:insideV w:val="single" w:sz="4" w:space="0" w:color="auto"/>
       </w:tblBorders>
+      <w:tblCellMar>
+        <w:top w:w="0" w:type="dxa"/>
+        <w:left w:w="108" w:type="dxa"/>
+        <w:bottom w:w="0" w:type="dxa"/>
+        <w:right w:w="108" w:type="dxa"/>
+      </w:tblCellMar>
     </w:tblPr>
   </w:style>
   <w:style w:type="table" w:styleId="TabloKlavuzuAk">
@@ -12045,6 +11367,7 @@
       <w:spacing w:after="0" w:line="240" w:lineRule="auto"/>
     </w:pPr>
     <w:tblPr>
+      <w:tblInd w:w="0" w:type="dxa"/>
       <w:tblBorders>
         <w:top w:val="single" w:sz="4" w:space="0" w:color="BFBFBF" w:themeColor="background1" w:themeShade="BF"/>
         <w:left w:val="single" w:sz="4" w:space="0" w:color="BFBFBF" w:themeColor="background1" w:themeShade="BF"/>
@@ -12053,6 +11376,12 @@
         <w:insideH w:val="single" w:sz="4" w:space="0" w:color="BFBFBF" w:themeColor="background1" w:themeShade="BF"/>
         <w:insideV w:val="single" w:sz="4" w:space="0" w:color="BFBFBF" w:themeColor="background1" w:themeShade="BF"/>
       </w:tblBorders>
+      <w:tblCellMar>
+        <w:top w:w="0" w:type="dxa"/>
+        <w:left w:w="108" w:type="dxa"/>
+        <w:bottom w:w="0" w:type="dxa"/>
+        <w:right w:w="108" w:type="dxa"/>
+      </w:tblCellMar>
     </w:tblPr>
   </w:style>
 </w:styles>
@@ -12358,7 +11687,7 @@
 </file>
 
 <file path=customXml/itemProps1.xml><?xml version="1.0" encoding="utf-8"?>
-<ds:datastoreItem xmlns:ds="http://schemas.openxmlformats.org/officeDocument/2006/customXml" ds:itemID="{D07BA820-B601-46A4-957C-40807D4B384E}">
+<ds:datastoreItem xmlns:ds="http://schemas.openxmlformats.org/officeDocument/2006/customXml" ds:itemID="{E7611137-EB74-44EB-B754-1CE4AB12F3E3}">
   <ds:schemaRefs>
     <ds:schemaRef ds:uri="http://schemas.openxmlformats.org/officeDocument/2006/bibliography"/>
   </ds:schemaRefs>

</xml_diff>